<commit_message>
Plan Proyecto y Diagramas UML
</commit_message>
<xml_diff>
--- a/docs/trim1/gestion_proyecto/2_plan_proyecto.docx
+++ b/docs/trim1/gestion_proyecto/2_plan_proyecto.docx
@@ -9,8 +9,6 @@
           <w:sz w:val="32"/>
         </w:rPr>
       </w:pPr>
-      <w:bookmarkStart w:id="0" w:name="_GoBack"/>
-      <w:bookmarkEnd w:id="0"/>
     </w:p>
     <w:p>
       <w:pPr>
@@ -72,47 +70,7 @@
           <w:sz w:val="28"/>
           <w:lang w:val="es-CO"/>
         </w:rPr>
-        <w:t>&lt;</w:t>
-      </w:r>
-      <w:r>
-        <w:rPr>
-          <w:rFonts w:ascii="Arial" w:hAnsi="Arial" w:cs="Arial"/>
-          <w:b/>
-          <w:bCs/>
-          <w:sz w:val="28"/>
-          <w:lang w:val="es-CO"/>
-        </w:rPr>
-        <w:t>NOMBRE</w:t>
-      </w:r>
-      <w:r>
-        <w:rPr>
-          <w:rFonts w:ascii="Arial" w:hAnsi="Arial" w:cs="Arial"/>
-          <w:b/>
-          <w:bCs/>
-          <w:sz w:val="28"/>
-          <w:lang w:val="es-CO"/>
-        </w:rPr>
-        <w:t xml:space="preserve"> DEL </w:t>
-      </w:r>
-      <w:r>
-        <w:rPr>
-          <w:rFonts w:ascii="Arial" w:hAnsi="Arial" w:cs="Arial"/>
-          <w:b/>
-          <w:bCs/>
-          <w:sz w:val="28"/>
-          <w:lang w:val="es-CO"/>
-        </w:rPr>
-        <w:t>SISTEMA DE INFORMACIÓN</w:t>
-      </w:r>
-      <w:r>
-        <w:rPr>
-          <w:rFonts w:ascii="Arial" w:hAnsi="Arial" w:cs="Arial"/>
-          <w:b/>
-          <w:bCs/>
-          <w:sz w:val="28"/>
-          <w:lang w:val="es-CO"/>
-        </w:rPr>
-        <w:t>&gt;</w:t>
+        <w:t>Antio-Market</w:t>
       </w:r>
     </w:p>
     <w:p>
@@ -184,23 +142,7 @@
           <w:sz w:val="28"/>
           <w:lang w:val="es-CO"/>
         </w:rPr>
-        <w:t xml:space="preserve">&lt;Nombre de la </w:t>
-      </w:r>
-      <w:r>
-        <w:rPr>
-          <w:rFonts w:ascii="Arial" w:hAnsi="Arial" w:cs="Arial"/>
-          <w:sz w:val="28"/>
-          <w:lang w:val="es-CO"/>
-        </w:rPr>
-        <w:t>institución</w:t>
-      </w:r>
-      <w:r>
-        <w:rPr>
-          <w:rFonts w:ascii="Arial" w:hAnsi="Arial" w:cs="Arial"/>
-          <w:sz w:val="28"/>
-          <w:lang w:val="es-CO"/>
-        </w:rPr>
-        <w:t>&gt;</w:t>
+        <w:t>Servicio nacional de aprendizaje</w:t>
       </w:r>
     </w:p>
     <w:p>
@@ -219,55 +161,7 @@
           <w:sz w:val="24"/>
           <w:lang w:val="es-CO"/>
         </w:rPr>
-        <w:t>&lt;nombre de</w:t>
-      </w:r>
-      <w:r>
-        <w:rPr>
-          <w:rFonts w:ascii="Arial" w:hAnsi="Arial" w:cs="Arial"/>
-          <w:sz w:val="24"/>
-          <w:lang w:val="es-CO"/>
-        </w:rPr>
-        <w:t xml:space="preserve"> </w:t>
-      </w:r>
-      <w:r>
-        <w:rPr>
-          <w:rFonts w:ascii="Arial" w:hAnsi="Arial" w:cs="Arial"/>
-          <w:sz w:val="24"/>
-          <w:lang w:val="es-CO"/>
-        </w:rPr>
-        <w:t>l</w:t>
-      </w:r>
-      <w:r>
-        <w:rPr>
-          <w:rFonts w:ascii="Arial" w:hAnsi="Arial" w:cs="Arial"/>
-          <w:sz w:val="24"/>
-          <w:lang w:val="es-CO"/>
-        </w:rPr>
-        <w:t>a</w:t>
-      </w:r>
-      <w:r>
-        <w:rPr>
-          <w:rFonts w:ascii="Arial" w:hAnsi="Arial" w:cs="Arial"/>
-          <w:sz w:val="24"/>
-          <w:lang w:val="es-CO"/>
-        </w:rPr>
-        <w:t xml:space="preserve"> </w:t>
-      </w:r>
-      <w:r>
-        <w:rPr>
-          <w:rFonts w:ascii="Arial" w:hAnsi="Arial" w:cs="Arial"/>
-          <w:sz w:val="24"/>
-          <w:lang w:val="es-CO"/>
-        </w:rPr>
-        <w:t>coordinación</w:t>
-      </w:r>
-      <w:r>
-        <w:rPr>
-          <w:rFonts w:ascii="Arial" w:hAnsi="Arial" w:cs="Arial"/>
-          <w:sz w:val="24"/>
-          <w:lang w:val="es-CO"/>
-        </w:rPr>
-        <w:t>&gt;</w:t>
+        <w:t>centro de electricidad, electrónica y telecomunicaciones</w:t>
       </w:r>
     </w:p>
     <w:p>
@@ -289,7 +183,7 @@
           <w:sz w:val="20"/>
           <w:lang w:val="es-CO"/>
         </w:rPr>
-        <w:t>&lt;NOMBRE DEL PROGRAMA&gt;</w:t>
+        <w:t>Programación de Software</w:t>
       </w:r>
     </w:p>
     <w:p>
@@ -349,6 +243,7 @@
         <w:jc w:val="right"/>
         <w:rPr>
           <w:rFonts w:ascii="Arial" w:hAnsi="Arial" w:cs="Arial"/>
+          <w:b/>
           <w:sz w:val="22"/>
           <w:lang w:val="es-CO"/>
         </w:rPr>
@@ -356,6 +251,7 @@
       <w:r>
         <w:rPr>
           <w:rFonts w:ascii="Arial" w:hAnsi="Arial" w:cs="Arial"/>
+          <w:b/>
           <w:sz w:val="22"/>
           <w:lang w:val="es-CO"/>
         </w:rPr>
@@ -387,133 +283,44 @@
           <w:sz w:val="22"/>
           <w:lang w:val="es-CO"/>
         </w:rPr>
-        <w:t>&lt;</w:t>
+        <w:t>Elián Eduardo Ibarra Contreras</w:t>
       </w:r>
+    </w:p>
+    <w:p>
+      <w:pPr>
+        <w:jc w:val="right"/>
+        <w:rPr>
+          <w:rFonts w:ascii="Arial" w:hAnsi="Arial" w:cs="Arial"/>
+          <w:sz w:val="22"/>
+          <w:lang w:val="es-CO"/>
+        </w:rPr>
+      </w:pPr>
       <w:r>
         <w:rPr>
           <w:rFonts w:ascii="Arial" w:hAnsi="Arial" w:cs="Arial"/>
-          <w:b/>
           <w:bCs/>
           <w:sz w:val="22"/>
           <w:lang w:val="es-CO"/>
         </w:rPr>
-        <w:t>Nombre Apellido Integrante 1</w:t>
+        <w:t>Juan Diego Rodríguez Rueda</w:t>
       </w:r>
-      <w:r>
+    </w:p>
+    <w:p>
+      <w:pPr>
+        <w:jc w:val="right"/>
         <w:rPr>
           <w:rFonts w:ascii="Arial" w:hAnsi="Arial" w:cs="Arial"/>
           <w:sz w:val="22"/>
           <w:lang w:val="es-CO"/>
         </w:rPr>
-        <w:t>&gt;</w:t>
-      </w:r>
-    </w:p>
-    <w:p>
-      <w:pPr>
-        <w:jc w:val="right"/>
+      </w:pPr>
+      <w:r>
         <w:rPr>
           <w:rFonts w:ascii="Arial" w:hAnsi="Arial" w:cs="Arial"/>
           <w:sz w:val="22"/>
           <w:lang w:val="es-CO"/>
         </w:rPr>
-      </w:pPr>
-      <w:r>
-        <w:rPr>
-          <w:rFonts w:ascii="Arial" w:hAnsi="Arial" w:cs="Arial"/>
-          <w:sz w:val="22"/>
-          <w:lang w:val="es-CO"/>
-        </w:rPr>
-        <w:t>&lt;</w:t>
-      </w:r>
-      <w:r>
-        <w:rPr>
-          <w:rFonts w:ascii="Arial" w:hAnsi="Arial" w:cs="Arial"/>
-          <w:b/>
-          <w:bCs/>
-          <w:sz w:val="22"/>
-          <w:lang w:val="es-CO"/>
-        </w:rPr>
-        <w:t>Nombre Apellido Integrante 2</w:t>
-      </w:r>
-      <w:r>
-        <w:rPr>
-          <w:rFonts w:ascii="Arial" w:hAnsi="Arial" w:cs="Arial"/>
-          <w:sz w:val="22"/>
-          <w:lang w:val="es-CO"/>
-        </w:rPr>
-        <w:t>&gt;</w:t>
-      </w:r>
-    </w:p>
-    <w:p>
-      <w:pPr>
-        <w:jc w:val="right"/>
-        <w:rPr>
-          <w:rFonts w:ascii="Arial" w:hAnsi="Arial" w:cs="Arial"/>
-          <w:sz w:val="22"/>
-          <w:lang w:val="es-CO"/>
-        </w:rPr>
-      </w:pPr>
-      <w:r>
-        <w:rPr>
-          <w:rFonts w:ascii="Arial" w:hAnsi="Arial" w:cs="Arial"/>
-          <w:sz w:val="22"/>
-          <w:lang w:val="es-CO"/>
-        </w:rPr>
-        <w:t>&lt;</w:t>
-      </w:r>
-      <w:r>
-        <w:rPr>
-          <w:rFonts w:ascii="Arial" w:hAnsi="Arial" w:cs="Arial"/>
-          <w:b/>
-          <w:bCs/>
-          <w:sz w:val="22"/>
-          <w:lang w:val="es-CO"/>
-        </w:rPr>
-        <w:t>Nombre Apellido Integrante 3</w:t>
-      </w:r>
-      <w:r>
-        <w:rPr>
-          <w:rFonts w:ascii="Arial" w:hAnsi="Arial" w:cs="Arial"/>
-          <w:sz w:val="22"/>
-          <w:lang w:val="es-CO"/>
-        </w:rPr>
-        <w:t>&gt;</w:t>
-      </w:r>
-    </w:p>
-    <w:p>
-      <w:pPr>
-        <w:jc w:val="right"/>
-        <w:rPr>
-          <w:rFonts w:ascii="Arial" w:hAnsi="Arial" w:cs="Arial"/>
-          <w:sz w:val="28"/>
-          <w:lang w:val="es-CO"/>
-        </w:rPr>
-      </w:pPr>
-      <w:r>
-        <w:rPr>
-          <w:rFonts w:ascii="Arial" w:hAnsi="Arial" w:cs="Arial"/>
-          <w:sz w:val="22"/>
-          <w:lang w:val="es-CO"/>
-        </w:rPr>
-        <w:t>&lt;</w:t>
-      </w:r>
-      <w:r>
-        <w:rPr>
-          <w:rFonts w:ascii="Arial" w:hAnsi="Arial" w:cs="Arial"/>
-          <w:b/>
-          <w:bCs/>
-          <w:sz w:val="22"/>
-          <w:lang w:val="es-CO"/>
-        </w:rPr>
-        <w:t>Nombre Apellido Integrante 4</w:t>
-      </w:r>
-      <w:r>
-        <w:rPr>
-          <w:rFonts w:ascii="Arial" w:hAnsi="Arial" w:cs="Arial"/>
-          <w:sz w:val="22"/>
-          <w:lang w:val="es-CO"/>
-        </w:rPr>
-        <w:t>&gt;</w:t>
+        <w:t>Alan Darién Prada Fierro</w:t>
       </w:r>
     </w:p>
     <w:p>
@@ -573,7 +380,7 @@
           <w:rFonts w:ascii="Arial" w:hAnsi="Arial" w:cs="Arial"/>
           <w:sz w:val="22"/>
         </w:rPr>
-        <w:t>&lt;Nombre Apellido del Docente&gt;</w:t>
+        <w:t>Edwin Albeiro Ramos Villamil</w:t>
       </w:r>
     </w:p>
     <w:p>
@@ -742,17 +549,19 @@
           <w:sz w:val="20"/>
           <w:lang w:val="es-CO"/>
         </w:rPr>
-        <w:t>&lt;Ci</w:t>
+        <w:t>Bogotá, Colombia</w:t>
       </w:r>
-      <w:r>
+    </w:p>
+    <w:p>
+      <w:pPr>
+        <w:jc w:val="center"/>
         <w:rPr>
           <w:rFonts w:ascii="Arial" w:hAnsi="Arial" w:cs="Arial"/>
           <w:bCs/>
           <w:sz w:val="20"/>
           <w:lang w:val="es-CO"/>
         </w:rPr>
-        <w:t>u</w:t>
-      </w:r>
+      </w:pPr>
       <w:r>
         <w:rPr>
           <w:rFonts w:ascii="Arial" w:hAnsi="Arial" w:cs="Arial"/>
@@ -760,8 +569,19 @@
           <w:sz w:val="20"/>
           <w:lang w:val="es-CO"/>
         </w:rPr>
-        <w:t>d</w:t>
+        <w:t>2023</w:t>
       </w:r>
+    </w:p>
+    <w:p>
+      <w:pPr>
+        <w:jc w:val="center"/>
+        <w:rPr>
+          <w:rFonts w:ascii="Arial" w:hAnsi="Arial" w:cs="Arial"/>
+          <w:sz w:val="20"/>
+          <w:szCs w:val="20"/>
+          <w:lang w:val="es-CO"/>
+        </w:rPr>
+      </w:pPr>
       <w:r>
         <w:rPr>
           <w:rFonts w:ascii="Arial" w:hAnsi="Arial" w:cs="Arial"/>
@@ -769,7 +589,7 @@
           <w:sz w:val="20"/>
           <w:lang w:val="es-CO"/>
         </w:rPr>
-        <w:t xml:space="preserve">ad, </w:t>
+        <w:t>Versión 3.</w:t>
       </w:r>
       <w:r>
         <w:rPr>
@@ -778,7 +598,7 @@
           <w:sz w:val="20"/>
           <w:lang w:val="es-CO"/>
         </w:rPr>
-        <w:t>Pais</w:t>
+        <w:t>1</w:t>
       </w:r>
       <w:r>
         <w:rPr>
@@ -787,65 +607,16 @@
           <w:sz w:val="20"/>
           <w:lang w:val="es-CO"/>
         </w:rPr>
-        <w:t>&gt;</w:t>
+        <w:t xml:space="preserve">. </w:t>
       </w:r>
-    </w:p>
-    <w:p>
-      <w:pPr>
-        <w:jc w:val="center"/>
+      <w:r>
         <w:rPr>
           <w:rFonts w:ascii="Arial" w:hAnsi="Arial" w:cs="Arial"/>
           <w:bCs/>
           <w:sz w:val="20"/>
           <w:lang w:val="es-CO"/>
         </w:rPr>
-      </w:pPr>
-      <w:r>
-        <w:rPr>
-          <w:rFonts w:ascii="Arial" w:hAnsi="Arial" w:cs="Arial"/>
-          <w:bCs/>
-          <w:sz w:val="20"/>
-          <w:lang w:val="es-CO"/>
-        </w:rPr>
-        <w:t>&lt;Año&gt;</w:t>
-      </w:r>
-    </w:p>
-    <w:p>
-      <w:pPr>
-        <w:jc w:val="center"/>
-        <w:rPr>
-          <w:rFonts w:ascii="Arial" w:hAnsi="Arial" w:cs="Arial"/>
-          <w:sz w:val="20"/>
-          <w:szCs w:val="20"/>
-          <w:lang w:val="es-CO"/>
-        </w:rPr>
-      </w:pPr>
-      <w:r>
-        <w:rPr>
-          <w:rFonts w:ascii="Arial" w:hAnsi="Arial" w:cs="Arial"/>
-          <w:bCs/>
-          <w:sz w:val="20"/>
-          <w:lang w:val="es-CO"/>
-        </w:rPr>
-        <w:t>Versión 3.</w:t>
-      </w:r>
-      <w:r>
-        <w:rPr>
-          <w:rFonts w:ascii="Arial" w:hAnsi="Arial" w:cs="Arial"/>
-          <w:bCs/>
-          <w:sz w:val="20"/>
-          <w:lang w:val="es-CO"/>
-        </w:rPr>
-        <w:t>1</w:t>
-      </w:r>
-      <w:r>
-        <w:rPr>
-          <w:rFonts w:ascii="Arial" w:hAnsi="Arial" w:cs="Arial"/>
-          <w:bCs/>
-          <w:sz w:val="20"/>
-          <w:lang w:val="es-CO"/>
-        </w:rPr>
-        <w:t>. Marzo de 2015</w:t>
+        <w:t>Marzo de 2023</w:t>
       </w:r>
       <w:r>
         <w:rPr>
@@ -2735,7 +2506,7 @@
           <w:lang w:val="es-ES"/>
         </w:rPr>
       </w:pPr>
-      <w:bookmarkStart w:id="1" w:name="_Toc413857943"/>
+      <w:bookmarkStart w:id="0" w:name="_Toc413857943"/>
       <w:r>
         <w:rPr>
           <w:i w:val="0"/>
@@ -2743,7 +2514,6 @@
           <w:sz w:val="28"/>
           <w:lang w:val="es-ES"/>
         </w:rPr>
-        <w:lastRenderedPageBreak/>
         <w:t>FICHAS TÉ</w:t>
       </w:r>
       <w:r>
@@ -2755,7 +2525,7 @@
         </w:rPr>
         <w:t>CNICAS DEL PROYECTO</w:t>
       </w:r>
-      <w:bookmarkEnd w:id="1"/>
+      <w:bookmarkEnd w:id="0"/>
       <w:r>
         <w:rPr>
           <w:i w:val="0"/>
@@ -2765,21 +2535,10 @@
         </w:rPr>
         <w:t xml:space="preserve"> </w:t>
       </w:r>
-      <w:r>
-        <w:rPr>
-          <w:b w:val="0"/>
-          <w:i w:val="0"/>
-          <w:iCs w:val="0"/>
-          <w:color w:val="365F91" w:themeColor="accent1" w:themeShade="BF"/>
-          <w:lang w:val="es-ES"/>
-        </w:rPr>
-        <w:t>(Conserve el tamaño de la ficha en una sola página)</w:t>
-      </w:r>
-    </w:p>
-    <w:p>
-      <w:pPr>
-        <w:rPr>
-          <w:rFonts w:ascii="Arial" w:hAnsi="Arial" w:cs="Arial"/>
+    </w:p>
+    <w:p>
+      <w:pPr>
+        <w:rPr>
           <w:lang w:val="es-ES"/>
         </w:rPr>
       </w:pPr>
@@ -2806,10 +2565,9 @@
         <w:gridCol w:w="3614"/>
         <w:gridCol w:w="596"/>
         <w:gridCol w:w="680"/>
-        <w:gridCol w:w="1984"/>
-        <w:gridCol w:w="354"/>
-        <w:gridCol w:w="1347"/>
-        <w:gridCol w:w="1215"/>
+        <w:gridCol w:w="1701"/>
+        <w:gridCol w:w="1701"/>
+        <w:gridCol w:w="1498"/>
       </w:tblGrid>
       <w:tr>
         <w:trPr>
@@ -2818,7 +2576,7 @@
         <w:tc>
           <w:tcPr>
             <w:tcW w:w="9790" w:type="dxa"/>
-            <w:gridSpan w:val="7"/>
+            <w:gridSpan w:val="6"/>
             <w:tcBorders>
               <w:top w:val="single" w:sz="6" w:space="0" w:color="auto"/>
               <w:bottom w:val="single" w:sz="4" w:space="0" w:color="auto"/>
@@ -2883,7 +2641,7 @@
         <w:tc>
           <w:tcPr>
             <w:tcW w:w="5580" w:type="dxa"/>
-            <w:gridSpan w:val="5"/>
+            <w:gridSpan w:val="4"/>
             <w:tcBorders>
               <w:top w:val="single" w:sz="4" w:space="0" w:color="auto"/>
             </w:tcBorders>
@@ -2896,6 +2654,13 @@
                 <w:sz w:val="20"/>
               </w:rPr>
             </w:pPr>
+            <w:r>
+              <w:rPr>
+                <w:rFonts w:ascii="Arial" w:hAnsi="Arial" w:cs="Arial"/>
+                <w:sz w:val="20"/>
+              </w:rPr>
+              <w:t>Antio-Market</w:t>
+            </w:r>
           </w:p>
         </w:tc>
       </w:tr>
@@ -2930,14 +2695,13 @@
         <w:tc>
           <w:tcPr>
             <w:tcW w:w="5580" w:type="dxa"/>
-            <w:gridSpan w:val="5"/>
+            <w:gridSpan w:val="4"/>
             <w:vAlign w:val="center"/>
           </w:tcPr>
           <w:p>
             <w:pPr>
               <w:rPr>
                 <w:rFonts w:ascii="Arial" w:hAnsi="Arial" w:cs="Arial"/>
-                <w:color w:val="365F91" w:themeColor="accent1" w:themeShade="BF"/>
                 <w:sz w:val="20"/>
                 <w:lang w:val="es-ES"/>
               </w:rPr>
@@ -2945,47 +2709,10 @@
             <w:r>
               <w:rPr>
                 <w:rFonts w:ascii="Arial" w:hAnsi="Arial" w:cs="Arial"/>
-                <w:color w:val="365F91" w:themeColor="accent1" w:themeShade="BF"/>
                 <w:sz w:val="18"/>
                 <w:lang w:val="es-ES"/>
               </w:rPr>
-              <w:t>Empresa o Inst</w:t>
-            </w:r>
-            <w:r>
-              <w:rPr>
-                <w:rFonts w:ascii="Arial" w:hAnsi="Arial" w:cs="Arial"/>
-                <w:color w:val="365F91" w:themeColor="accent1" w:themeShade="BF"/>
-                <w:sz w:val="18"/>
-                <w:lang w:val="es-ES"/>
-              </w:rPr>
-              <w:t>i</w:t>
-            </w:r>
-            <w:r>
-              <w:rPr>
-                <w:rFonts w:ascii="Arial" w:hAnsi="Arial" w:cs="Arial"/>
-                <w:color w:val="365F91" w:themeColor="accent1" w:themeShade="BF"/>
-                <w:sz w:val="18"/>
-                <w:lang w:val="es-ES"/>
-              </w:rPr>
-              <w:t>t</w:t>
-            </w:r>
-            <w:r>
-              <w:rPr>
-                <w:rFonts w:ascii="Arial" w:hAnsi="Arial" w:cs="Arial"/>
-                <w:color w:val="365F91" w:themeColor="accent1" w:themeShade="BF"/>
-                <w:sz w:val="18"/>
-                <w:lang w:val="es-ES"/>
-              </w:rPr>
-              <w:t>u</w:t>
-            </w:r>
-            <w:r>
-              <w:rPr>
-                <w:rFonts w:ascii="Arial" w:hAnsi="Arial" w:cs="Arial"/>
-                <w:color w:val="365F91" w:themeColor="accent1" w:themeShade="BF"/>
-                <w:sz w:val="18"/>
-                <w:lang w:val="es-ES"/>
-              </w:rPr>
-              <w:t>ción donde se desarrollará el proyecto</w:t>
+              <w:t xml:space="preserve">La Antioqueño </w:t>
             </w:r>
           </w:p>
         </w:tc>
@@ -3021,24 +2748,22 @@
         <w:tc>
           <w:tcPr>
             <w:tcW w:w="5580" w:type="dxa"/>
-            <w:gridSpan w:val="5"/>
+            <w:gridSpan w:val="4"/>
             <w:vAlign w:val="center"/>
           </w:tcPr>
           <w:p>
             <w:pPr>
               <w:rPr>
                 <w:rFonts w:ascii="Arial" w:hAnsi="Arial" w:cs="Arial"/>
-                <w:color w:val="365F91" w:themeColor="accent1" w:themeShade="BF"/>
                 <w:sz w:val="20"/>
               </w:rPr>
             </w:pPr>
             <w:r>
               <w:rPr>
                 <w:rFonts w:ascii="Arial" w:hAnsi="Arial" w:cs="Arial"/>
-                <w:color w:val="365F91" w:themeColor="accent1" w:themeShade="BF"/>
-                <w:sz w:val="20"/>
-              </w:rPr>
-              <w:t>GAES</w:t>
+                <w:sz w:val="20"/>
+              </w:rPr>
+              <w:t>SENA</w:t>
             </w:r>
           </w:p>
         </w:tc>
@@ -3074,7 +2799,7 @@
         <w:tc>
           <w:tcPr>
             <w:tcW w:w="5580" w:type="dxa"/>
-            <w:gridSpan w:val="5"/>
+            <w:gridSpan w:val="4"/>
             <w:vAlign w:val="center"/>
           </w:tcPr>
           <w:p>
@@ -3127,7 +2852,7 @@
         <w:tc>
           <w:tcPr>
             <w:tcW w:w="5580" w:type="dxa"/>
-            <w:gridSpan w:val="5"/>
+            <w:gridSpan w:val="4"/>
             <w:vAlign w:val="center"/>
           </w:tcPr>
           <w:p>
@@ -3187,7 +2912,7 @@
         <w:tc>
           <w:tcPr>
             <w:tcW w:w="5580" w:type="dxa"/>
-            <w:gridSpan w:val="5"/>
+            <w:gridSpan w:val="4"/>
             <w:vAlign w:val="center"/>
           </w:tcPr>
           <w:p>
@@ -3203,6 +2928,133 @@
                 <w:sz w:val="20"/>
               </w:rPr>
               <w:t>APLICA PARA FASE II</w:t>
+            </w:r>
+          </w:p>
+        </w:tc>
+      </w:tr>
+      <w:tr>
+        <w:tc>
+          <w:tcPr>
+            <w:tcW w:w="3614" w:type="dxa"/>
+            <w:shd w:val="clear" w:color="auto" w:fill="F3F3F3"/>
+            <w:vAlign w:val="center"/>
+          </w:tcPr>
+          <w:p>
+            <w:pPr>
+              <w:rPr>
+                <w:rFonts w:ascii="Arial" w:hAnsi="Arial" w:cs="Arial"/>
+                <w:b/>
+                <w:bCs/>
+                <w:sz w:val="20"/>
+                <w:lang w:val="es-CO"/>
+              </w:rPr>
+            </w:pPr>
+            <w:r>
+              <w:rPr>
+                <w:rFonts w:ascii="Arial" w:hAnsi="Arial" w:cs="Arial"/>
+                <w:b/>
+                <w:bCs/>
+                <w:sz w:val="20"/>
+                <w:lang w:val="es-CO"/>
+              </w:rPr>
+              <w:t>Lugar de ejecución del proyecto</w:t>
+            </w:r>
+          </w:p>
+        </w:tc>
+        <w:tc>
+          <w:tcPr>
+            <w:tcW w:w="1276" w:type="dxa"/>
+            <w:gridSpan w:val="2"/>
+            <w:shd w:val="clear" w:color="auto" w:fill="F3F3F3"/>
+            <w:vAlign w:val="center"/>
+          </w:tcPr>
+          <w:p>
+            <w:pPr>
+              <w:rPr>
+                <w:rFonts w:ascii="Arial" w:hAnsi="Arial" w:cs="Arial"/>
+                <w:b/>
+                <w:bCs/>
+                <w:sz w:val="20"/>
+              </w:rPr>
+            </w:pPr>
+            <w:r>
+              <w:rPr>
+                <w:rFonts w:ascii="Arial" w:hAnsi="Arial" w:cs="Arial"/>
+                <w:b/>
+                <w:bCs/>
+                <w:sz w:val="20"/>
+              </w:rPr>
+              <w:t>Ciudad</w:t>
+            </w:r>
+          </w:p>
+        </w:tc>
+        <w:tc>
+          <w:tcPr>
+            <w:tcW w:w="1701" w:type="dxa"/>
+            <w:vAlign w:val="center"/>
+          </w:tcPr>
+          <w:p>
+            <w:pPr>
+              <w:rPr>
+                <w:rFonts w:ascii="Arial" w:hAnsi="Arial" w:cs="Arial"/>
+                <w:bCs/>
+                <w:sz w:val="20"/>
+              </w:rPr>
+            </w:pPr>
+            <w:r>
+              <w:rPr>
+                <w:rFonts w:ascii="Arial" w:hAnsi="Arial" w:cs="Arial"/>
+                <w:bCs/>
+                <w:sz w:val="20"/>
+              </w:rPr>
+              <w:t xml:space="preserve">Bogotá </w:t>
+            </w:r>
+          </w:p>
+        </w:tc>
+        <w:tc>
+          <w:tcPr>
+            <w:tcW w:w="1701" w:type="dxa"/>
+            <w:shd w:val="clear" w:color="auto" w:fill="F3F3F3"/>
+            <w:vAlign w:val="center"/>
+          </w:tcPr>
+          <w:p>
+            <w:pPr>
+              <w:rPr>
+                <w:rFonts w:ascii="Arial" w:hAnsi="Arial" w:cs="Arial"/>
+                <w:b/>
+                <w:bCs/>
+                <w:sz w:val="20"/>
+              </w:rPr>
+            </w:pPr>
+            <w:r>
+              <w:rPr>
+                <w:rFonts w:ascii="Arial" w:hAnsi="Arial" w:cs="Arial"/>
+                <w:b/>
+                <w:bCs/>
+                <w:sz w:val="20"/>
+              </w:rPr>
+              <w:t>Departamento</w:t>
+            </w:r>
+          </w:p>
+        </w:tc>
+        <w:tc>
+          <w:tcPr>
+            <w:tcW w:w="1498" w:type="dxa"/>
+            <w:vAlign w:val="center"/>
+          </w:tcPr>
+          <w:p>
+            <w:pPr>
+              <w:rPr>
+                <w:rFonts w:ascii="Arial" w:hAnsi="Arial" w:cs="Arial"/>
+                <w:sz w:val="20"/>
+              </w:rPr>
+            </w:pPr>
+            <w:r>
+              <w:rPr>
+                <w:rFonts w:ascii="Arial" w:hAnsi="Arial" w:cs="Arial"/>
+                <w:sz w:val="20"/>
+              </w:rPr>
+              <w:t>Cundinamarca</w:t>
             </w:r>
           </w:p>
         </w:tc>
@@ -3213,8 +3065,8 @@
         </w:trPr>
         <w:tc>
           <w:tcPr>
-            <w:tcW w:w="4210" w:type="dxa"/>
-            <w:gridSpan w:val="2"/>
+            <w:tcW w:w="9790" w:type="dxa"/>
+            <w:gridSpan w:val="6"/>
             <w:shd w:val="clear" w:color="auto" w:fill="F3F3F3"/>
             <w:vAlign w:val="center"/>
           </w:tcPr>
@@ -3227,152 +3079,24 @@
                 <w:sz w:val="20"/>
               </w:rPr>
             </w:pPr>
-          </w:p>
-        </w:tc>
-        <w:tc>
-          <w:tcPr>
-            <w:tcW w:w="3018" w:type="dxa"/>
-            <w:gridSpan w:val="3"/>
-            <w:vAlign w:val="center"/>
-          </w:tcPr>
-          <w:p>
-            <w:pPr>
-              <w:rPr>
-                <w:rFonts w:ascii="Arial" w:hAnsi="Arial" w:cs="Arial"/>
-                <w:sz w:val="20"/>
-              </w:rPr>
-            </w:pPr>
-            <w:bookmarkStart w:id="2" w:name="Texto13"/>
-          </w:p>
-        </w:tc>
-        <w:bookmarkEnd w:id="2"/>
-        <w:tc>
-          <w:tcPr>
-            <w:tcW w:w="2562" w:type="dxa"/>
-            <w:gridSpan w:val="2"/>
-            <w:vAlign w:val="center"/>
-          </w:tcPr>
-          <w:p>
-            <w:pPr>
-              <w:rPr>
-                <w:rFonts w:ascii="Arial" w:hAnsi="Arial" w:cs="Arial"/>
-                <w:sz w:val="20"/>
-              </w:rPr>
-            </w:pPr>
-          </w:p>
-        </w:tc>
-      </w:tr>
-      <w:tr>
-        <w:tc>
-          <w:tcPr>
-            <w:tcW w:w="3614" w:type="dxa"/>
-            <w:shd w:val="clear" w:color="auto" w:fill="F3F3F3"/>
-            <w:vAlign w:val="center"/>
-          </w:tcPr>
-          <w:p>
-            <w:pPr>
+            <w:r>
               <w:rPr>
                 <w:rFonts w:ascii="Arial" w:hAnsi="Arial" w:cs="Arial"/>
                 <w:b/>
                 <w:bCs/>
                 <w:sz w:val="20"/>
-                <w:lang w:val="es-CO"/>
-              </w:rPr>
-            </w:pPr>
+              </w:rPr>
+              <w:t>Palabras Clave</w:t>
+            </w:r>
             <w:r>
               <w:rPr>
                 <w:rFonts w:ascii="Arial" w:hAnsi="Arial" w:cs="Arial"/>
                 <w:b/>
                 <w:bCs/>
                 <w:sz w:val="20"/>
-                <w:lang w:val="es-CO"/>
-              </w:rPr>
-              <w:t>Lugar de ejecución del proyecto</w:t>
+              </w:rPr>
+              <w:t xml:space="preserve"> / Keywords</w:t>
             </w:r>
-          </w:p>
-        </w:tc>
-        <w:tc>
-          <w:tcPr>
-            <w:tcW w:w="1276" w:type="dxa"/>
-            <w:gridSpan w:val="2"/>
-            <w:shd w:val="clear" w:color="auto" w:fill="F3F3F3"/>
-            <w:vAlign w:val="center"/>
-          </w:tcPr>
-          <w:p>
-            <w:pPr>
-              <w:rPr>
-                <w:rFonts w:ascii="Arial" w:hAnsi="Arial" w:cs="Arial"/>
-                <w:b/>
-                <w:bCs/>
-                <w:sz w:val="20"/>
-              </w:rPr>
-            </w:pPr>
-            <w:r>
-              <w:rPr>
-                <w:rFonts w:ascii="Arial" w:hAnsi="Arial" w:cs="Arial"/>
-                <w:b/>
-                <w:bCs/>
-                <w:sz w:val="20"/>
-              </w:rPr>
-              <w:t>Ciudad</w:t>
-            </w:r>
-          </w:p>
-        </w:tc>
-        <w:tc>
-          <w:tcPr>
-            <w:tcW w:w="1984" w:type="dxa"/>
-            <w:vAlign w:val="center"/>
-          </w:tcPr>
-          <w:p>
-            <w:pPr>
-              <w:rPr>
-                <w:rFonts w:ascii="Arial" w:hAnsi="Arial" w:cs="Arial"/>
-                <w:b/>
-                <w:bCs/>
-                <w:sz w:val="20"/>
-              </w:rPr>
-            </w:pPr>
-          </w:p>
-        </w:tc>
-        <w:tc>
-          <w:tcPr>
-            <w:tcW w:w="1701" w:type="dxa"/>
-            <w:gridSpan w:val="2"/>
-            <w:shd w:val="clear" w:color="auto" w:fill="F3F3F3"/>
-            <w:vAlign w:val="center"/>
-          </w:tcPr>
-          <w:p>
-            <w:pPr>
-              <w:rPr>
-                <w:rFonts w:ascii="Arial" w:hAnsi="Arial" w:cs="Arial"/>
-                <w:b/>
-                <w:bCs/>
-                <w:sz w:val="20"/>
-              </w:rPr>
-            </w:pPr>
-            <w:r>
-              <w:rPr>
-                <w:rFonts w:ascii="Arial" w:hAnsi="Arial" w:cs="Arial"/>
-                <w:b/>
-                <w:bCs/>
-                <w:sz w:val="20"/>
-              </w:rPr>
-              <w:t>Departamento</w:t>
-            </w:r>
-          </w:p>
-        </w:tc>
-        <w:tc>
-          <w:tcPr>
-            <w:tcW w:w="1215" w:type="dxa"/>
-            <w:vAlign w:val="center"/>
-          </w:tcPr>
-          <w:p>
-            <w:pPr>
-              <w:rPr>
-                <w:rFonts w:ascii="Arial" w:hAnsi="Arial" w:cs="Arial"/>
-                <w:sz w:val="20"/>
-              </w:rPr>
-            </w:pPr>
           </w:p>
         </w:tc>
       </w:tr>
@@ -3383,37 +3107,226 @@
         <w:tc>
           <w:tcPr>
             <w:tcW w:w="9790" w:type="dxa"/>
-            <w:gridSpan w:val="7"/>
-            <w:shd w:val="clear" w:color="auto" w:fill="F3F3F3"/>
+            <w:gridSpan w:val="6"/>
             <w:vAlign w:val="center"/>
           </w:tcPr>
           <w:p>
             <w:pPr>
               <w:rPr>
                 <w:rFonts w:ascii="Arial" w:hAnsi="Arial" w:cs="Arial"/>
-                <w:b/>
-                <w:bCs/>
-                <w:sz w:val="20"/>
+                <w:sz w:val="20"/>
+                <w:lang w:val="es-ES"/>
+              </w:rPr>
+            </w:pPr>
+          </w:p>
+          <w:p>
+            <w:pPr>
+              <w:pStyle w:val="Prrafodelista"/>
+              <w:numPr>
+                <w:ilvl w:val="0"/>
+                <w:numId w:val="21"/>
+              </w:numPr>
+              <w:rPr>
+                <w:rFonts w:ascii="Arial" w:hAnsi="Arial" w:cs="Arial"/>
+                <w:sz w:val="16"/>
+                <w:szCs w:val="16"/>
+                <w:lang w:val="es-CO"/>
               </w:rPr>
             </w:pPr>
             <w:r>
               <w:rPr>
                 <w:rFonts w:ascii="Arial" w:hAnsi="Arial" w:cs="Arial"/>
-                <w:b/>
-                <w:bCs/>
-                <w:sz w:val="20"/>
-              </w:rPr>
-              <w:t>Palabras Clave</w:t>
+                <w:sz w:val="16"/>
+                <w:szCs w:val="16"/>
+                <w:lang w:val="es-CO"/>
+              </w:rPr>
+              <w:t>Programación</w:t>
+            </w:r>
+          </w:p>
+          <w:p>
+            <w:pPr>
+              <w:pStyle w:val="Prrafodelista"/>
+              <w:numPr>
+                <w:ilvl w:val="0"/>
+                <w:numId w:val="21"/>
+              </w:numPr>
+              <w:rPr>
+                <w:rFonts w:ascii="Arial" w:hAnsi="Arial" w:cs="Arial"/>
+                <w:sz w:val="16"/>
+                <w:szCs w:val="16"/>
+                <w:lang w:val="es-CO"/>
+              </w:rPr>
+            </w:pPr>
+            <w:r>
+              <w:rPr>
+                <w:rFonts w:ascii="Arial" w:hAnsi="Arial" w:cs="Arial"/>
+                <w:sz w:val="16"/>
+                <w:szCs w:val="16"/>
+                <w:lang w:val="es-CO"/>
+              </w:rPr>
+              <w:t>Software</w:t>
+            </w:r>
+          </w:p>
+          <w:p>
+            <w:pPr>
+              <w:pStyle w:val="Prrafodelista"/>
+              <w:numPr>
+                <w:ilvl w:val="0"/>
+                <w:numId w:val="21"/>
+              </w:numPr>
+              <w:rPr>
+                <w:rFonts w:ascii="Arial" w:hAnsi="Arial" w:cs="Arial"/>
+                <w:sz w:val="16"/>
+                <w:szCs w:val="16"/>
+                <w:lang w:val="es-CO"/>
+              </w:rPr>
+            </w:pPr>
+            <w:r>
+              <w:rPr>
+                <w:rFonts w:ascii="Arial" w:hAnsi="Arial" w:cs="Arial"/>
+                <w:sz w:val="16"/>
+                <w:szCs w:val="16"/>
+                <w:lang w:val="es-CO"/>
+              </w:rPr>
+              <w:t>Sistematización</w:t>
+            </w:r>
+          </w:p>
+          <w:p>
+            <w:pPr>
+              <w:pStyle w:val="Prrafodelista"/>
+              <w:numPr>
+                <w:ilvl w:val="0"/>
+                <w:numId w:val="21"/>
+              </w:numPr>
+              <w:rPr>
+                <w:rFonts w:ascii="Arial" w:hAnsi="Arial" w:cs="Arial"/>
+                <w:sz w:val="16"/>
+                <w:szCs w:val="16"/>
+                <w:lang w:val="es-CO"/>
+              </w:rPr>
+            </w:pPr>
+            <w:r>
+              <w:rPr>
+                <w:rFonts w:ascii="Arial" w:hAnsi="Arial" w:cs="Arial"/>
+                <w:sz w:val="16"/>
+                <w:szCs w:val="16"/>
+                <w:lang w:val="es-CO"/>
+              </w:rPr>
+              <w:t>Mejora</w:t>
+            </w:r>
+          </w:p>
+          <w:p>
+            <w:pPr>
+              <w:pStyle w:val="Prrafodelista"/>
+              <w:numPr>
+                <w:ilvl w:val="0"/>
+                <w:numId w:val="21"/>
+              </w:numPr>
+              <w:rPr>
+                <w:rFonts w:ascii="Arial" w:hAnsi="Arial" w:cs="Arial"/>
+                <w:sz w:val="16"/>
+                <w:szCs w:val="16"/>
+                <w:lang w:val="es-CO"/>
+              </w:rPr>
+            </w:pPr>
+            <w:r>
+              <w:rPr>
+                <w:rFonts w:ascii="Arial" w:hAnsi="Arial" w:cs="Arial"/>
+                <w:sz w:val="16"/>
+                <w:szCs w:val="16"/>
+                <w:lang w:val="es-CO"/>
+              </w:rPr>
+              <w:t>Ventas</w:t>
+            </w:r>
+          </w:p>
+          <w:p>
+            <w:pPr>
+              <w:pStyle w:val="Prrafodelista"/>
+              <w:numPr>
+                <w:ilvl w:val="0"/>
+                <w:numId w:val="21"/>
+              </w:numPr>
+              <w:rPr>
+                <w:rFonts w:ascii="Arial" w:hAnsi="Arial" w:cs="Arial"/>
+                <w:sz w:val="16"/>
+                <w:szCs w:val="16"/>
+                <w:lang w:val="es-CO"/>
+              </w:rPr>
+            </w:pPr>
+            <w:r>
+              <w:rPr>
+                <w:rFonts w:ascii="Arial" w:hAnsi="Arial" w:cs="Arial"/>
+                <w:sz w:val="16"/>
+                <w:szCs w:val="16"/>
+                <w:lang w:val="es-CO"/>
+              </w:rPr>
+              <w:t>Proyecto</w:t>
+            </w:r>
+          </w:p>
+          <w:p>
+            <w:pPr>
+              <w:pStyle w:val="Prrafodelista"/>
+              <w:numPr>
+                <w:ilvl w:val="0"/>
+                <w:numId w:val="21"/>
+              </w:numPr>
+              <w:rPr>
+                <w:rFonts w:ascii="Arial" w:hAnsi="Arial" w:cs="Arial"/>
+                <w:sz w:val="16"/>
+                <w:szCs w:val="16"/>
+                <w:lang w:val="es-CO"/>
+              </w:rPr>
+            </w:pPr>
+            <w:r>
+              <w:rPr>
+                <w:rFonts w:ascii="Arial" w:hAnsi="Arial" w:cs="Arial"/>
+                <w:sz w:val="16"/>
+                <w:szCs w:val="16"/>
+                <w:lang w:val="es-CO"/>
+              </w:rPr>
+              <w:t>Base de datos</w:t>
+            </w:r>
+          </w:p>
+          <w:p>
+            <w:pPr>
+              <w:pStyle w:val="Prrafodelista"/>
+              <w:numPr>
+                <w:ilvl w:val="0"/>
+                <w:numId w:val="21"/>
+              </w:numPr>
+              <w:rPr>
+                <w:rFonts w:ascii="Arial" w:hAnsi="Arial" w:cs="Arial"/>
+                <w:color w:val="365F91" w:themeColor="accent1" w:themeShade="BF"/>
+                <w:sz w:val="18"/>
+                <w:lang w:val="es-CO"/>
+              </w:rPr>
+            </w:pPr>
+            <w:r>
+              <w:rPr>
+                <w:rFonts w:ascii="Arial" w:hAnsi="Arial" w:cs="Arial"/>
+                <w:sz w:val="16"/>
+                <w:szCs w:val="16"/>
+                <w:lang w:val="es-CO"/>
+              </w:rPr>
+              <w:t>Lenguaje de programación</w:t>
             </w:r>
             <w:r>
               <w:rPr>
                 <w:rFonts w:ascii="Arial" w:hAnsi="Arial" w:cs="Arial"/>
-                <w:b/>
-                <w:bCs/>
-                <w:sz w:val="20"/>
-              </w:rPr>
-              <w:t xml:space="preserve"> / Keywords</w:t>
+                <w:sz w:val="20"/>
+                <w:lang w:val="es-CO"/>
+              </w:rPr>
+              <w:t>.</w:t>
             </w:r>
+          </w:p>
+          <w:p>
+            <w:pPr>
+              <w:rPr>
+                <w:rFonts w:ascii="Arial" w:hAnsi="Arial" w:cs="Arial"/>
+                <w:sz w:val="20"/>
+                <w:lang w:val="es-ES"/>
+              </w:rPr>
+            </w:pPr>
           </w:p>
         </w:tc>
       </w:tr>
@@ -3424,45 +3337,37 @@
         <w:tc>
           <w:tcPr>
             <w:tcW w:w="9790" w:type="dxa"/>
-            <w:gridSpan w:val="7"/>
+            <w:gridSpan w:val="6"/>
+            <w:shd w:val="clear" w:color="auto" w:fill="F3F3F3"/>
             <w:vAlign w:val="center"/>
           </w:tcPr>
           <w:p>
             <w:pPr>
               <w:rPr>
                 <w:rFonts w:ascii="Arial" w:hAnsi="Arial" w:cs="Arial"/>
-                <w:sz w:val="20"/>
-                <w:lang w:val="es-ES"/>
-              </w:rPr>
-            </w:pPr>
-          </w:p>
-          <w:p>
-            <w:pPr>
-              <w:rPr>
-                <w:rFonts w:ascii="Arial" w:hAnsi="Arial" w:cs="Arial"/>
-                <w:color w:val="365F91" w:themeColor="accent1" w:themeShade="BF"/>
-                <w:sz w:val="18"/>
-                <w:lang w:val="es-ES"/>
+                <w:b/>
+                <w:bCs/>
+                <w:sz w:val="20"/>
               </w:rPr>
             </w:pPr>
             <w:r>
               <w:rPr>
                 <w:rFonts w:ascii="Arial" w:hAnsi="Arial" w:cs="Arial"/>
-                <w:color w:val="365F91" w:themeColor="accent1" w:themeShade="BF"/>
-                <w:sz w:val="18"/>
-                <w:lang w:val="es-ES"/>
-              </w:rPr>
-              <w:t>Las (máximo 5) palabras que sean altamente significativas dentro del proyecto. Deben únicamente enumerarse.</w:t>
+                <w:b/>
+                <w:bCs/>
+                <w:sz w:val="20"/>
+              </w:rPr>
+              <w:t xml:space="preserve">Abstract </w:t>
             </w:r>
-          </w:p>
-          <w:p>
-            <w:pPr>
-              <w:rPr>
-                <w:rFonts w:ascii="Arial" w:hAnsi="Arial" w:cs="Arial"/>
-                <w:sz w:val="20"/>
-                <w:lang w:val="es-ES"/>
-              </w:rPr>
-            </w:pPr>
+            <w:r>
+              <w:rPr>
+                <w:rFonts w:ascii="Arial" w:hAnsi="Arial" w:cs="Arial"/>
+                <w:b/>
+                <w:bCs/>
+                <w:sz w:val="20"/>
+              </w:rPr>
+              <w:t>(Máx 10 Líneas)</w:t>
+            </w:r>
           </w:p>
         </w:tc>
       </w:tr>
@@ -3473,37 +3378,47 @@
         <w:tc>
           <w:tcPr>
             <w:tcW w:w="9790" w:type="dxa"/>
-            <w:gridSpan w:val="7"/>
-            <w:shd w:val="clear" w:color="auto" w:fill="F3F3F3"/>
+            <w:gridSpan w:val="6"/>
             <w:vAlign w:val="center"/>
           </w:tcPr>
           <w:p>
             <w:pPr>
               <w:rPr>
                 <w:rFonts w:ascii="Arial" w:hAnsi="Arial" w:cs="Arial"/>
-                <w:b/>
-                <w:bCs/>
+                <w:sz w:val="20"/>
+              </w:rPr>
+            </w:pPr>
+          </w:p>
+          <w:p>
+            <w:pPr>
+              <w:rPr>
+                <w:rFonts w:ascii="Arial" w:hAnsi="Arial" w:cs="Arial"/>
                 <w:sz w:val="20"/>
               </w:rPr>
             </w:pPr>
             <w:r>
               <w:rPr>
                 <w:rFonts w:ascii="Arial" w:hAnsi="Arial" w:cs="Arial"/>
-                <w:b/>
-                <w:bCs/>
-                <w:sz w:val="20"/>
-              </w:rPr>
-              <w:t xml:space="preserve">Abstract </w:t>
+                <w:sz w:val="20"/>
+              </w:rPr>
+              <w:t>Our project is based on automation of the processes: inventory control, sales and billing. We found that the administrator and proprietor of small business use a notebook to organize all this processes, and she don´t know how to use tools like Excel to register all of this, we want to develop and create a website and an app for have all sales statistics, and inventories tables that can automatically create the facture for the client, and save the registrator for the administrator in the data base.</w:t>
             </w:r>
-            <w:r>
-              <w:rPr>
-                <w:rFonts w:ascii="Arial" w:hAnsi="Arial" w:cs="Arial"/>
-                <w:b/>
-                <w:bCs/>
-                <w:sz w:val="20"/>
-              </w:rPr>
-              <w:t>(Máx 10 Líneas)</w:t>
-            </w:r>
+          </w:p>
+          <w:p>
+            <w:pPr>
+              <w:rPr>
+                <w:rFonts w:ascii="Arial" w:hAnsi="Arial" w:cs="Arial"/>
+                <w:sz w:val="20"/>
+              </w:rPr>
+            </w:pPr>
+          </w:p>
+          <w:p>
+            <w:pPr>
+              <w:rPr>
+                <w:rFonts w:ascii="Arial" w:hAnsi="Arial" w:cs="Arial"/>
+                <w:sz w:val="20"/>
+              </w:rPr>
+            </w:pPr>
           </w:p>
         </w:tc>
       </w:tr>
@@ -3514,126 +3429,28 @@
         <w:tc>
           <w:tcPr>
             <w:tcW w:w="9790" w:type="dxa"/>
-            <w:gridSpan w:val="7"/>
+            <w:gridSpan w:val="6"/>
+            <w:shd w:val="clear" w:color="auto" w:fill="F3F3F3"/>
             <w:vAlign w:val="center"/>
           </w:tcPr>
           <w:p>
             <w:pPr>
               <w:rPr>
                 <w:rFonts w:ascii="Arial" w:hAnsi="Arial" w:cs="Arial"/>
-                <w:sz w:val="20"/>
-                <w:lang w:val="es-ES"/>
-              </w:rPr>
-            </w:pPr>
-          </w:p>
-          <w:p>
-            <w:pPr>
-              <w:rPr>
-                <w:rFonts w:ascii="Arial" w:hAnsi="Arial" w:cs="Arial"/>
-                <w:sz w:val="20"/>
-                <w:lang w:val="es-ES"/>
-              </w:rPr>
-            </w:pPr>
-          </w:p>
-          <w:p>
-            <w:pPr>
-              <w:rPr>
-                <w:rFonts w:ascii="Arial" w:hAnsi="Arial" w:cs="Arial"/>
-                <w:color w:val="365F91" w:themeColor="accent1" w:themeShade="BF"/>
-                <w:sz w:val="20"/>
-                <w:lang w:val="es-ES"/>
+                <w:b/>
+                <w:bCs/>
+                <w:sz w:val="20"/>
               </w:rPr>
             </w:pPr>
             <w:r>
               <w:rPr>
                 <w:rFonts w:ascii="Arial" w:hAnsi="Arial" w:cs="Arial"/>
-                <w:color w:val="365F91" w:themeColor="accent1" w:themeShade="BF"/>
-                <w:sz w:val="20"/>
-                <w:lang w:val="es-ES"/>
-              </w:rPr>
-              <w:t>Resumen del proyecto en inglés</w:t>
+                <w:b/>
+                <w:bCs/>
+                <w:sz w:val="20"/>
+              </w:rPr>
+              <w:t>Objetivo General</w:t>
             </w:r>
-            <w:r>
-              <w:rPr>
-                <w:rFonts w:ascii="Arial" w:hAnsi="Arial" w:cs="Arial"/>
-                <w:color w:val="365F91" w:themeColor="accent1" w:themeShade="BF"/>
-                <w:sz w:val="20"/>
-                <w:lang w:val="es-ES"/>
-              </w:rPr>
-              <w:t>.</w:t>
-            </w:r>
-          </w:p>
-          <w:p>
-            <w:pPr>
-              <w:rPr>
-                <w:rFonts w:ascii="Arial" w:hAnsi="Arial" w:cs="Arial"/>
-                <w:sz w:val="20"/>
-                <w:lang w:val="es-ES"/>
-              </w:rPr>
-            </w:pPr>
-          </w:p>
-          <w:p>
-            <w:pPr>
-              <w:rPr>
-                <w:rFonts w:ascii="Arial" w:hAnsi="Arial" w:cs="Arial"/>
-                <w:sz w:val="20"/>
-                <w:lang w:val="es-ES"/>
-              </w:rPr>
-            </w:pPr>
-          </w:p>
-          <w:p>
-            <w:pPr>
-              <w:rPr>
-                <w:rFonts w:ascii="Arial" w:hAnsi="Arial" w:cs="Arial"/>
-                <w:sz w:val="20"/>
-                <w:lang w:val="es-ES"/>
-              </w:rPr>
-            </w:pPr>
-          </w:p>
-          <w:p>
-            <w:pPr>
-              <w:rPr>
-                <w:rFonts w:ascii="Arial" w:hAnsi="Arial" w:cs="Arial"/>
-                <w:sz w:val="20"/>
-                <w:lang w:val="es-ES"/>
-              </w:rPr>
-            </w:pPr>
-          </w:p>
-          <w:p>
-            <w:pPr>
-              <w:rPr>
-                <w:rFonts w:ascii="Arial" w:hAnsi="Arial" w:cs="Arial"/>
-                <w:sz w:val="20"/>
-                <w:lang w:val="es-ES"/>
-              </w:rPr>
-            </w:pPr>
-          </w:p>
-          <w:p>
-            <w:pPr>
-              <w:rPr>
-                <w:rFonts w:ascii="Arial" w:hAnsi="Arial" w:cs="Arial"/>
-                <w:sz w:val="20"/>
-                <w:lang w:val="es-ES"/>
-              </w:rPr>
-            </w:pPr>
-          </w:p>
-          <w:p>
-            <w:pPr>
-              <w:rPr>
-                <w:rFonts w:ascii="Arial" w:hAnsi="Arial" w:cs="Arial"/>
-                <w:sz w:val="20"/>
-                <w:lang w:val="es-ES"/>
-              </w:rPr>
-            </w:pPr>
-          </w:p>
-          <w:p>
-            <w:pPr>
-              <w:rPr>
-                <w:rFonts w:ascii="Arial" w:hAnsi="Arial" w:cs="Arial"/>
-                <w:sz w:val="20"/>
-                <w:lang w:val="es-ES"/>
-              </w:rPr>
-            </w:pPr>
           </w:p>
         </w:tc>
       </w:tr>
@@ -3644,28 +3461,45 @@
         <w:tc>
           <w:tcPr>
             <w:tcW w:w="9790" w:type="dxa"/>
-            <w:gridSpan w:val="7"/>
-            <w:shd w:val="clear" w:color="auto" w:fill="F3F3F3"/>
+            <w:gridSpan w:val="6"/>
             <w:vAlign w:val="center"/>
           </w:tcPr>
           <w:p>
             <w:pPr>
               <w:rPr>
                 <w:rFonts w:ascii="Arial" w:hAnsi="Arial" w:cs="Arial"/>
-                <w:b/>
-                <w:bCs/>
-                <w:sz w:val="20"/>
+                <w:color w:val="365F91" w:themeColor="accent1" w:themeShade="BF"/>
+                <w:sz w:val="18"/>
+                <w:lang w:val="es-MX"/>
+              </w:rPr>
+            </w:pPr>
+          </w:p>
+          <w:p>
+            <w:pPr>
+              <w:rPr>
+                <w:rFonts w:ascii="Arial" w:hAnsi="Arial" w:cs="Arial"/>
+                <w:sz w:val="20"/>
+                <w:lang w:val="es-ES"/>
               </w:rPr>
             </w:pPr>
             <w:r>
               <w:rPr>
                 <w:rFonts w:ascii="Arial" w:hAnsi="Arial" w:cs="Arial"/>
-                <w:b/>
-                <w:bCs/>
-                <w:sz w:val="20"/>
-              </w:rPr>
-              <w:t>Objetivo General</w:t>
+                <w:sz w:val="20"/>
+                <w:lang w:val="es-ES"/>
+              </w:rPr>
+              <w:t xml:space="preserve">Desarrollar para la empresa Antio-Market un sistema (base de datos) automatizado para el control de ventas, inventarios y facturación. </w:t>
             </w:r>
+          </w:p>
+          <w:p>
+            <w:pPr>
+              <w:rPr>
+                <w:rFonts w:ascii="Arial" w:hAnsi="Arial" w:cs="Arial"/>
+                <w:color w:val="365F91" w:themeColor="accent1" w:themeShade="BF"/>
+                <w:sz w:val="18"/>
+                <w:lang w:val="es-CO"/>
+              </w:rPr>
+            </w:pPr>
           </w:p>
         </w:tc>
       </w:tr>
@@ -3676,54 +3510,37 @@
         <w:tc>
           <w:tcPr>
             <w:tcW w:w="9790" w:type="dxa"/>
-            <w:gridSpan w:val="7"/>
+            <w:gridSpan w:val="6"/>
+            <w:shd w:val="clear" w:color="auto" w:fill="F3F3F3"/>
             <w:vAlign w:val="center"/>
           </w:tcPr>
           <w:p>
             <w:pPr>
               <w:rPr>
                 <w:rFonts w:ascii="Arial" w:hAnsi="Arial" w:cs="Arial"/>
-                <w:color w:val="365F91" w:themeColor="accent1" w:themeShade="BF"/>
-                <w:sz w:val="18"/>
-                <w:lang w:val="es-ES"/>
+                <w:b/>
+                <w:bCs/>
+                <w:sz w:val="20"/>
               </w:rPr>
             </w:pPr>
             <w:r>
               <w:rPr>
                 <w:rFonts w:ascii="Arial" w:hAnsi="Arial" w:cs="Arial"/>
-                <w:color w:val="365F91" w:themeColor="accent1" w:themeShade="BF"/>
-                <w:sz w:val="18"/>
-                <w:lang w:val="es-ES"/>
-              </w:rPr>
-              <w:t>Transcripción del Objetivo definido en el numeral 3.1 pero aún mas concreto, no más de 4 líneas.</w:t>
+                <w:b/>
+                <w:bCs/>
+                <w:sz w:val="20"/>
+              </w:rPr>
+              <w:t>Objetivos Especí</w:t>
             </w:r>
-          </w:p>
-          <w:p>
-            <w:pPr>
-              <w:rPr>
-                <w:rFonts w:ascii="Arial" w:hAnsi="Arial" w:cs="Arial"/>
-                <w:sz w:val="20"/>
-                <w:lang w:val="es-ES"/>
-              </w:rPr>
-            </w:pPr>
-          </w:p>
-          <w:p>
-            <w:pPr>
-              <w:rPr>
-                <w:rFonts w:ascii="Arial" w:hAnsi="Arial" w:cs="Arial"/>
-                <w:sz w:val="20"/>
-                <w:lang w:val="es-ES"/>
-              </w:rPr>
-            </w:pPr>
-          </w:p>
-          <w:p>
-            <w:pPr>
-              <w:rPr>
-                <w:rFonts w:ascii="Arial" w:hAnsi="Arial" w:cs="Arial"/>
-                <w:sz w:val="20"/>
-                <w:lang w:val="es-ES"/>
-              </w:rPr>
-            </w:pPr>
+            <w:r>
+              <w:rPr>
+                <w:rFonts w:ascii="Arial" w:hAnsi="Arial" w:cs="Arial"/>
+                <w:b/>
+                <w:bCs/>
+                <w:sz w:val="20"/>
+              </w:rPr>
+              <w:t>ficos</w:t>
+            </w:r>
           </w:p>
         </w:tc>
       </w:tr>
@@ -3734,37 +3551,148 @@
         <w:tc>
           <w:tcPr>
             <w:tcW w:w="9790" w:type="dxa"/>
-            <w:gridSpan w:val="7"/>
-            <w:shd w:val="clear" w:color="auto" w:fill="F3F3F3"/>
+            <w:gridSpan w:val="6"/>
             <w:vAlign w:val="center"/>
           </w:tcPr>
           <w:p>
             <w:pPr>
               <w:rPr>
                 <w:rFonts w:ascii="Arial" w:hAnsi="Arial" w:cs="Arial"/>
-                <w:b/>
-                <w:bCs/>
-                <w:sz w:val="20"/>
+                <w:sz w:val="20"/>
+                <w:lang w:val="es-ES"/>
+              </w:rPr>
+            </w:pPr>
+          </w:p>
+          <w:p>
+            <w:pPr>
+              <w:pStyle w:val="Prrafodelista"/>
+              <w:numPr>
+                <w:ilvl w:val="0"/>
+                <w:numId w:val="18"/>
+              </w:numPr>
+              <w:tabs>
+                <w:tab w:val="num" w:pos="1440"/>
+              </w:tabs>
+              <w:rPr>
+                <w:rFonts w:ascii="Arial" w:hAnsi="Arial" w:cs="Arial"/>
+                <w:sz w:val="20"/>
+                <w:lang w:val="es-ES"/>
               </w:rPr>
             </w:pPr>
             <w:r>
               <w:rPr>
                 <w:rFonts w:ascii="Arial" w:hAnsi="Arial" w:cs="Arial"/>
-                <w:b/>
-                <w:bCs/>
-                <w:sz w:val="20"/>
-              </w:rPr>
-              <w:t>Objetivos Especí</w:t>
+                <w:sz w:val="20"/>
+                <w:lang w:val="es-ES"/>
+              </w:rPr>
+              <w:t>Permitir al cliente comprar mediante medios digitales tales como: Página web, aplicación; con acceso a servicio domicilio.</w:t>
             </w:r>
+          </w:p>
+          <w:p>
+            <w:pPr>
+              <w:pStyle w:val="Prrafodelista"/>
+              <w:numPr>
+                <w:ilvl w:val="0"/>
+                <w:numId w:val="18"/>
+              </w:numPr>
+              <w:tabs>
+                <w:tab w:val="num" w:pos="1440"/>
+              </w:tabs>
+              <w:rPr>
+                <w:rFonts w:ascii="Arial" w:hAnsi="Arial" w:cs="Arial"/>
+                <w:sz w:val="20"/>
+                <w:lang w:val="es-ES"/>
+              </w:rPr>
+            </w:pPr>
             <w:r>
               <w:rPr>
                 <w:rFonts w:ascii="Arial" w:hAnsi="Arial" w:cs="Arial"/>
-                <w:b/>
-                <w:bCs/>
-                <w:sz w:val="20"/>
-              </w:rPr>
-              <w:t>ficos</w:t>
+                <w:sz w:val="20"/>
+                <w:lang w:val="es-ES"/>
+              </w:rPr>
+              <w:t>Sistema que permita al dueño y/o administrador ver sus estadísticas de ventas, inventarios, facturación, registros de compra y venta y el control del flujo de caja.</w:t>
             </w:r>
+          </w:p>
+          <w:p>
+            <w:pPr>
+              <w:pStyle w:val="Prrafodelista"/>
+              <w:numPr>
+                <w:ilvl w:val="0"/>
+                <w:numId w:val="18"/>
+              </w:numPr>
+              <w:tabs>
+                <w:tab w:val="num" w:pos="1440"/>
+              </w:tabs>
+              <w:rPr>
+                <w:rFonts w:ascii="Arial" w:hAnsi="Arial" w:cs="Arial"/>
+                <w:sz w:val="20"/>
+                <w:lang w:val="es-ES"/>
+              </w:rPr>
+            </w:pPr>
+            <w:r>
+              <w:rPr>
+                <w:rFonts w:ascii="Arial" w:hAnsi="Arial" w:cs="Arial"/>
+                <w:sz w:val="20"/>
+                <w:lang w:val="es-ES"/>
+              </w:rPr>
+              <w:t>Generación de valor del pedido para el cliente.</w:t>
+            </w:r>
+          </w:p>
+          <w:p>
+            <w:pPr>
+              <w:pStyle w:val="Prrafodelista"/>
+              <w:numPr>
+                <w:ilvl w:val="0"/>
+                <w:numId w:val="18"/>
+              </w:numPr>
+              <w:tabs>
+                <w:tab w:val="num" w:pos="1440"/>
+              </w:tabs>
+              <w:rPr>
+                <w:rFonts w:ascii="Arial" w:hAnsi="Arial" w:cs="Arial"/>
+                <w:sz w:val="20"/>
+                <w:lang w:val="es-ES"/>
+              </w:rPr>
+            </w:pPr>
+            <w:r>
+              <w:rPr>
+                <w:rFonts w:ascii="Arial" w:hAnsi="Arial" w:cs="Arial"/>
+                <w:sz w:val="20"/>
+                <w:lang w:val="es-ES"/>
+              </w:rPr>
+              <w:t>Generación de factura para el cliente y el área encargada.</w:t>
+            </w:r>
+          </w:p>
+          <w:p>
+            <w:pPr>
+              <w:pStyle w:val="Prrafodelista"/>
+              <w:numPr>
+                <w:ilvl w:val="0"/>
+                <w:numId w:val="18"/>
+              </w:numPr>
+              <w:rPr>
+                <w:rFonts w:ascii="Arial" w:hAnsi="Arial" w:cs="Arial"/>
+                <w:sz w:val="20"/>
+                <w:lang w:val="es-ES"/>
+              </w:rPr>
+            </w:pPr>
+            <w:r>
+              <w:rPr>
+                <w:rFonts w:ascii="Arial" w:hAnsi="Arial" w:cs="Arial"/>
+                <w:sz w:val="20"/>
+                <w:lang w:val="es-ES"/>
+              </w:rPr>
+              <w:t>Claridad del pedido tanto para el cliente como para Antio-Market</w:t>
+            </w:r>
+          </w:p>
+          <w:p>
+            <w:pPr>
+              <w:rPr>
+                <w:rFonts w:ascii="Arial" w:hAnsi="Arial" w:cs="Arial"/>
+                <w:sz w:val="20"/>
+                <w:lang w:val="es-ES"/>
+              </w:rPr>
+            </w:pPr>
           </w:p>
         </w:tc>
       </w:tr>
@@ -3775,225 +3703,28 @@
         <w:tc>
           <w:tcPr>
             <w:tcW w:w="9790" w:type="dxa"/>
-            <w:gridSpan w:val="7"/>
+            <w:gridSpan w:val="6"/>
+            <w:shd w:val="clear" w:color="auto" w:fill="F3F3F3"/>
             <w:vAlign w:val="center"/>
           </w:tcPr>
           <w:p>
             <w:pPr>
               <w:rPr>
                 <w:rFonts w:ascii="Arial" w:hAnsi="Arial" w:cs="Arial"/>
-                <w:sz w:val="20"/>
-                <w:lang w:val="es-ES"/>
-              </w:rPr>
-            </w:pPr>
-          </w:p>
-          <w:p>
-            <w:pPr>
-              <w:rPr>
-                <w:rFonts w:ascii="Arial" w:hAnsi="Arial" w:cs="Arial"/>
-                <w:color w:val="365F91" w:themeColor="accent1" w:themeShade="BF"/>
-                <w:sz w:val="18"/>
-                <w:lang w:val="es-ES"/>
+                <w:b/>
+                <w:bCs/>
+                <w:sz w:val="20"/>
               </w:rPr>
             </w:pPr>
             <w:r>
               <w:rPr>
                 <w:rFonts w:ascii="Arial" w:hAnsi="Arial" w:cs="Arial"/>
-                <w:color w:val="365F91" w:themeColor="accent1" w:themeShade="BF"/>
-                <w:sz w:val="18"/>
-                <w:lang w:val="es-ES"/>
-              </w:rPr>
-              <w:t>Transcripción de</w:t>
+                <w:b/>
+                <w:bCs/>
+                <w:sz w:val="20"/>
+              </w:rPr>
+              <w:t>Justificación</w:t>
             </w:r>
-            <w:r>
-              <w:rPr>
-                <w:rFonts w:ascii="Arial" w:hAnsi="Arial" w:cs="Arial"/>
-                <w:color w:val="365F91" w:themeColor="accent1" w:themeShade="BF"/>
-                <w:sz w:val="18"/>
-                <w:lang w:val="es-ES"/>
-              </w:rPr>
-              <w:t xml:space="preserve"> </w:t>
-            </w:r>
-            <w:r>
-              <w:rPr>
-                <w:rFonts w:ascii="Arial" w:hAnsi="Arial" w:cs="Arial"/>
-                <w:color w:val="365F91" w:themeColor="accent1" w:themeShade="BF"/>
-                <w:sz w:val="18"/>
-                <w:lang w:val="es-ES"/>
-              </w:rPr>
-              <w:t>l</w:t>
-            </w:r>
-            <w:r>
-              <w:rPr>
-                <w:rFonts w:ascii="Arial" w:hAnsi="Arial" w:cs="Arial"/>
-                <w:color w:val="365F91" w:themeColor="accent1" w:themeShade="BF"/>
-                <w:sz w:val="18"/>
-                <w:lang w:val="es-ES"/>
-              </w:rPr>
-              <w:t>os o</w:t>
-            </w:r>
-            <w:r>
-              <w:rPr>
-                <w:rFonts w:ascii="Arial" w:hAnsi="Arial" w:cs="Arial"/>
-                <w:color w:val="365F91" w:themeColor="accent1" w:themeShade="BF"/>
-                <w:sz w:val="18"/>
-                <w:lang w:val="es-ES"/>
-              </w:rPr>
-              <w:t>bjetivo</w:t>
-            </w:r>
-            <w:r>
-              <w:rPr>
-                <w:rFonts w:ascii="Arial" w:hAnsi="Arial" w:cs="Arial"/>
-                <w:color w:val="365F91" w:themeColor="accent1" w:themeShade="BF"/>
-                <w:sz w:val="18"/>
-                <w:lang w:val="es-ES"/>
-              </w:rPr>
-              <w:t>s</w:t>
-            </w:r>
-            <w:r>
-              <w:rPr>
-                <w:rFonts w:ascii="Arial" w:hAnsi="Arial" w:cs="Arial"/>
-                <w:color w:val="365F91" w:themeColor="accent1" w:themeShade="BF"/>
-                <w:sz w:val="18"/>
-                <w:lang w:val="es-ES"/>
-              </w:rPr>
-              <w:t xml:space="preserve"> definido</w:t>
-            </w:r>
-            <w:r>
-              <w:rPr>
-                <w:rFonts w:ascii="Arial" w:hAnsi="Arial" w:cs="Arial"/>
-                <w:color w:val="365F91" w:themeColor="accent1" w:themeShade="BF"/>
-                <w:sz w:val="18"/>
-                <w:lang w:val="es-ES"/>
-              </w:rPr>
-              <w:t>s</w:t>
-            </w:r>
-            <w:r>
-              <w:rPr>
-                <w:rFonts w:ascii="Arial" w:hAnsi="Arial" w:cs="Arial"/>
-                <w:color w:val="365F91" w:themeColor="accent1" w:themeShade="BF"/>
-                <w:sz w:val="18"/>
-                <w:lang w:val="es-ES"/>
-              </w:rPr>
-              <w:t xml:space="preserve"> e</w:t>
-            </w:r>
-            <w:r>
-              <w:rPr>
-                <w:rFonts w:ascii="Arial" w:hAnsi="Arial" w:cs="Arial"/>
-                <w:color w:val="365F91" w:themeColor="accent1" w:themeShade="BF"/>
-                <w:sz w:val="18"/>
-                <w:lang w:val="es-ES"/>
-              </w:rPr>
-              <w:t>n el numeral 3.2</w:t>
-            </w:r>
-            <w:r>
-              <w:rPr>
-                <w:rFonts w:ascii="Arial" w:hAnsi="Arial" w:cs="Arial"/>
-                <w:color w:val="365F91" w:themeColor="accent1" w:themeShade="BF"/>
-                <w:sz w:val="18"/>
-                <w:lang w:val="es-ES"/>
-              </w:rPr>
-              <w:t xml:space="preserve"> pero aún mas concreto</w:t>
-            </w:r>
-            <w:r>
-              <w:rPr>
-                <w:rFonts w:ascii="Arial" w:hAnsi="Arial" w:cs="Arial"/>
-                <w:color w:val="365F91" w:themeColor="accent1" w:themeShade="BF"/>
-                <w:sz w:val="18"/>
-                <w:lang w:val="es-ES"/>
-              </w:rPr>
-              <w:t>s</w:t>
-            </w:r>
-            <w:r>
-              <w:rPr>
-                <w:rFonts w:ascii="Arial" w:hAnsi="Arial" w:cs="Arial"/>
-                <w:color w:val="365F91" w:themeColor="accent1" w:themeShade="BF"/>
-                <w:sz w:val="18"/>
-                <w:lang w:val="es-ES"/>
-              </w:rPr>
-              <w:t xml:space="preserve">, </w:t>
-            </w:r>
-            <w:r>
-              <w:rPr>
-                <w:rFonts w:ascii="Arial" w:hAnsi="Arial" w:cs="Arial"/>
-                <w:color w:val="365F91" w:themeColor="accent1" w:themeShade="BF"/>
-                <w:sz w:val="18"/>
-                <w:lang w:val="es-ES"/>
-              </w:rPr>
-              <w:t>ojalá una línea por objetivo</w:t>
-            </w:r>
-            <w:r>
-              <w:rPr>
-                <w:rFonts w:ascii="Arial" w:hAnsi="Arial" w:cs="Arial"/>
-                <w:color w:val="365F91" w:themeColor="accent1" w:themeShade="BF"/>
-                <w:sz w:val="18"/>
-                <w:lang w:val="es-ES"/>
-              </w:rPr>
-              <w:t>.</w:t>
-            </w:r>
-          </w:p>
-          <w:p>
-            <w:pPr>
-              <w:rPr>
-                <w:rFonts w:ascii="Arial" w:hAnsi="Arial" w:cs="Arial"/>
-                <w:sz w:val="20"/>
-                <w:lang w:val="es-ES"/>
-              </w:rPr>
-            </w:pPr>
-          </w:p>
-          <w:p>
-            <w:pPr>
-              <w:rPr>
-                <w:rFonts w:ascii="Arial" w:hAnsi="Arial" w:cs="Arial"/>
-                <w:sz w:val="20"/>
-                <w:lang w:val="es-ES"/>
-              </w:rPr>
-            </w:pPr>
-          </w:p>
-          <w:p>
-            <w:pPr>
-              <w:rPr>
-                <w:rFonts w:ascii="Arial" w:hAnsi="Arial" w:cs="Arial"/>
-                <w:sz w:val="20"/>
-                <w:lang w:val="es-ES"/>
-              </w:rPr>
-            </w:pPr>
-          </w:p>
-          <w:p>
-            <w:pPr>
-              <w:rPr>
-                <w:rFonts w:ascii="Arial" w:hAnsi="Arial" w:cs="Arial"/>
-                <w:sz w:val="20"/>
-                <w:lang w:val="es-ES"/>
-              </w:rPr>
-            </w:pPr>
-          </w:p>
-          <w:p>
-            <w:pPr>
-              <w:rPr>
-                <w:rFonts w:ascii="Arial" w:hAnsi="Arial" w:cs="Arial"/>
-                <w:sz w:val="20"/>
-                <w:lang w:val="es-ES"/>
-              </w:rPr>
-            </w:pPr>
-          </w:p>
-          <w:p>
-            <w:pPr>
-              <w:rPr>
-                <w:rFonts w:ascii="Arial" w:hAnsi="Arial" w:cs="Arial"/>
-                <w:sz w:val="20"/>
-                <w:lang w:val="es-ES"/>
-              </w:rPr>
-            </w:pPr>
-          </w:p>
-          <w:p>
-            <w:pPr>
-              <w:rPr>
-                <w:rFonts w:ascii="Arial" w:hAnsi="Arial" w:cs="Arial"/>
-                <w:sz w:val="20"/>
-                <w:lang w:val="es-ES"/>
-              </w:rPr>
-            </w:pPr>
           </w:p>
         </w:tc>
       </w:tr>
@@ -4004,128 +3735,72 @@
         <w:tc>
           <w:tcPr>
             <w:tcW w:w="9790" w:type="dxa"/>
-            <w:gridSpan w:val="7"/>
-            <w:shd w:val="clear" w:color="auto" w:fill="F3F3F3"/>
+            <w:gridSpan w:val="6"/>
             <w:vAlign w:val="center"/>
           </w:tcPr>
           <w:p>
             <w:pPr>
-              <w:rPr>
-                <w:rFonts w:ascii="Arial" w:hAnsi="Arial" w:cs="Arial"/>
-                <w:b/>
-                <w:bCs/>
-                <w:sz w:val="20"/>
+              <w:pStyle w:val="Prrafodelista"/>
+              <w:ind w:left="0"/>
+              <w:jc w:val="both"/>
+              <w:rPr>
+                <w:rFonts w:ascii="Arial" w:hAnsi="Arial" w:cs="Arial"/>
+                <w:sz w:val="20"/>
+                <w:lang w:val="es-ES"/>
+              </w:rPr>
+            </w:pPr>
+          </w:p>
+          <w:p>
+            <w:pPr>
+              <w:pStyle w:val="Prrafodelista"/>
+              <w:ind w:left="0"/>
+              <w:jc w:val="both"/>
+              <w:rPr>
+                <w:rFonts w:ascii="Arial" w:hAnsi="Arial" w:cs="Arial"/>
+                <w:sz w:val="20"/>
+                <w:lang w:val="es-ES"/>
               </w:rPr>
             </w:pPr>
             <w:r>
               <w:rPr>
                 <w:rFonts w:ascii="Arial" w:hAnsi="Arial" w:cs="Arial"/>
-                <w:b/>
-                <w:bCs/>
-                <w:sz w:val="20"/>
-              </w:rPr>
-              <w:t>Justificación</w:t>
+                <w:sz w:val="20"/>
+                <w:lang w:val="es-ES"/>
+              </w:rPr>
+              <w:t>Generando los diferentes diagramas de los procesos que posee la empresa Antio-Market se identifica los aspectos y procesos a mejorar, comprobando que a través de sus pra</w:t>
             </w:r>
-          </w:p>
-        </w:tc>
-      </w:tr>
-      <w:tr>
-        <w:trPr>
-          <w:cantSplit/>
-        </w:trPr>
-        <w:tc>
-          <w:tcPr>
-            <w:tcW w:w="9790" w:type="dxa"/>
-            <w:gridSpan w:val="7"/>
-            <w:vAlign w:val="center"/>
-          </w:tcPr>
-          <w:p>
-            <w:pPr>
-              <w:rPr>
-                <w:rFonts w:ascii="Arial" w:hAnsi="Arial" w:cs="Arial"/>
-                <w:color w:val="365F91" w:themeColor="accent1" w:themeShade="BF"/>
+            <w:r>
+              <w:rPr>
+                <w:rFonts w:ascii="Arial" w:hAnsi="Arial" w:cs="Arial"/>
                 <w:sz w:val="20"/>
                 <w:lang w:val="es-ES"/>
               </w:rPr>
-            </w:pPr>
+              <w:t>cticas tradicionales,  no se están</w:t>
+            </w:r>
             <w:r>
               <w:rPr>
                 <w:rFonts w:ascii="Arial" w:hAnsi="Arial" w:cs="Arial"/>
-                <w:color w:val="365F91" w:themeColor="accent1" w:themeShade="BF"/>
                 <w:sz w:val="20"/>
                 <w:lang w:val="es-ES"/>
               </w:rPr>
-              <w:t>Resumen de la Justificación del punto 4. Máximo 10 líneas.</w:t>
+              <w:t xml:space="preserve"> cumpliendo con aspectos básicos pero importantes en su día a día,</w:t>
             </w:r>
-          </w:p>
-          <w:p>
-            <w:pPr>
-              <w:jc w:val="center"/>
+            <w:r>
               <w:rPr>
                 <w:rFonts w:ascii="Arial" w:hAnsi="Arial" w:cs="Arial"/>
                 <w:sz w:val="20"/>
                 <w:lang w:val="es-ES"/>
               </w:rPr>
-            </w:pPr>
-          </w:p>
-          <w:p>
-            <w:pPr>
-              <w:jc w:val="center"/>
+              <w:t xml:space="preserve"> tales como control de inventarios, ventas y facturación;</w:t>
+            </w:r>
+            <w:r>
               <w:rPr>
                 <w:rFonts w:ascii="Arial" w:hAnsi="Arial" w:cs="Arial"/>
                 <w:sz w:val="20"/>
                 <w:lang w:val="es-ES"/>
               </w:rPr>
-            </w:pPr>
-          </w:p>
-          <w:p>
-            <w:pPr>
-              <w:rPr>
-                <w:rFonts w:ascii="Arial" w:hAnsi="Arial" w:cs="Arial"/>
-                <w:sz w:val="20"/>
-                <w:lang w:val="es-ES"/>
-              </w:rPr>
-            </w:pPr>
-          </w:p>
-          <w:p>
-            <w:pPr>
-              <w:jc w:val="center"/>
-              <w:rPr>
-                <w:rFonts w:ascii="Arial" w:hAnsi="Arial" w:cs="Arial"/>
-                <w:sz w:val="20"/>
-                <w:lang w:val="es-ES"/>
-              </w:rPr>
-            </w:pPr>
-          </w:p>
-          <w:p>
-            <w:pPr>
-              <w:jc w:val="center"/>
-              <w:rPr>
-                <w:rFonts w:ascii="Arial" w:hAnsi="Arial" w:cs="Arial"/>
-                <w:sz w:val="20"/>
-                <w:lang w:val="es-ES"/>
-              </w:rPr>
-            </w:pPr>
-          </w:p>
-          <w:p>
-            <w:pPr>
-              <w:jc w:val="center"/>
-              <w:rPr>
-                <w:rFonts w:ascii="Arial" w:hAnsi="Arial" w:cs="Arial"/>
-                <w:sz w:val="20"/>
-                <w:lang w:val="es-ES"/>
-              </w:rPr>
-            </w:pPr>
-          </w:p>
-          <w:p>
-            <w:pPr>
-              <w:jc w:val="center"/>
-              <w:rPr>
-                <w:rFonts w:ascii="Arial" w:hAnsi="Arial" w:cs="Arial"/>
-                <w:sz w:val="20"/>
-                <w:lang w:val="es-ES"/>
-              </w:rPr>
-            </w:pPr>
+              <w:t xml:space="preserve"> por tal razón se decide realizar el desarrollo de un programa de software que brinde el apoyo necesario a los procesos a mejorar. </w:t>
+            </w:r>
           </w:p>
           <w:p>
             <w:pPr>
@@ -4166,13 +3841,14 @@
     </w:p>
     <w:p>
       <w:pPr>
-        <w:pStyle w:val="Tabladeilustraciones"/>
-        <w:tabs>
-          <w:tab w:val="right" w:leader="underscore" w:pos="8494"/>
-        </w:tabs>
-        <w:rPr>
-          <w:rFonts w:cs="Arial"/>
-          <w:szCs w:val="20"/>
+        <w:rPr>
+          <w:lang w:val="es-ES"/>
+        </w:rPr>
+      </w:pPr>
+    </w:p>
+    <w:p>
+      <w:pPr>
+        <w:rPr>
           <w:lang w:val="es-ES"/>
         </w:rPr>
       </w:pPr>
@@ -4194,8 +3870,8 @@
           <w:sz w:val="28"/>
         </w:rPr>
       </w:pPr>
-      <w:bookmarkStart w:id="3" w:name="_Toc63585470"/>
-      <w:bookmarkStart w:id="4" w:name="_Toc413857944"/>
+      <w:bookmarkStart w:id="1" w:name="_Toc63585470"/>
+      <w:bookmarkStart w:id="2" w:name="_Toc413857944"/>
       <w:r>
         <w:rPr>
           <w:i w:val="0"/>
@@ -4204,15 +3880,35 @@
         </w:rPr>
         <w:t>PLANTEAMIENTO DEL PROBLEMA</w:t>
       </w:r>
-      <w:bookmarkEnd w:id="3"/>
-      <w:bookmarkEnd w:id="4"/>
-    </w:p>
-    <w:p>
-      <w:pPr>
-        <w:rPr>
-          <w:rFonts w:ascii="Arial" w:hAnsi="Arial" w:cs="Arial"/>
-        </w:rPr>
-      </w:pPr>
+      <w:bookmarkEnd w:id="1"/>
+      <w:bookmarkEnd w:id="2"/>
+    </w:p>
+    <w:p>
+      <w:pPr>
+        <w:rPr>
+          <w:rFonts w:ascii="Arial" w:hAnsi="Arial" w:cs="Arial"/>
+        </w:rPr>
+      </w:pPr>
+    </w:p>
+    <w:p>
+      <w:pPr>
+        <w:pStyle w:val="Textoindependiente"/>
+        <w:spacing w:before="34"/>
+        <w:ind w:left="64" w:right="77"/>
+        <w:rPr>
+          <w:rFonts w:ascii="Arial" w:hAnsi="Arial" w:cs="Arial"/>
+          <w:sz w:val="20"/>
+          <w:lang w:val="es-CO"/>
+        </w:rPr>
+      </w:pPr>
+      <w:r>
+        <w:rPr>
+          <w:rFonts w:ascii="Arial" w:hAnsi="Arial" w:cs="Arial"/>
+          <w:sz w:val="20"/>
+          <w:lang w:val="es-CO"/>
+        </w:rPr>
+        <w:t>De acuerdo a la investigación realizada en el establecimiento Antio-Market se identificó una proyección de crecimiento en el transcurso de 5 años iniciando desde este mismo año; frente a esto se evidencia a través del diagrama de procesos realizado por parte de nosotros como estudiantes del SENA, diferentes problemas por metodologías que se utilizan en los procesos, algunas de estas son físicas y manuales, como sus inventarios. Estas metodologías han generado diferentes inconvenientes en el proceso del establecimiento generando pérdidas económicas, de personal y de tiempo, por esta razón se decide realizar el programa de software para intervenir y mejorar sus procesos, en este programa se busca poder abarcar y llegar a mayor clientela para contribuir con su expansión y crecimiento. Cabe recalcar que esta esta información se recopilo de diferentes herramientas de información como: encuestas, entrevistas y acompañamiento de los procesos en el establecimiento.</w:t>
+      </w:r>
     </w:p>
     <w:p>
       <w:pPr>
@@ -4221,117 +3917,7 @@
           <w:rFonts w:ascii="Arial" w:hAnsi="Arial" w:cs="Arial"/>
           <w:color w:val="365F91" w:themeColor="accent1" w:themeShade="BF"/>
           <w:sz w:val="22"/>
-          <w:lang w:val="es-ES"/>
-        </w:rPr>
-      </w:pPr>
-      <w:r>
-        <w:rPr>
-          <w:rFonts w:ascii="Arial" w:hAnsi="Arial" w:cs="Arial"/>
-          <w:color w:val="365F91" w:themeColor="accent1" w:themeShade="BF"/>
-          <w:sz w:val="22"/>
-          <w:lang w:val="es-ES"/>
-        </w:rPr>
-        <w:t xml:space="preserve">Uno o dos párrafos donde de forma concreta se exprese: </w:t>
-      </w:r>
-      <w:r>
-        <w:rPr>
-          <w:rFonts w:ascii="Arial" w:hAnsi="Arial" w:cs="Arial"/>
-          <w:color w:val="365F91" w:themeColor="accent1" w:themeShade="BF"/>
-          <w:sz w:val="22"/>
-          <w:lang w:val="es-ES"/>
-        </w:rPr>
-        <w:t>(a)</w:t>
-      </w:r>
-      <w:r>
-        <w:rPr>
-          <w:rFonts w:ascii="Arial" w:hAnsi="Arial" w:cs="Arial"/>
-          <w:color w:val="365F91" w:themeColor="accent1" w:themeShade="BF"/>
-          <w:sz w:val="22"/>
-          <w:lang w:val="es-ES"/>
-        </w:rPr>
-        <w:t xml:space="preserve">el proceso que se intervendrá, </w:t>
-      </w:r>
-      <w:r>
-        <w:rPr>
-          <w:rFonts w:ascii="Arial" w:hAnsi="Arial" w:cs="Arial"/>
-          <w:color w:val="365F91" w:themeColor="accent1" w:themeShade="BF"/>
-          <w:sz w:val="22"/>
-          <w:lang w:val="es-ES"/>
-        </w:rPr>
-        <w:t>(b)</w:t>
-      </w:r>
-      <w:r>
-        <w:rPr>
-          <w:rFonts w:ascii="Arial" w:hAnsi="Arial" w:cs="Arial"/>
-          <w:color w:val="365F91" w:themeColor="accent1" w:themeShade="BF"/>
-          <w:sz w:val="22"/>
-          <w:lang w:val="es-ES"/>
-        </w:rPr>
-        <w:t xml:space="preserve">la falla </w:t>
-      </w:r>
-      <w:r>
-        <w:rPr>
-          <w:rFonts w:ascii="Arial" w:hAnsi="Arial" w:cs="Arial"/>
-          <w:color w:val="365F91" w:themeColor="accent1" w:themeShade="BF"/>
-          <w:sz w:val="22"/>
-          <w:lang w:val="es-ES"/>
-        </w:rPr>
-        <w:t xml:space="preserve">o fallas </w:t>
-      </w:r>
-      <w:r>
-        <w:rPr>
-          <w:rFonts w:ascii="Arial" w:hAnsi="Arial" w:cs="Arial"/>
-          <w:color w:val="365F91" w:themeColor="accent1" w:themeShade="BF"/>
-          <w:sz w:val="22"/>
-          <w:lang w:val="es-ES"/>
-        </w:rPr>
-        <w:t xml:space="preserve">que presenta el proceso, la oportunidad de mejora identificada o la necesidad latente que se quiere satisfaser, </w:t>
-      </w:r>
-      <w:r>
-        <w:rPr>
-          <w:rFonts w:ascii="Arial" w:hAnsi="Arial" w:cs="Arial"/>
-          <w:color w:val="365F91" w:themeColor="accent1" w:themeShade="BF"/>
-          <w:sz w:val="22"/>
-          <w:lang w:val="es-ES"/>
-        </w:rPr>
-        <w:t>(c)</w:t>
-      </w:r>
-      <w:r>
-        <w:rPr>
-          <w:rFonts w:ascii="Arial" w:hAnsi="Arial" w:cs="Arial"/>
-          <w:color w:val="365F91" w:themeColor="accent1" w:themeShade="BF"/>
-          <w:sz w:val="22"/>
-          <w:lang w:val="es-ES"/>
-        </w:rPr>
-        <w:t xml:space="preserve">la causa o causas principales del problema y </w:t>
-      </w:r>
-      <w:r>
-        <w:rPr>
-          <w:rFonts w:ascii="Arial" w:hAnsi="Arial" w:cs="Arial"/>
-          <w:color w:val="365F91" w:themeColor="accent1" w:themeShade="BF"/>
-          <w:sz w:val="22"/>
-          <w:lang w:val="es-ES"/>
-        </w:rPr>
-        <w:t>(d)</w:t>
-      </w:r>
-      <w:r>
-        <w:rPr>
-          <w:rFonts w:ascii="Arial" w:hAnsi="Arial" w:cs="Arial"/>
-          <w:color w:val="365F91" w:themeColor="accent1" w:themeShade="BF"/>
-          <w:sz w:val="22"/>
-          <w:lang w:val="es-ES"/>
-        </w:rPr>
-        <w:t>las consecuencias o resultados negativos que genera el problema.</w:t>
-      </w:r>
-    </w:p>
-    <w:p>
-      <w:pPr>
-        <w:jc w:val="both"/>
-        <w:rPr>
-          <w:rFonts w:ascii="Arial" w:hAnsi="Arial" w:cs="Arial"/>
-          <w:color w:val="365F91" w:themeColor="accent1" w:themeShade="BF"/>
-          <w:sz w:val="22"/>
-          <w:lang w:val="es-ES"/>
+          <w:lang w:val="es-CO"/>
         </w:rPr>
       </w:pPr>
     </w:p>
@@ -4344,7 +3930,7 @@
           <w:sz w:val="28"/>
         </w:rPr>
       </w:pPr>
-      <w:bookmarkStart w:id="5" w:name="_Toc413857945"/>
+      <w:bookmarkStart w:id="3" w:name="_Toc413857945"/>
       <w:r>
         <w:rPr>
           <w:i w:val="0"/>
@@ -4353,41 +3939,433 @@
         </w:rPr>
         <w:t>OBJETIVOS</w:t>
       </w:r>
-      <w:bookmarkEnd w:id="5"/>
+      <w:bookmarkEnd w:id="3"/>
     </w:p>
     <w:p>
       <w:pPr>
         <w:pStyle w:val="Ttulo2"/>
       </w:pPr>
-      <w:bookmarkStart w:id="6" w:name="_Toc63585472"/>
-      <w:bookmarkStart w:id="7" w:name="_Toc413857946"/>
+      <w:bookmarkStart w:id="4" w:name="_Toc63585472"/>
+      <w:bookmarkStart w:id="5" w:name="_Toc413857946"/>
       <w:r>
         <w:t xml:space="preserve">Objetivo </w:t>
       </w:r>
-      <w:bookmarkEnd w:id="6"/>
+      <w:bookmarkEnd w:id="4"/>
       <w:r>
         <w:t>General</w:t>
       </w:r>
       <w:r>
         <w:t xml:space="preserve"> – Propósito</w:t>
       </w:r>
+      <w:bookmarkEnd w:id="5"/>
+    </w:p>
+    <w:p>
+      <w:pPr>
+        <w:rPr>
+          <w:rFonts w:ascii="Arial" w:hAnsi="Arial" w:cs="Arial"/>
+          <w:sz w:val="20"/>
+          <w:lang w:val="es-ES"/>
+        </w:rPr>
+      </w:pPr>
+      <w:bookmarkStart w:id="6" w:name="_Toc413857947"/>
+      <w:r>
+        <w:rPr>
+          <w:rFonts w:ascii="Arial" w:hAnsi="Arial" w:cs="Arial"/>
+          <w:sz w:val="20"/>
+          <w:lang w:val="es-ES"/>
+        </w:rPr>
+        <w:t xml:space="preserve">Desarrollar para la empresa Antio-Market un sistema (base de datos) automatizado para el control de ventas, inventarios y facturación. </w:t>
+      </w:r>
+    </w:p>
+    <w:p>
+      <w:pPr>
+        <w:pStyle w:val="Ttulo2"/>
+      </w:pPr>
+      <w:r>
+        <w:t>Objetivos Específicos</w:t>
+      </w:r>
+      <w:bookmarkEnd w:id="6"/>
+    </w:p>
+    <w:p>
+      <w:pPr>
+        <w:pStyle w:val="Prrafodelista"/>
+        <w:numPr>
+          <w:ilvl w:val="0"/>
+          <w:numId w:val="18"/>
+        </w:numPr>
+        <w:tabs>
+          <w:tab w:val="num" w:pos="1440"/>
+        </w:tabs>
+        <w:rPr>
+          <w:rFonts w:ascii="Arial" w:hAnsi="Arial" w:cs="Arial"/>
+          <w:sz w:val="20"/>
+          <w:lang w:val="es-ES"/>
+        </w:rPr>
+      </w:pPr>
+      <w:r>
+        <w:rPr>
+          <w:rFonts w:ascii="Arial" w:hAnsi="Arial" w:cs="Arial"/>
+          <w:sz w:val="20"/>
+          <w:lang w:val="es-ES"/>
+        </w:rPr>
+        <w:t>Permitir al cliente comprar mediante medios digitales tales como: Página web, aplicación; con acceso a servicio domicilio.</w:t>
+      </w:r>
+    </w:p>
+    <w:p>
+      <w:pPr>
+        <w:pStyle w:val="Prrafodelista"/>
+        <w:numPr>
+          <w:ilvl w:val="0"/>
+          <w:numId w:val="18"/>
+        </w:numPr>
+        <w:tabs>
+          <w:tab w:val="num" w:pos="1440"/>
+        </w:tabs>
+        <w:rPr>
+          <w:rFonts w:ascii="Arial" w:hAnsi="Arial" w:cs="Arial"/>
+          <w:sz w:val="20"/>
+          <w:lang w:val="es-ES"/>
+        </w:rPr>
+      </w:pPr>
+      <w:r>
+        <w:rPr>
+          <w:rFonts w:ascii="Arial" w:hAnsi="Arial" w:cs="Arial"/>
+          <w:sz w:val="20"/>
+          <w:lang w:val="es-ES"/>
+        </w:rPr>
+        <w:t>Sistema que permita al dueño y/o administrador ver sus estadísticas de ventas, inventarios, facturación, registros de compra y venta y el control del flujo de caja.</w:t>
+      </w:r>
+    </w:p>
+    <w:p>
+      <w:pPr>
+        <w:pStyle w:val="Prrafodelista"/>
+        <w:numPr>
+          <w:ilvl w:val="0"/>
+          <w:numId w:val="18"/>
+        </w:numPr>
+        <w:tabs>
+          <w:tab w:val="num" w:pos="1440"/>
+        </w:tabs>
+        <w:rPr>
+          <w:rFonts w:ascii="Arial" w:hAnsi="Arial" w:cs="Arial"/>
+          <w:sz w:val="20"/>
+          <w:lang w:val="es-ES"/>
+        </w:rPr>
+      </w:pPr>
+      <w:r>
+        <w:rPr>
+          <w:rFonts w:ascii="Arial" w:hAnsi="Arial" w:cs="Arial"/>
+          <w:sz w:val="20"/>
+          <w:lang w:val="es-ES"/>
+        </w:rPr>
+        <w:t>Generación de valor del pedido para el cliente.</w:t>
+      </w:r>
+    </w:p>
+    <w:p>
+      <w:pPr>
+        <w:pStyle w:val="Prrafodelista"/>
+        <w:numPr>
+          <w:ilvl w:val="0"/>
+          <w:numId w:val="18"/>
+        </w:numPr>
+        <w:tabs>
+          <w:tab w:val="num" w:pos="1440"/>
+        </w:tabs>
+        <w:rPr>
+          <w:rFonts w:ascii="Arial" w:hAnsi="Arial" w:cs="Arial"/>
+          <w:sz w:val="20"/>
+          <w:lang w:val="es-ES"/>
+        </w:rPr>
+      </w:pPr>
+      <w:r>
+        <w:rPr>
+          <w:rFonts w:ascii="Arial" w:hAnsi="Arial" w:cs="Arial"/>
+          <w:sz w:val="20"/>
+          <w:lang w:val="es-ES"/>
+        </w:rPr>
+        <w:t>Generación de factura para el cliente y el área encargada.</w:t>
+      </w:r>
+    </w:p>
+    <w:p>
+      <w:pPr>
+        <w:pStyle w:val="Prrafodelista"/>
+        <w:numPr>
+          <w:ilvl w:val="0"/>
+          <w:numId w:val="18"/>
+        </w:numPr>
+        <w:rPr>
+          <w:rFonts w:ascii="Arial" w:hAnsi="Arial" w:cs="Arial"/>
+          <w:sz w:val="20"/>
+          <w:lang w:val="es-ES"/>
+        </w:rPr>
+      </w:pPr>
+      <w:r>
+        <w:rPr>
+          <w:rFonts w:ascii="Arial" w:hAnsi="Arial" w:cs="Arial"/>
+          <w:sz w:val="20"/>
+          <w:lang w:val="es-ES"/>
+        </w:rPr>
+        <w:t>Claridad del pedido tanto para el cliente como para Antio-Market</w:t>
+      </w:r>
+    </w:p>
+    <w:p>
+      <w:pPr>
+        <w:autoSpaceDE w:val="0"/>
+        <w:autoSpaceDN w:val="0"/>
+        <w:adjustRightInd w:val="0"/>
+        <w:rPr>
+          <w:rFonts w:ascii="Arial" w:hAnsi="Arial" w:cs="Arial"/>
+          <w:sz w:val="28"/>
+          <w:szCs w:val="20"/>
+          <w:lang w:val="es-ES"/>
+        </w:rPr>
+      </w:pPr>
+    </w:p>
+    <w:p>
+      <w:pPr>
+        <w:pStyle w:val="Ttulo1"/>
+        <w:rPr>
+          <w:i w:val="0"/>
+          <w:iCs w:val="0"/>
+          <w:sz w:val="28"/>
+        </w:rPr>
+      </w:pPr>
+      <w:bookmarkStart w:id="7" w:name="_Toc413857948"/>
+      <w:r>
+        <w:rPr>
+          <w:i w:val="0"/>
+          <w:iCs w:val="0"/>
+          <w:sz w:val="28"/>
+        </w:rPr>
+        <w:t>JUSTIFICACIÓN</w:t>
+      </w:r>
       <w:bookmarkEnd w:id="7"/>
     </w:p>
     <w:p>
       <w:pPr>
-        <w:rPr>
+        <w:pStyle w:val="Prrafodelista"/>
+        <w:ind w:left="0"/>
+        <w:jc w:val="both"/>
+        <w:rPr>
+          <w:rFonts w:ascii="Arial" w:hAnsi="Arial" w:cs="Arial"/>
+          <w:sz w:val="20"/>
           <w:lang w:val="es-ES"/>
         </w:rPr>
       </w:pPr>
       <w:r>
+        <w:rPr>
+          <w:rFonts w:ascii="Arial" w:hAnsi="Arial" w:cs="Arial"/>
+          <w:sz w:val="20"/>
+          <w:lang w:val="es-ES"/>
+        </w:rPr>
+        <w:t>Generando los diferentes diagramas de los procesos que posee la empresa Antio-Market se identifica los aspectos y procesos a mejorar, comprobando que a través de sus pra</w:t>
+      </w:r>
+      <w:r>
+        <w:rPr>
+          <w:rFonts w:ascii="Arial" w:hAnsi="Arial" w:cs="Arial"/>
+          <w:sz w:val="20"/>
+          <w:lang w:val="es-ES"/>
+        </w:rPr>
+        <w:t>cticas tradicionales,  no se están</w:t>
+      </w:r>
+      <w:r>
+        <w:rPr>
+          <w:rFonts w:ascii="Arial" w:hAnsi="Arial" w:cs="Arial"/>
+          <w:sz w:val="20"/>
+          <w:lang w:val="es-ES"/>
+        </w:rPr>
+        <w:t xml:space="preserve"> cumpliendo con aspectos básicos pero importantes en su día a día,</w:t>
+      </w:r>
+      <w:r>
+        <w:rPr>
+          <w:rFonts w:ascii="Arial" w:hAnsi="Arial" w:cs="Arial"/>
+          <w:sz w:val="20"/>
+          <w:lang w:val="es-ES"/>
+        </w:rPr>
+        <w:t xml:space="preserve"> tales como control de inventarios, ventas y facturación;</w:t>
+      </w:r>
+      <w:r>
+        <w:rPr>
+          <w:rFonts w:ascii="Arial" w:hAnsi="Arial" w:cs="Arial"/>
+          <w:sz w:val="20"/>
+          <w:lang w:val="es-ES"/>
+        </w:rPr>
+        <w:t xml:space="preserve"> por tal razón se decide realizar el desarrollo de un programa de software que brinde el apoyo necesario a los procesos a mejorar. </w:t>
+      </w:r>
+    </w:p>
+    <w:p>
+      <w:pPr>
+        <w:rPr>
+          <w:rFonts w:ascii="Arial" w:hAnsi="Arial" w:cs="Arial"/>
+          <w:lang w:val="es-ES"/>
+        </w:rPr>
+      </w:pPr>
+    </w:p>
+    <w:p>
+      <w:pPr>
+        <w:pStyle w:val="Ttulo1"/>
+        <w:rPr>
+          <w:i w:val="0"/>
+          <w:iCs w:val="0"/>
+          <w:sz w:val="28"/>
+        </w:rPr>
+      </w:pPr>
+      <w:bookmarkStart w:id="8" w:name="_Toc413857949"/>
+      <w:r>
+        <w:rPr>
+          <w:i w:val="0"/>
+          <w:iCs w:val="0"/>
+          <w:sz w:val="28"/>
+        </w:rPr>
+        <w:t>ESTUDIO DE FACTIBILIDAD</w:t>
+      </w:r>
+      <w:bookmarkEnd w:id="8"/>
+    </w:p>
+    <w:p>
+      <w:pPr>
+        <w:pStyle w:val="Ttulo2"/>
+        <w:jc w:val="both"/>
+      </w:pPr>
+      <w:bookmarkStart w:id="9" w:name="_Toc413857950"/>
+      <w:r>
+        <w:t>Factibilidad Técnica</w:t>
+      </w:r>
+      <w:bookmarkEnd w:id="9"/>
+    </w:p>
+    <w:p>
+      <w:pPr>
+        <w:jc w:val="both"/>
+        <w:rPr>
+          <w:rFonts w:ascii="Arial" w:hAnsi="Arial" w:cs="Arial"/>
+          <w:sz w:val="20"/>
+          <w:lang w:val="es-ES"/>
+        </w:rPr>
+      </w:pPr>
+      <w:r>
+        <w:rPr>
+          <w:rFonts w:ascii="Arial" w:hAnsi="Arial" w:cs="Arial"/>
+          <w:sz w:val="20"/>
+          <w:lang w:val="es-ES"/>
+        </w:rPr>
+        <w:t>Desarrollo de nuevas herramientas aportando al mercado tecnológico y nacional el cual no ha sido muy trabajado en el país, tan bien brindar desarrollo a diferentes empresas que cuenten con las necesidades tecnológicas a mejorar en sus procesos de actividades.</w:t>
+      </w:r>
+    </w:p>
+    <w:p>
+      <w:pPr>
+        <w:pStyle w:val="Ttulo2"/>
+        <w:jc w:val="both"/>
+        <w:rPr>
+          <w:lang w:val="es-CO"/>
+        </w:rPr>
+      </w:pPr>
+      <w:bookmarkStart w:id="10" w:name="_Toc413857951"/>
+      <w:r>
+        <w:rPr>
+          <w:lang w:val="es-CO"/>
+        </w:rPr>
+        <w:t xml:space="preserve">Factibilidad Económica y Financiera </w:t>
+      </w:r>
+      <w:r>
+        <w:rPr>
+          <w:lang w:val="es-CO"/>
+        </w:rPr>
+        <w:t>(Fase 2)</w:t>
+      </w:r>
+      <w:bookmarkEnd w:id="10"/>
+    </w:p>
+    <w:p>
+      <w:pPr>
+        <w:jc w:val="both"/>
+        <w:rPr>
+          <w:rFonts w:ascii="Arial" w:hAnsi="Arial" w:cs="Arial"/>
+          <w:sz w:val="20"/>
+          <w:lang w:val="es-ES"/>
+        </w:rPr>
+      </w:pPr>
+      <w:r>
+        <w:rPr>
+          <w:rFonts w:ascii="Arial" w:hAnsi="Arial" w:cs="Arial"/>
+          <w:sz w:val="20"/>
+          <w:lang w:val="es-ES"/>
+        </w:rPr>
+        <w:t>Ampliación de mercado y clientela, permitiendo el acceso a mayor número de personas; dando a conocer un poco más de la actividad económica de la empresa, generando mayores ingresos y permitiendo un desarrollo más actualizado a los estándares pedidos de la clientela.</w:t>
+      </w:r>
+    </w:p>
+    <w:p>
+      <w:pPr>
+        <w:pStyle w:val="Ttulo2"/>
+        <w:jc w:val="both"/>
+      </w:pPr>
+      <w:bookmarkStart w:id="11" w:name="_Toc413857952"/>
+      <w:r>
+        <w:t>Factibilidad Legal y Ética</w:t>
+      </w:r>
+      <w:bookmarkEnd w:id="11"/>
+    </w:p>
+    <w:p>
+      <w:pPr>
+        <w:jc w:val="both"/>
+        <w:rPr>
+          <w:rFonts w:ascii="Arial" w:hAnsi="Arial" w:cs="Arial"/>
+          <w:sz w:val="20"/>
+          <w:lang w:val="es-ES"/>
+        </w:rPr>
+      </w:pPr>
+      <w:r>
+        <w:rPr>
+          <w:rFonts w:ascii="Arial" w:hAnsi="Arial" w:cs="Arial"/>
+          <w:sz w:val="20"/>
+          <w:lang w:val="es-ES"/>
+        </w:rPr>
+        <w:t>Oportunidad de acceso a la población en general en el área digital, conociendo e indagando de sus herramientas y funciones; además de generar un campo laboral en la rama tecnológica en diferentes establecimientos que no contaban con esta área.</w:t>
+      </w:r>
+    </w:p>
+    <w:p>
+      <w:pPr>
+        <w:jc w:val="both"/>
+        <w:rPr>
+          <w:rFonts w:ascii="Arial" w:hAnsi="Arial" w:cs="Arial"/>
+          <w:lang w:val="es-CO"/>
+        </w:rPr>
+      </w:pPr>
+    </w:p>
+    <w:p>
+      <w:pPr>
+        <w:pStyle w:val="Ttulo1"/>
+        <w:rPr>
+          <w:i w:val="0"/>
+          <w:iCs w:val="0"/>
+          <w:sz w:val="28"/>
+        </w:rPr>
+      </w:pPr>
+      <w:bookmarkStart w:id="12" w:name="_Toc413857953"/>
+      <w:r>
+        <w:rPr>
+          <w:i w:val="0"/>
+          <w:iCs w:val="0"/>
+          <w:sz w:val="28"/>
+        </w:rPr>
+        <w:t>ANTECEDENTES</w:t>
+      </w:r>
+      <w:bookmarkEnd w:id="12"/>
+    </w:p>
+    <w:p>
+      <w:pPr>
+        <w:rPr>
+          <w:rFonts w:ascii="Arial" w:hAnsi="Arial" w:cs="Arial"/>
+        </w:rPr>
+      </w:pPr>
+    </w:p>
+    <w:p>
+      <w:pPr>
+        <w:jc w:val="both"/>
         <w:rPr>
           <w:rFonts w:ascii="Arial" w:hAnsi="Arial" w:cs="Arial"/>
           <w:color w:val="365F91" w:themeColor="accent1" w:themeShade="BF"/>
           <w:sz w:val="22"/>
           <w:lang w:val="es-ES"/>
         </w:rPr>
-        <w:t xml:space="preserve">Se enuncia el propósito del proyecto, su intensionalidad, es decir lo que se pretende lograr para solucionar el problema. </w:t>
-      </w:r>
+      </w:pPr>
       <w:r>
         <w:rPr>
           <w:rFonts w:ascii="Arial" w:hAnsi="Arial" w:cs="Arial"/>
@@ -4395,26 +4373,30 @@
           <w:sz w:val="22"/>
           <w:lang w:val="es-ES"/>
         </w:rPr>
-        <w:t>Un</w:t>
+        <w:t>Aqui se puede hacer una descripción de la situación actual del proceso y del contexto en que se desarrolla. Explicación mas específica del problema, sus causas y sus consecuencias.</w:t>
       </w:r>
-      <w:r>
+    </w:p>
+    <w:p>
+      <w:pPr>
+        <w:jc w:val="both"/>
         <w:rPr>
           <w:rFonts w:ascii="Arial" w:hAnsi="Arial" w:cs="Arial"/>
           <w:color w:val="365F91" w:themeColor="accent1" w:themeShade="BF"/>
           <w:sz w:val="22"/>
           <w:lang w:val="es-ES"/>
         </w:rPr>
-        <w:t xml:space="preserve"> </w:t>
-      </w:r>
-      <w:r>
+      </w:pPr>
+    </w:p>
+    <w:p>
+      <w:pPr>
+        <w:jc w:val="both"/>
         <w:rPr>
           <w:rFonts w:ascii="Arial" w:hAnsi="Arial" w:cs="Arial"/>
           <w:color w:val="365F91" w:themeColor="accent1" w:themeShade="BF"/>
           <w:sz w:val="22"/>
           <w:lang w:val="es-ES"/>
         </w:rPr>
-        <w:t>párrafo que para nues</w:t>
-      </w:r>
+      </w:pPr>
       <w:r>
         <w:rPr>
           <w:rFonts w:ascii="Arial" w:hAnsi="Arial" w:cs="Arial"/>
@@ -4422,7 +4404,7 @@
           <w:sz w:val="22"/>
           <w:lang w:val="es-ES"/>
         </w:rPr>
-        <w:t>t</w:t>
+        <w:t>Igualmente</w:t>
       </w:r>
       <w:r>
         <w:rPr>
@@ -4431,738 +4413,314 @@
           <w:sz w:val="22"/>
           <w:lang w:val="es-ES"/>
         </w:rPr>
-        <w:t xml:space="preserve">ro caso iniciará </w:t>
+        <w:t xml:space="preserve"> información sobre sistemas de información similares existentes en el mercado.</w:t>
       </w:r>
+    </w:p>
+    <w:p>
+      <w:pPr>
+        <w:rPr>
+          <w:rFonts w:ascii="Arial" w:hAnsi="Arial" w:cs="Arial"/>
+          <w:lang w:val="es-ES"/>
+        </w:rPr>
+      </w:pPr>
+    </w:p>
+    <w:p>
+      <w:pPr>
+        <w:pStyle w:val="Ttulo1"/>
+        <w:rPr>
+          <w:i w:val="0"/>
+          <w:iCs w:val="0"/>
+          <w:sz w:val="28"/>
+        </w:rPr>
+      </w:pPr>
+      <w:bookmarkStart w:id="13" w:name="_Toc413857954"/>
       <w:r>
+        <w:rPr>
+          <w:i w:val="0"/>
+          <w:iCs w:val="0"/>
+          <w:sz w:val="28"/>
+        </w:rPr>
+        <w:t>MARCO DE REFERENCIA</w:t>
+      </w:r>
+      <w:bookmarkEnd w:id="13"/>
+    </w:p>
+    <w:p>
+      <w:pPr>
+        <w:rPr>
+          <w:rFonts w:ascii="Arial" w:hAnsi="Arial" w:cs="Arial"/>
+        </w:rPr>
+      </w:pPr>
+    </w:p>
+    <w:p>
+      <w:pPr>
+        <w:pStyle w:val="TableParagraph"/>
+        <w:numPr>
+          <w:ilvl w:val="0"/>
+          <w:numId w:val="20"/>
+        </w:numPr>
+        <w:tabs>
+          <w:tab w:val="left" w:pos="262"/>
+        </w:tabs>
+        <w:spacing w:before="14"/>
+        <w:jc w:val="both"/>
+        <w:rPr>
+          <w:rFonts w:eastAsia="Times New Roman"/>
+          <w:noProof/>
+          <w:sz w:val="20"/>
+          <w:szCs w:val="24"/>
+          <w:lang w:eastAsia="es-ES"/>
+        </w:rPr>
+      </w:pPr>
+      <w:r>
+        <w:rPr>
+          <w:rFonts w:eastAsia="Times New Roman"/>
+          <w:noProof/>
+          <w:sz w:val="20"/>
+          <w:szCs w:val="24"/>
+          <w:lang w:eastAsia="es-ES"/>
+        </w:rPr>
+        <w:t>Presupuesto económico para desarrollar el Programa de Software/ Apoyo y asesoría en etapas del programa a través de los instructores del SENA formulando propuestas a los inconvenientes económicos.</w:t>
+      </w:r>
+    </w:p>
+    <w:p>
+      <w:pPr>
+        <w:pStyle w:val="TableParagraph"/>
+        <w:tabs>
+          <w:tab w:val="left" w:pos="262"/>
+        </w:tabs>
+        <w:spacing w:before="14"/>
+        <w:ind w:left="262"/>
+        <w:jc w:val="both"/>
+        <w:rPr>
+          <w:rFonts w:eastAsia="Times New Roman"/>
+          <w:noProof/>
+          <w:sz w:val="20"/>
+          <w:szCs w:val="24"/>
+          <w:lang w:eastAsia="es-ES"/>
+        </w:rPr>
+      </w:pPr>
+    </w:p>
+    <w:p>
+      <w:pPr>
+        <w:pStyle w:val="TableParagraph"/>
+        <w:numPr>
+          <w:ilvl w:val="0"/>
+          <w:numId w:val="20"/>
+        </w:numPr>
+        <w:tabs>
+          <w:tab w:val="left" w:pos="262"/>
+        </w:tabs>
+        <w:spacing w:before="14"/>
+        <w:jc w:val="both"/>
+        <w:rPr>
+          <w:rFonts w:eastAsia="Times New Roman"/>
+          <w:noProof/>
+          <w:sz w:val="20"/>
+          <w:szCs w:val="24"/>
+          <w:lang w:eastAsia="es-ES"/>
+        </w:rPr>
+      </w:pPr>
+      <w:r>
+        <w:rPr>
+          <w:rFonts w:eastAsia="Times New Roman"/>
+          <w:noProof/>
+          <w:sz w:val="20"/>
+          <w:szCs w:val="24"/>
+          <w:lang w:eastAsia="es-ES"/>
+        </w:rPr>
+        <w:t>Errores en el desarrollo del programa/ desarrollo de una metodología que permita realizar las pruebas suficientes para lograr el funcionamiento del programa.</w:t>
+      </w:r>
+    </w:p>
+    <w:p>
+      <w:pPr>
+        <w:pStyle w:val="TableParagraph"/>
+        <w:tabs>
+          <w:tab w:val="left" w:pos="262"/>
+        </w:tabs>
+        <w:spacing w:before="14"/>
+        <w:ind w:left="262"/>
+        <w:jc w:val="both"/>
+        <w:rPr>
+          <w:rFonts w:eastAsia="Times New Roman"/>
+          <w:noProof/>
+          <w:sz w:val="20"/>
+          <w:szCs w:val="24"/>
+          <w:lang w:eastAsia="es-ES"/>
+        </w:rPr>
+      </w:pPr>
+    </w:p>
+    <w:p>
+      <w:pPr>
+        <w:pStyle w:val="TableParagraph"/>
+        <w:numPr>
+          <w:ilvl w:val="0"/>
+          <w:numId w:val="20"/>
+        </w:numPr>
+        <w:tabs>
+          <w:tab w:val="left" w:pos="262"/>
+        </w:tabs>
+        <w:spacing w:before="14"/>
+        <w:jc w:val="both"/>
+        <w:rPr>
+          <w:rFonts w:eastAsia="Times New Roman"/>
+          <w:noProof/>
+          <w:sz w:val="20"/>
+          <w:szCs w:val="24"/>
+          <w:lang w:eastAsia="es-ES"/>
+        </w:rPr>
+      </w:pPr>
+      <w:r>
+        <w:rPr>
+          <w:rFonts w:eastAsia="Times New Roman"/>
+          <w:noProof/>
+          <w:sz w:val="20"/>
+          <w:szCs w:val="24"/>
+          <w:lang w:eastAsia="es-ES"/>
+        </w:rPr>
+        <w:t>Inconvenientes al adaptar el programa al proceso productivo de la empresa/ Dialogar con los clientes informando cuales son los aspecto del Programa y su manejo y uso a través de los manuales.</w:t>
+      </w:r>
+    </w:p>
+    <w:p>
+      <w:pPr>
+        <w:rPr>
+          <w:rFonts w:ascii="Arial" w:hAnsi="Arial" w:cs="Arial"/>
+          <w:lang w:val="es-ES"/>
+        </w:rPr>
+      </w:pPr>
+    </w:p>
+    <w:p>
+      <w:pPr>
+        <w:pStyle w:val="Ttulo1"/>
+        <w:rPr>
+          <w:i w:val="0"/>
+          <w:iCs w:val="0"/>
+          <w:sz w:val="28"/>
+        </w:rPr>
+      </w:pPr>
+      <w:bookmarkStart w:id="14" w:name="_Toc413857955"/>
+      <w:r>
+        <w:rPr>
+          <w:i w:val="0"/>
+          <w:iCs w:val="0"/>
+          <w:sz w:val="28"/>
+        </w:rPr>
+        <w:t>DIAGRAMA DE PROCESOS</w:t>
+      </w:r>
+      <w:bookmarkEnd w:id="14"/>
+    </w:p>
+    <w:p>
+      <w:pPr>
+        <w:rPr>
+          <w:rFonts w:ascii="Arial" w:hAnsi="Arial" w:cs="Arial"/>
+        </w:rPr>
+      </w:pPr>
+    </w:p>
+    <w:p>
+      <w:pPr>
+        <w:rPr>
+          <w:rFonts w:ascii="Arial" w:hAnsi="Arial" w:cs="Arial"/>
+          <w:sz w:val="20"/>
+          <w:lang w:val="es-ES"/>
+        </w:rPr>
+      </w:pPr>
+      <w:hyperlink r:id="rId8" w:history="1">
+        <w:r>
+          <w:rPr>
+            <w:rStyle w:val="Hipervnculo"/>
+            <w:rFonts w:ascii="Arial" w:hAnsi="Arial" w:cs="Arial"/>
+            <w:sz w:val="20"/>
+            <w:lang w:val="es-ES"/>
+          </w:rPr>
+          <w:t>Diagrama de Proc</w:t>
+        </w:r>
+        <w:r>
+          <w:rPr>
+            <w:rStyle w:val="Hipervnculo"/>
+            <w:rFonts w:ascii="Arial" w:hAnsi="Arial" w:cs="Arial"/>
+            <w:sz w:val="20"/>
+            <w:lang w:val="es-ES"/>
+          </w:rPr>
+          <w:t>e</w:t>
+        </w:r>
+        <w:r>
+          <w:rPr>
+            <w:rStyle w:val="Hipervnculo"/>
+            <w:rFonts w:ascii="Arial" w:hAnsi="Arial" w:cs="Arial"/>
+            <w:sz w:val="20"/>
+            <w:lang w:val="es-ES"/>
+          </w:rPr>
+          <w:t>sos</w:t>
+        </w:r>
+      </w:hyperlink>
+    </w:p>
+    <w:p>
+      <w:pPr>
+        <w:rPr>
+          <w:rFonts w:ascii="Arial" w:hAnsi="Arial" w:cs="Arial"/>
+          <w:lang w:val="es-ES"/>
+        </w:rPr>
+      </w:pPr>
+    </w:p>
+    <w:p>
+      <w:pPr>
+        <w:pStyle w:val="Ttulo1"/>
+        <w:rPr>
+          <w:i w:val="0"/>
+          <w:iCs w:val="0"/>
+          <w:sz w:val="28"/>
+        </w:rPr>
+      </w:pPr>
+      <w:bookmarkStart w:id="15" w:name="_Toc413857956"/>
+      <w:r>
+        <w:rPr>
+          <w:i w:val="0"/>
+          <w:iCs w:val="0"/>
+          <w:sz w:val="28"/>
+        </w:rPr>
+        <w:t>CRONOGRAMA DE ACTIVIDADES</w:t>
+      </w:r>
+      <w:bookmarkEnd w:id="15"/>
+    </w:p>
+    <w:p/>
+    <w:p>
+      <w:pPr>
+        <w:jc w:val="both"/>
         <w:rPr>
           <w:rFonts w:ascii="Arial" w:hAnsi="Arial" w:cs="Arial"/>
           <w:color w:val="365F91" w:themeColor="accent1" w:themeShade="BF"/>
           <w:sz w:val="22"/>
           <w:lang w:val="es-ES"/>
         </w:rPr>
-        <w:t xml:space="preserve">con </w:t>
+      </w:pPr>
+      <w:r>
+        <w:rPr>
+          <w:rFonts w:ascii="Arial" w:hAnsi="Arial" w:cs="Arial"/>
+          <w:sz w:val="20"/>
+          <w:szCs w:val="20"/>
+        </w:rPr>
+        <w:t>Cronograma de Actividades</w:t>
       </w:r>
-      <w:r>
+    </w:p>
+    <w:p>
+      <w:pPr>
+        <w:jc w:val="both"/>
         <w:rPr>
           <w:rFonts w:ascii="Arial" w:hAnsi="Arial" w:cs="Arial"/>
           <w:color w:val="365F91" w:themeColor="accent1" w:themeShade="BF"/>
           <w:sz w:val="22"/>
           <w:lang w:val="es-ES"/>
         </w:rPr>
-        <w:t>“Desarrollar un Sistema de Información que….</w:t>
-      </w:r>
-      <w:r>
-        <w:rPr>
-          <w:rFonts w:ascii="Arial" w:hAnsi="Arial" w:cs="Arial"/>
-          <w:color w:val="365F91" w:themeColor="accent1" w:themeShade="BF"/>
-          <w:sz w:val="22"/>
-          <w:lang w:val="es-ES"/>
-        </w:rPr>
-        <w:t>”. El objetivo general es la manifestación contraria al problema identificado.</w:t>
-      </w:r>
-    </w:p>
-    <w:p>
-      <w:pPr>
-        <w:pStyle w:val="Ttulo2"/>
-      </w:pPr>
-      <w:bookmarkStart w:id="8" w:name="_Toc413857947"/>
-      <w:r>
-        <w:t>Objetivos Específicos</w:t>
-      </w:r>
-      <w:bookmarkEnd w:id="8"/>
-    </w:p>
-    <w:p>
-      <w:pPr>
-        <w:rPr>
-          <w:rFonts w:ascii="Arial" w:hAnsi="Arial" w:cs="Arial"/>
-          <w:color w:val="365F91" w:themeColor="accent1" w:themeShade="BF"/>
-          <w:sz w:val="22"/>
-          <w:lang w:val="es-ES"/>
-        </w:rPr>
-      </w:pPr>
-      <w:r>
-        <w:rPr>
-          <w:rFonts w:ascii="Arial" w:hAnsi="Arial" w:cs="Arial"/>
-          <w:color w:val="365F91" w:themeColor="accent1" w:themeShade="BF"/>
-          <w:sz w:val="22"/>
-          <w:lang w:val="es-ES"/>
-        </w:rPr>
-        <w:t xml:space="preserve">Son la desagregacion del Objetivo General. Se refieren </w:t>
-      </w:r>
-      <w:r>
-        <w:rPr>
-          <w:rFonts w:ascii="Arial" w:hAnsi="Arial" w:cs="Arial"/>
-          <w:b/>
-          <w:color w:val="365F91" w:themeColor="accent1" w:themeShade="BF"/>
-          <w:sz w:val="22"/>
-          <w:u w:val="single"/>
-          <w:lang w:val="es-ES"/>
-        </w:rPr>
-        <w:t>a lo que hará el Sistema de Información para cumplir el Objetivo General</w:t>
-      </w:r>
-      <w:r>
-        <w:rPr>
-          <w:rFonts w:ascii="Arial" w:hAnsi="Arial" w:cs="Arial"/>
-          <w:color w:val="365F91" w:themeColor="accent1" w:themeShade="BF"/>
-          <w:sz w:val="22"/>
-          <w:lang w:val="es-ES"/>
-        </w:rPr>
-        <w:t>. La suma de los objetivos específicos llevan a la solución del problema.</w:t>
-      </w:r>
-    </w:p>
-    <w:p>
-      <w:pPr>
-        <w:rPr>
-          <w:rFonts w:ascii="Arial" w:hAnsi="Arial" w:cs="Arial"/>
-          <w:color w:val="365F91" w:themeColor="accent1" w:themeShade="BF"/>
-          <w:sz w:val="22"/>
-          <w:lang w:val="es-ES"/>
-        </w:rPr>
-      </w:pPr>
-    </w:p>
-    <w:p>
-      <w:pPr>
-        <w:rPr>
-          <w:rFonts w:ascii="Arial" w:hAnsi="Arial" w:cs="Arial"/>
-          <w:color w:val="365F91" w:themeColor="accent1" w:themeShade="BF"/>
-          <w:sz w:val="22"/>
-          <w:lang w:val="es-ES"/>
-        </w:rPr>
-      </w:pPr>
-      <w:r>
-        <w:rPr>
-          <w:rFonts w:ascii="Arial" w:hAnsi="Arial" w:cs="Arial"/>
-          <w:color w:val="365F91" w:themeColor="accent1" w:themeShade="BF"/>
-          <w:sz w:val="22"/>
-          <w:lang w:val="es-ES"/>
-        </w:rPr>
-        <w:t xml:space="preserve">No deben ser muchos </w:t>
-      </w:r>
-      <w:r>
-        <w:rPr>
-          <w:rFonts w:ascii="Arial" w:hAnsi="Arial" w:cs="Arial"/>
-          <w:color w:val="365F91" w:themeColor="accent1" w:themeShade="BF"/>
-          <w:sz w:val="22"/>
-          <w:lang w:val="es-ES"/>
-        </w:rPr>
-        <w:t xml:space="preserve">(saturación de objetivos o que se confundan con actividades) </w:t>
-      </w:r>
-      <w:r>
-        <w:rPr>
-          <w:rFonts w:ascii="Arial" w:hAnsi="Arial" w:cs="Arial"/>
-          <w:color w:val="365F91" w:themeColor="accent1" w:themeShade="BF"/>
-          <w:sz w:val="22"/>
-          <w:lang w:val="es-ES"/>
-        </w:rPr>
-        <w:t xml:space="preserve">pero si suficientes. </w:t>
-      </w:r>
-    </w:p>
-    <w:p>
-      <w:pPr>
-        <w:autoSpaceDE w:val="0"/>
-        <w:autoSpaceDN w:val="0"/>
-        <w:adjustRightInd w:val="0"/>
-        <w:rPr>
-          <w:rFonts w:ascii="Arial" w:hAnsi="Arial" w:cs="Arial"/>
-          <w:sz w:val="28"/>
-          <w:szCs w:val="20"/>
-          <w:lang w:val="es-ES"/>
-        </w:rPr>
-      </w:pPr>
-    </w:p>
-    <w:p>
-      <w:pPr>
-        <w:pStyle w:val="Ttulo1"/>
-        <w:rPr>
-          <w:i w:val="0"/>
-          <w:iCs w:val="0"/>
-          <w:sz w:val="28"/>
-        </w:rPr>
-      </w:pPr>
-      <w:bookmarkStart w:id="9" w:name="_Toc413857948"/>
-      <w:r>
-        <w:rPr>
-          <w:i w:val="0"/>
-          <w:iCs w:val="0"/>
-          <w:sz w:val="28"/>
-        </w:rPr>
-        <w:t>JUSTIFICACIÓN</w:t>
-      </w:r>
-      <w:bookmarkEnd w:id="9"/>
-    </w:p>
-    <w:p>
-      <w:pPr>
-        <w:rPr>
-          <w:rFonts w:ascii="Arial" w:hAnsi="Arial" w:cs="Arial"/>
-          <w:lang w:val="es-ES"/>
-        </w:rPr>
-      </w:pPr>
-      <w:r>
-        <w:rPr>
-          <w:rFonts w:ascii="Arial" w:hAnsi="Arial" w:cs="Arial"/>
-          <w:color w:val="365F91" w:themeColor="accent1" w:themeShade="BF"/>
-          <w:sz w:val="22"/>
-          <w:lang w:val="es-ES"/>
-        </w:rPr>
-        <w:t>Contestar a la pregunta de porqué se realiza el proyecto, cuales son los beneficios y ventajas que se obtendrán luego de su culminación, de haber solucionado el problema</w:t>
-      </w:r>
-      <w:r>
-        <w:rPr>
-          <w:rFonts w:ascii="Arial" w:hAnsi="Arial" w:cs="Arial"/>
-          <w:color w:val="365F91" w:themeColor="accent1" w:themeShade="BF"/>
-          <w:sz w:val="22"/>
-          <w:lang w:val="es-ES"/>
-        </w:rPr>
-        <w:t xml:space="preserve">. </w:t>
-      </w:r>
-      <w:r>
-        <w:rPr>
-          <w:rFonts w:ascii="Arial" w:hAnsi="Arial" w:cs="Arial"/>
-          <w:color w:val="365F91" w:themeColor="accent1" w:themeShade="BF"/>
-          <w:sz w:val="22"/>
-          <w:lang w:val="es-ES"/>
-        </w:rPr>
-        <w:t xml:space="preserve"> </w:t>
-      </w:r>
-      <w:r>
-        <w:rPr>
-          <w:rFonts w:ascii="Arial" w:hAnsi="Arial" w:cs="Arial"/>
-          <w:color w:val="365F91" w:themeColor="accent1" w:themeShade="BF"/>
-          <w:sz w:val="22"/>
-          <w:lang w:val="es-ES"/>
-        </w:rPr>
-        <w:t>Es posible que se requieran varios</w:t>
-      </w:r>
-      <w:r>
-        <w:rPr>
-          <w:rFonts w:ascii="Arial" w:hAnsi="Arial" w:cs="Arial"/>
-          <w:color w:val="365F91" w:themeColor="accent1" w:themeShade="BF"/>
-          <w:sz w:val="22"/>
-          <w:lang w:val="es-ES"/>
-        </w:rPr>
-        <w:t xml:space="preserve"> párrafos </w:t>
-      </w:r>
-      <w:r>
-        <w:rPr>
-          <w:rFonts w:ascii="Arial" w:hAnsi="Arial" w:cs="Arial"/>
-          <w:color w:val="365F91" w:themeColor="accent1" w:themeShade="BF"/>
-          <w:sz w:val="22"/>
-          <w:lang w:val="es-ES"/>
-        </w:rPr>
-        <w:t>pero se recomienda siempre ser concretos.</w:t>
-      </w:r>
-    </w:p>
-    <w:p>
-      <w:pPr>
-        <w:rPr>
-          <w:rFonts w:ascii="Arial" w:hAnsi="Arial" w:cs="Arial"/>
-          <w:lang w:val="es-ES"/>
-        </w:rPr>
-      </w:pPr>
-    </w:p>
-    <w:p>
-      <w:pPr>
-        <w:pStyle w:val="Ttulo1"/>
-        <w:rPr>
-          <w:i w:val="0"/>
-          <w:iCs w:val="0"/>
-          <w:sz w:val="28"/>
-        </w:rPr>
-      </w:pPr>
-      <w:bookmarkStart w:id="10" w:name="_Toc413857949"/>
-      <w:r>
-        <w:rPr>
-          <w:i w:val="0"/>
-          <w:iCs w:val="0"/>
-          <w:sz w:val="28"/>
-        </w:rPr>
-        <w:t>ESTUDIO DE FACTIBILIDAD</w:t>
-      </w:r>
-      <w:bookmarkEnd w:id="10"/>
-    </w:p>
-    <w:p>
-      <w:pPr>
-        <w:rPr>
-          <w:rFonts w:ascii="Arial" w:hAnsi="Arial" w:cs="Arial"/>
-          <w:color w:val="365F91" w:themeColor="accent1" w:themeShade="BF"/>
-          <w:sz w:val="22"/>
-          <w:lang w:val="es-ES"/>
-        </w:rPr>
-      </w:pPr>
-      <w:r>
-        <w:rPr>
-          <w:rFonts w:ascii="Arial" w:hAnsi="Arial" w:cs="Arial"/>
-          <w:color w:val="365F91" w:themeColor="accent1" w:themeShade="BF"/>
-          <w:sz w:val="22"/>
-          <w:lang w:val="es-ES"/>
-        </w:rPr>
-        <w:t>A través del análisi</w:t>
-      </w:r>
-      <w:r>
-        <w:rPr>
-          <w:rFonts w:ascii="Arial" w:hAnsi="Arial" w:cs="Arial"/>
-          <w:color w:val="365F91" w:themeColor="accent1" w:themeShade="BF"/>
-          <w:sz w:val="22"/>
-          <w:lang w:val="es-ES"/>
-        </w:rPr>
-        <w:t>s</w:t>
-      </w:r>
-      <w:r>
-        <w:rPr>
-          <w:rFonts w:ascii="Arial" w:hAnsi="Arial" w:cs="Arial"/>
-          <w:color w:val="365F91" w:themeColor="accent1" w:themeShade="BF"/>
-          <w:sz w:val="22"/>
-          <w:lang w:val="es-ES"/>
-        </w:rPr>
-        <w:t xml:space="preserve"> de información prelimiar se busca reducir al máximo la incertidumbre sobre el desarrollo del proyecto frente a varios aspectos</w:t>
-      </w:r>
-      <w:r>
-        <w:rPr>
-          <w:rFonts w:ascii="Arial" w:hAnsi="Arial" w:cs="Arial"/>
-          <w:color w:val="365F91" w:themeColor="accent1" w:themeShade="BF"/>
-          <w:sz w:val="22"/>
-          <w:lang w:val="es-ES"/>
-        </w:rPr>
-        <w:t xml:space="preserve"> (confirmar que frente a cada uno de estos aspectos no hayan impedimentos para el desarrollo del proyecto), o en otras palabras que si es posible su desarrollo.</w:t>
-      </w:r>
-    </w:p>
-    <w:p>
-      <w:pPr>
-        <w:pStyle w:val="Ttulo2"/>
-      </w:pPr>
-      <w:bookmarkStart w:id="11" w:name="_Toc413857950"/>
-      <w:r>
-        <w:t>Factibilidad Técnica</w:t>
-      </w:r>
-      <w:bookmarkEnd w:id="11"/>
-    </w:p>
-    <w:p>
-      <w:pPr>
-        <w:pStyle w:val="Ttulo2"/>
-        <w:rPr>
-          <w:lang w:val="es-CO"/>
-        </w:rPr>
-      </w:pPr>
-      <w:bookmarkStart w:id="12" w:name="_Toc413857951"/>
-      <w:r>
-        <w:rPr>
-          <w:lang w:val="es-CO"/>
-        </w:rPr>
-        <w:t xml:space="preserve">Factibilidad Económica y Financiera </w:t>
-      </w:r>
-      <w:r>
-        <w:rPr>
-          <w:lang w:val="es-CO"/>
-        </w:rPr>
-        <w:t>(Fase 2)</w:t>
-      </w:r>
-      <w:bookmarkEnd w:id="12"/>
-    </w:p>
-    <w:p>
-      <w:pPr>
-        <w:pStyle w:val="Ttulo2"/>
-      </w:pPr>
-      <w:bookmarkStart w:id="13" w:name="_Toc413857952"/>
-      <w:r>
-        <w:t>Factibilidad Legal y Ética</w:t>
-      </w:r>
-      <w:bookmarkEnd w:id="13"/>
-    </w:p>
-    <w:p>
-      <w:pPr>
-        <w:rPr>
-          <w:rFonts w:ascii="Arial" w:hAnsi="Arial" w:cs="Arial"/>
-        </w:rPr>
-      </w:pPr>
-    </w:p>
-    <w:p>
-      <w:pPr>
-        <w:autoSpaceDE w:val="0"/>
-        <w:autoSpaceDN w:val="0"/>
-        <w:adjustRightInd w:val="0"/>
-        <w:jc w:val="center"/>
-        <w:rPr>
-          <w:rFonts w:ascii="Arial" w:hAnsi="Arial" w:cs="Arial"/>
-          <w:sz w:val="20"/>
-          <w:szCs w:val="20"/>
-        </w:rPr>
-      </w:pPr>
-      <w:r>
-        <w:rPr>
-          <w:rFonts w:ascii="Arial" w:hAnsi="Arial" w:cs="Arial"/>
-          <w:sz w:val="20"/>
-          <w:szCs w:val="20"/>
-        </w:rPr>
-        <w:br w:type="page"/>
-      </w:r>
-    </w:p>
-    <w:p>
-      <w:pPr>
-        <w:pStyle w:val="Ttulo1"/>
-        <w:rPr>
-          <w:i w:val="0"/>
-          <w:iCs w:val="0"/>
-          <w:sz w:val="28"/>
-        </w:rPr>
-      </w:pPr>
-      <w:bookmarkStart w:id="14" w:name="_Toc413857953"/>
-      <w:r>
-        <w:rPr>
-          <w:i w:val="0"/>
-          <w:iCs w:val="0"/>
-          <w:sz w:val="28"/>
-        </w:rPr>
-        <w:lastRenderedPageBreak/>
-        <w:t>ANTECEDENTES</w:t>
-      </w:r>
-      <w:bookmarkEnd w:id="14"/>
-    </w:p>
-    <w:p>
-      <w:pPr>
-        <w:rPr>
-          <w:rFonts w:ascii="Arial" w:hAnsi="Arial" w:cs="Arial"/>
-        </w:rPr>
-      </w:pPr>
-    </w:p>
-    <w:p>
-      <w:pPr>
-        <w:jc w:val="both"/>
-        <w:rPr>
-          <w:rFonts w:ascii="Arial" w:hAnsi="Arial" w:cs="Arial"/>
-          <w:color w:val="365F91" w:themeColor="accent1" w:themeShade="BF"/>
-          <w:sz w:val="22"/>
-          <w:lang w:val="es-ES"/>
-        </w:rPr>
-      </w:pPr>
-      <w:r>
-        <w:rPr>
-          <w:rFonts w:ascii="Arial" w:hAnsi="Arial" w:cs="Arial"/>
-          <w:color w:val="365F91" w:themeColor="accent1" w:themeShade="BF"/>
-          <w:sz w:val="22"/>
-          <w:lang w:val="es-ES"/>
-        </w:rPr>
-        <w:t>Aqui se puede hacer una descripción de la situación actual del proceso y del contexto en que se desarrolla. Explicación mas específica del problema, sus causas y sus consecuencias.</w:t>
-      </w:r>
-    </w:p>
-    <w:p>
-      <w:pPr>
-        <w:jc w:val="both"/>
-        <w:rPr>
-          <w:rFonts w:ascii="Arial" w:hAnsi="Arial" w:cs="Arial"/>
-          <w:color w:val="365F91" w:themeColor="accent1" w:themeShade="BF"/>
-          <w:sz w:val="22"/>
-          <w:lang w:val="es-ES"/>
-        </w:rPr>
-      </w:pPr>
-    </w:p>
-    <w:p>
-      <w:pPr>
-        <w:jc w:val="both"/>
-        <w:rPr>
-          <w:rFonts w:ascii="Arial" w:hAnsi="Arial" w:cs="Arial"/>
-          <w:color w:val="365F91" w:themeColor="accent1" w:themeShade="BF"/>
-          <w:sz w:val="22"/>
-          <w:lang w:val="es-ES"/>
-        </w:rPr>
-      </w:pPr>
-      <w:r>
-        <w:rPr>
-          <w:rFonts w:ascii="Arial" w:hAnsi="Arial" w:cs="Arial"/>
-          <w:color w:val="365F91" w:themeColor="accent1" w:themeShade="BF"/>
-          <w:sz w:val="22"/>
-          <w:lang w:val="es-ES"/>
-        </w:rPr>
-        <w:t>Igualmente</w:t>
-      </w:r>
-      <w:r>
-        <w:rPr>
-          <w:rFonts w:ascii="Arial" w:hAnsi="Arial" w:cs="Arial"/>
-          <w:color w:val="365F91" w:themeColor="accent1" w:themeShade="BF"/>
-          <w:sz w:val="22"/>
-          <w:lang w:val="es-ES"/>
-        </w:rPr>
-        <w:t xml:space="preserve"> información sobre sistemas de información similares existentes en el mercado.</w:t>
-      </w:r>
-    </w:p>
-    <w:p>
-      <w:pPr>
-        <w:rPr>
-          <w:rFonts w:ascii="Arial" w:hAnsi="Arial" w:cs="Arial"/>
-          <w:lang w:val="es-ES"/>
-        </w:rPr>
-      </w:pPr>
-    </w:p>
-    <w:p>
-      <w:pPr>
-        <w:pStyle w:val="Ttulo1"/>
-        <w:rPr>
-          <w:i w:val="0"/>
-          <w:iCs w:val="0"/>
-          <w:sz w:val="28"/>
-        </w:rPr>
-      </w:pPr>
-      <w:bookmarkStart w:id="15" w:name="_Toc413857954"/>
-      <w:r>
-        <w:rPr>
-          <w:i w:val="0"/>
-          <w:iCs w:val="0"/>
-          <w:sz w:val="28"/>
-        </w:rPr>
-        <w:t>MARCO DE REFERENCIA</w:t>
-      </w:r>
-      <w:bookmarkEnd w:id="15"/>
-    </w:p>
-    <w:p>
-      <w:pPr>
-        <w:rPr>
-          <w:rFonts w:ascii="Arial" w:hAnsi="Arial" w:cs="Arial"/>
-        </w:rPr>
-      </w:pPr>
-    </w:p>
-    <w:p>
-      <w:pPr>
-        <w:jc w:val="both"/>
-        <w:rPr>
-          <w:rFonts w:ascii="Arial" w:hAnsi="Arial" w:cs="Arial"/>
-          <w:color w:val="365F91" w:themeColor="accent1" w:themeShade="BF"/>
-          <w:sz w:val="22"/>
-          <w:lang w:val="es-ES"/>
-        </w:rPr>
-      </w:pPr>
-      <w:r>
-        <w:rPr>
-          <w:rFonts w:ascii="Arial" w:hAnsi="Arial" w:cs="Arial"/>
-          <w:color w:val="365F91" w:themeColor="accent1" w:themeShade="BF"/>
-          <w:sz w:val="22"/>
-          <w:lang w:val="es-ES"/>
-        </w:rPr>
-        <w:t>Enunciar (no transcribir o describir) las reglamentaciones o normatividad en las que está enmarcado el proceso a intervenir y/o que debe contemplarse para el desarrollo del Sisyema de Información. Leyes, decretos o reglamentaciones externas a la empresa o institución y también las internas de ser necesario.</w:t>
-      </w:r>
-    </w:p>
-    <w:p>
-      <w:pPr>
-        <w:rPr>
-          <w:rFonts w:ascii="Arial" w:hAnsi="Arial" w:cs="Arial"/>
-          <w:lang w:val="es-ES"/>
-        </w:rPr>
-      </w:pPr>
-    </w:p>
-    <w:p>
-      <w:pPr>
-        <w:pStyle w:val="Ttulo1"/>
-        <w:rPr>
-          <w:i w:val="0"/>
-          <w:iCs w:val="0"/>
-          <w:sz w:val="28"/>
-        </w:rPr>
-      </w:pPr>
-      <w:bookmarkStart w:id="16" w:name="_Toc413857955"/>
-      <w:r>
-        <w:rPr>
-          <w:i w:val="0"/>
-          <w:iCs w:val="0"/>
-          <w:sz w:val="28"/>
-        </w:rPr>
-        <w:t>DIAGRAMA DE PROCESOS</w:t>
-      </w:r>
-      <w:bookmarkEnd w:id="16"/>
-    </w:p>
-    <w:p>
-      <w:pPr>
-        <w:rPr>
-          <w:rFonts w:ascii="Arial" w:hAnsi="Arial" w:cs="Arial"/>
-        </w:rPr>
-      </w:pPr>
-    </w:p>
-    <w:p>
-      <w:pPr>
-        <w:jc w:val="both"/>
-        <w:rPr>
-          <w:rFonts w:ascii="Arial" w:hAnsi="Arial" w:cs="Arial"/>
-          <w:color w:val="365F91" w:themeColor="accent1" w:themeShade="BF"/>
-          <w:sz w:val="22"/>
-          <w:lang w:val="es-ES"/>
-        </w:rPr>
-      </w:pPr>
-      <w:r>
-        <w:rPr>
-          <w:rFonts w:ascii="Arial" w:hAnsi="Arial" w:cs="Arial"/>
-          <w:color w:val="365F91" w:themeColor="accent1" w:themeShade="BF"/>
-          <w:sz w:val="22"/>
-          <w:lang w:val="es-ES"/>
-        </w:rPr>
-        <w:t>Representación gráfica del proceso a intervenir (proceso actual) mediante un diagráma de flujo</w:t>
-      </w:r>
-      <w:r>
-        <w:rPr>
-          <w:rFonts w:ascii="Arial" w:hAnsi="Arial" w:cs="Arial"/>
-          <w:color w:val="365F91" w:themeColor="accent1" w:themeShade="BF"/>
-          <w:sz w:val="22"/>
-          <w:lang w:val="es-ES"/>
-        </w:rPr>
-        <w:t xml:space="preserve"> (simbología)</w:t>
-      </w:r>
-      <w:r>
-        <w:rPr>
-          <w:rFonts w:ascii="Arial" w:hAnsi="Arial" w:cs="Arial"/>
-          <w:color w:val="365F91" w:themeColor="accent1" w:themeShade="BF"/>
-          <w:sz w:val="22"/>
-          <w:lang w:val="es-ES"/>
-        </w:rPr>
-        <w:t xml:space="preserve">, de forma que demuestre </w:t>
-      </w:r>
-      <w:r>
-        <w:rPr>
-          <w:rFonts w:ascii="Arial" w:hAnsi="Arial" w:cs="Arial"/>
-          <w:color w:val="365F91" w:themeColor="accent1" w:themeShade="BF"/>
-          <w:sz w:val="22"/>
-          <w:lang w:val="es-ES"/>
-        </w:rPr>
-        <w:t>el conocim</w:t>
-      </w:r>
-      <w:r>
-        <w:rPr>
-          <w:rFonts w:ascii="Arial" w:hAnsi="Arial" w:cs="Arial"/>
-          <w:color w:val="365F91" w:themeColor="accent1" w:themeShade="BF"/>
-          <w:sz w:val="22"/>
-          <w:lang w:val="es-ES"/>
-        </w:rPr>
-        <w:t>ie</w:t>
-      </w:r>
-      <w:r>
-        <w:rPr>
-          <w:rFonts w:ascii="Arial" w:hAnsi="Arial" w:cs="Arial"/>
-          <w:color w:val="365F91" w:themeColor="accent1" w:themeShade="BF"/>
-          <w:sz w:val="22"/>
-          <w:lang w:val="es-ES"/>
-        </w:rPr>
-        <w:t>nto del proceso y además facilite su comprensión, de ma</w:t>
-      </w:r>
-      <w:r>
-        <w:rPr>
-          <w:rFonts w:ascii="Arial" w:hAnsi="Arial" w:cs="Arial"/>
-          <w:color w:val="365F91" w:themeColor="accent1" w:themeShade="BF"/>
-          <w:sz w:val="22"/>
-          <w:lang w:val="es-ES"/>
-        </w:rPr>
-        <w:t>nera</w:t>
-      </w:r>
-      <w:r>
-        <w:rPr>
-          <w:rFonts w:ascii="Arial" w:hAnsi="Arial" w:cs="Arial"/>
-          <w:color w:val="365F91" w:themeColor="accent1" w:themeShade="BF"/>
-          <w:sz w:val="22"/>
-          <w:lang w:val="es-ES"/>
-        </w:rPr>
-        <w:t xml:space="preserve"> clara, ordenada y concisa.</w:t>
-      </w:r>
-    </w:p>
-    <w:p>
-      <w:pPr>
-        <w:rPr>
-          <w:rFonts w:ascii="Arial" w:hAnsi="Arial" w:cs="Arial"/>
-          <w:lang w:val="es-ES"/>
-        </w:rPr>
-      </w:pPr>
-    </w:p>
-    <w:p>
-      <w:pPr>
-        <w:pStyle w:val="Ttulo1"/>
-        <w:rPr>
-          <w:i w:val="0"/>
-          <w:iCs w:val="0"/>
-          <w:sz w:val="28"/>
-        </w:rPr>
-      </w:pPr>
-      <w:bookmarkStart w:id="17" w:name="_Toc413857956"/>
-      <w:r>
-        <w:rPr>
-          <w:i w:val="0"/>
-          <w:iCs w:val="0"/>
-          <w:sz w:val="28"/>
-        </w:rPr>
-        <w:t>CRONOGRAMA DE ACTIVIDADES</w:t>
-      </w:r>
-      <w:bookmarkEnd w:id="17"/>
-    </w:p>
-    <w:p>
-      <w:pPr>
-        <w:autoSpaceDE w:val="0"/>
-        <w:autoSpaceDN w:val="0"/>
-        <w:adjustRightInd w:val="0"/>
-        <w:jc w:val="both"/>
-        <w:rPr>
-          <w:rFonts w:ascii="Arial" w:hAnsi="Arial" w:cs="Arial"/>
-          <w:sz w:val="20"/>
-          <w:szCs w:val="20"/>
-        </w:rPr>
-      </w:pPr>
-    </w:p>
-    <w:p>
-      <w:pPr>
-        <w:jc w:val="both"/>
-        <w:rPr>
-          <w:rFonts w:ascii="Arial" w:hAnsi="Arial" w:cs="Arial"/>
-          <w:color w:val="365F91" w:themeColor="accent1" w:themeShade="BF"/>
-          <w:sz w:val="22"/>
-          <w:lang w:val="es-ES"/>
-        </w:rPr>
-      </w:pPr>
-      <w:r>
-        <w:rPr>
-          <w:rFonts w:ascii="Arial" w:hAnsi="Arial" w:cs="Arial"/>
-          <w:color w:val="365F91" w:themeColor="accent1" w:themeShade="BF"/>
-          <w:sz w:val="22"/>
-          <w:lang w:val="es-ES"/>
-        </w:rPr>
-        <w:t>Las actividades planeadas para desarrollar el proyecto, en nuestra caso las diferentes etapas que plantea el programa, desagregadas cada una en un conjunto de acciones específicas y relaciondas de manera lógica</w:t>
-      </w:r>
-      <w:r>
-        <w:rPr>
-          <w:rFonts w:ascii="Arial" w:hAnsi="Arial" w:cs="Arial"/>
-          <w:color w:val="365F91" w:themeColor="accent1" w:themeShade="BF"/>
-          <w:sz w:val="22"/>
-          <w:lang w:val="es-ES"/>
-        </w:rPr>
-        <w:t xml:space="preserve"> sobre el calendario</w:t>
-      </w:r>
-      <w:r>
-        <w:rPr>
-          <w:rFonts w:ascii="Arial" w:hAnsi="Arial" w:cs="Arial"/>
-          <w:color w:val="365F91" w:themeColor="accent1" w:themeShade="BF"/>
-          <w:sz w:val="22"/>
-          <w:lang w:val="es-ES"/>
-        </w:rPr>
-        <w:t>.</w:t>
-      </w:r>
-      <w:r>
-        <w:rPr>
-          <w:rFonts w:ascii="Arial" w:hAnsi="Arial" w:cs="Arial"/>
-          <w:color w:val="365F91" w:themeColor="accent1" w:themeShade="BF"/>
-          <w:sz w:val="22"/>
-          <w:lang w:val="es-ES"/>
-        </w:rPr>
-        <w:t xml:space="preserve"> Los tiempos están dados de igual forma por el programa; solo deben incluirse las actividades que realizará el GAES.</w:t>
-      </w:r>
-    </w:p>
-    <w:p>
-      <w:pPr>
-        <w:jc w:val="both"/>
-        <w:rPr>
-          <w:rFonts w:ascii="Arial" w:hAnsi="Arial" w:cs="Arial"/>
-          <w:color w:val="365F91" w:themeColor="accent1" w:themeShade="BF"/>
-          <w:sz w:val="22"/>
-          <w:lang w:val="es-ES"/>
-        </w:rPr>
         <w:sectPr>
-          <w:footerReference w:type="even" r:id="rId8"/>
-          <w:footerReference w:type="default" r:id="rId9"/>
+          <w:footerReference w:type="even" r:id="rId9"/>
+          <w:footerReference w:type="default" r:id="rId10"/>
           <w:pgSz w:w="12242" w:h="15842" w:code="1"/>
           <w:pgMar w:top="1418" w:right="1701" w:bottom="1418" w:left="1701" w:header="709" w:footer="709" w:gutter="0"/>
           <w:cols w:space="708"/>
           <w:docGrid w:linePitch="360"/>
         </w:sectPr>
       </w:pPr>
+      <w:bookmarkStart w:id="16" w:name="_GoBack"/>
+      <w:bookmarkEnd w:id="16"/>
     </w:p>
     <w:p>
       <w:pPr>
@@ -5182,7 +4740,7 @@
           <w:sz w:val="28"/>
         </w:rPr>
       </w:pPr>
-      <w:bookmarkStart w:id="18" w:name="_Toc413857957"/>
+      <w:bookmarkStart w:id="17" w:name="_Toc413857957"/>
       <w:r>
         <w:rPr>
           <w:i w:val="0"/>
@@ -5199,7 +4757,7 @@
         </w:rPr>
         <w:t xml:space="preserve"> (Fase 2)</w:t>
       </w:r>
-      <w:bookmarkEnd w:id="18"/>
+      <w:bookmarkEnd w:id="17"/>
     </w:p>
     <w:p>
       <w:pPr>
@@ -5262,9 +4820,9 @@
                 <w:lang w:val="es-CO"/>
               </w:rPr>
             </w:pPr>
-            <w:bookmarkStart w:id="19" w:name="_Toc7430763"/>
-            <w:bookmarkStart w:id="20" w:name="_Toc7430840"/>
-            <w:bookmarkStart w:id="21" w:name="_Toc26094006"/>
+            <w:bookmarkStart w:id="18" w:name="_Toc7430763"/>
+            <w:bookmarkStart w:id="19" w:name="_Toc7430840"/>
+            <w:bookmarkStart w:id="20" w:name="_Toc26094006"/>
             <w:r>
               <w:rPr>
                 <w:rFonts w:ascii="Arial" w:hAnsi="Arial" w:cs="Arial"/>
@@ -5275,9 +4833,9 @@
               </w:rPr>
               <w:t>Presupuesto y Fuentes de Financiación (miles de pesos)</w:t>
             </w:r>
+            <w:bookmarkEnd w:id="18"/>
             <w:bookmarkEnd w:id="19"/>
             <w:bookmarkEnd w:id="20"/>
-            <w:bookmarkEnd w:id="21"/>
           </w:p>
           <w:p>
             <w:pPr>
@@ -7693,7 +7251,7 @@
           <w:sz w:val="28"/>
         </w:rPr>
       </w:pPr>
-      <w:bookmarkStart w:id="22" w:name="_Toc413857958"/>
+      <w:bookmarkStart w:id="21" w:name="_Toc413857958"/>
       <w:r>
         <w:rPr>
           <w:i w:val="0"/>
@@ -7702,7 +7260,7 @@
         </w:rPr>
         <w:t>RESULTADOS, ALCANCES E IMPACTOS ESPERADOS</w:t>
       </w:r>
-      <w:bookmarkEnd w:id="22"/>
+      <w:bookmarkEnd w:id="21"/>
     </w:p>
     <w:p>
       <w:pPr>
@@ -8290,7 +7848,7 @@
           <w:sz w:val="28"/>
         </w:rPr>
       </w:pPr>
-      <w:bookmarkStart w:id="23" w:name="_Toc413857959"/>
+      <w:bookmarkStart w:id="22" w:name="_Toc413857959"/>
       <w:r>
         <w:rPr>
           <w:i w:val="0"/>
@@ -8299,7 +7857,7 @@
         </w:rPr>
         <w:t>CONCLUSIONES Y RECOMENDACIONES</w:t>
       </w:r>
-      <w:bookmarkEnd w:id="23"/>
+      <w:bookmarkEnd w:id="22"/>
     </w:p>
     <w:p>
       <w:pPr>
@@ -8323,7 +7881,7 @@
           <w:iCs w:val="0"/>
         </w:rPr>
       </w:pPr>
-      <w:bookmarkStart w:id="24" w:name="_Toc413857960"/>
+      <w:bookmarkStart w:id="23" w:name="_Toc413857960"/>
       <w:r>
         <w:rPr>
           <w:i w:val="0"/>
@@ -8332,7 +7890,7 @@
         </w:rPr>
         <w:t>RESUMEN HOJAS DE VIDA</w:t>
       </w:r>
-      <w:bookmarkEnd w:id="24"/>
+      <w:bookmarkEnd w:id="23"/>
     </w:p>
     <w:p>
       <w:pPr>
@@ -8936,8 +8494,8 @@
           <w:sz w:val="28"/>
         </w:rPr>
       </w:pPr>
-      <w:bookmarkStart w:id="25" w:name="_Toc67051788"/>
-      <w:bookmarkStart w:id="26" w:name="_Toc413857961"/>
+      <w:bookmarkStart w:id="24" w:name="_Toc67051788"/>
+      <w:bookmarkStart w:id="25" w:name="_Toc413857961"/>
       <w:r>
         <w:rPr>
           <w:i w:val="0"/>
@@ -8946,8 +8504,8 @@
         </w:rPr>
         <w:t>BIBLIOGRAFIA</w:t>
       </w:r>
+      <w:bookmarkEnd w:id="24"/>
       <w:bookmarkEnd w:id="25"/>
-      <w:bookmarkEnd w:id="26"/>
     </w:p>
     <w:p>
       <w:pPr>
@@ -9019,7 +8577,6 @@
           <w:sz w:val="20"/>
           <w:lang w:val="es-CO"/>
         </w:rPr>
-        <w:lastRenderedPageBreak/>
         <w:t xml:space="preserve">[# REF]. &lt;Apellidos, Nombre autor 1&gt;&lt;Apellidos, Nombre autor 2&gt;. </w:t>
       </w:r>
       <w:r>
@@ -9231,7 +8788,7 @@
                 <w:bCs/>
                 <w:sz w:val="20"/>
               </w:rPr>
-              <w:t>8</w:t>
+              <w:t>1</w:t>
             </w:r>
             <w:r>
               <w:rPr>
@@ -9280,7 +8837,7 @@
 
 <file path=word/numbering.xml><?xml version="1.0" encoding="utf-8"?>
 <w:numbering xmlns:wpc="http://schemas.microsoft.com/office/word/2010/wordprocessingCanvas" xmlns:mc="http://schemas.openxmlformats.org/markup-compatibility/2006" xmlns:o="urn:schemas-microsoft-com:office:office" xmlns:r="http://schemas.openxmlformats.org/officeDocument/2006/relationships" xmlns:m="http://schemas.openxmlformats.org/officeDocument/2006/math" xmlns:v="urn:schemas-microsoft-com:vml" xmlns:wp14="http://schemas.microsoft.com/office/word/2010/wordprocessingDrawing" xmlns:wp="http://schemas.openxmlformats.org/drawingml/2006/wordprocessingDrawing" xmlns:w10="urn:schemas-microsoft-com:office:word" xmlns:w="http://schemas.openxmlformats.org/wordprocessingml/2006/main" xmlns:w14="http://schemas.microsoft.com/office/word/2010/wordml" xmlns:w15="http://schemas.microsoft.com/office/word/2012/wordml" xmlns:wpg="http://schemas.microsoft.com/office/word/2010/wordprocessingGroup" xmlns:wpi="http://schemas.microsoft.com/office/word/2010/wordprocessingInk" xmlns:wne="http://schemas.microsoft.com/office/word/2006/wordml" xmlns:wps="http://schemas.microsoft.com/office/word/2010/wordprocessingShape" mc:Ignorable="w14 w15 wp14">
-  <w:abstractNum w:abstractNumId="0">
+  <w:abstractNum w:abstractNumId="0" w15:restartNumberingAfterBreak="0">
     <w:nsid w:val="04167210"/>
     <w:multiLevelType w:val="hybridMultilevel"/>
     <w:tmpl w:val="1B10AF02"/>
@@ -9420,7 +8977,7 @@
       </w:rPr>
     </w:lvl>
   </w:abstractNum>
-  <w:abstractNum w:abstractNumId="1">
+  <w:abstractNum w:abstractNumId="1" w15:restartNumberingAfterBreak="0">
     <w:nsid w:val="08C21B35"/>
     <w:multiLevelType w:val="multilevel"/>
     <w:tmpl w:val="FDDEB734"/>
@@ -9516,7 +9073,137 @@
       </w:pPr>
     </w:lvl>
   </w:abstractNum>
-  <w:abstractNum w:abstractNumId="2">
+  <w:abstractNum w:abstractNumId="2" w15:restartNumberingAfterBreak="0">
+    <w:nsid w:val="0D5E71E6"/>
+    <w:multiLevelType w:val="multilevel"/>
+    <w:tmpl w:val="0E0AD6B4"/>
+    <w:lvl w:ilvl="0">
+      <w:start w:val="1"/>
+      <w:numFmt w:val="decimal"/>
+      <w:lvlText w:val="%1)"/>
+      <w:lvlJc w:val="left"/>
+      <w:pPr>
+        <w:ind w:left="262" w:hanging="188"/>
+      </w:pPr>
+      <w:rPr>
+        <w:rFonts w:eastAsia="Arial" w:cs="Arial"/>
+        <w:b w:val="0"/>
+        <w:bCs w:val="0"/>
+        <w:i w:val="0"/>
+        <w:iCs w:val="0"/>
+        <w:spacing w:val="-1"/>
+        <w:w w:val="99"/>
+        <w:sz w:val="20"/>
+        <w:szCs w:val="16"/>
+        <w:lang w:val="es-ES" w:eastAsia="en-US" w:bidi="ar-SA"/>
+      </w:rPr>
+    </w:lvl>
+    <w:lvl w:ilvl="1">
+      <w:start w:val="1"/>
+      <w:numFmt w:val="bullet"/>
+      <w:lvlText w:val=""/>
+      <w:lvlJc w:val="left"/>
+      <w:pPr>
+        <w:ind w:left="1696" w:hanging="188"/>
+      </w:pPr>
+      <w:rPr>
+        <w:rFonts w:ascii="Symbol" w:hAnsi="Symbol" w:cs="Symbol" w:hint="default"/>
+        <w:lang w:val="es-ES" w:eastAsia="en-US" w:bidi="ar-SA"/>
+      </w:rPr>
+    </w:lvl>
+    <w:lvl w:ilvl="2">
+      <w:start w:val="1"/>
+      <w:numFmt w:val="bullet"/>
+      <w:lvlText w:val=""/>
+      <w:lvlJc w:val="left"/>
+      <w:pPr>
+        <w:ind w:left="3132" w:hanging="188"/>
+      </w:pPr>
+      <w:rPr>
+        <w:rFonts w:ascii="Symbol" w:hAnsi="Symbol" w:cs="Symbol" w:hint="default"/>
+        <w:lang w:val="es-ES" w:eastAsia="en-US" w:bidi="ar-SA"/>
+      </w:rPr>
+    </w:lvl>
+    <w:lvl w:ilvl="3">
+      <w:start w:val="1"/>
+      <w:numFmt w:val="bullet"/>
+      <w:lvlText w:val=""/>
+      <w:lvlJc w:val="left"/>
+      <w:pPr>
+        <w:ind w:left="4569" w:hanging="188"/>
+      </w:pPr>
+      <w:rPr>
+        <w:rFonts w:ascii="Symbol" w:hAnsi="Symbol" w:cs="Symbol" w:hint="default"/>
+        <w:lang w:val="es-ES" w:eastAsia="en-US" w:bidi="ar-SA"/>
+      </w:rPr>
+    </w:lvl>
+    <w:lvl w:ilvl="4">
+      <w:start w:val="1"/>
+      <w:numFmt w:val="bullet"/>
+      <w:lvlText w:val=""/>
+      <w:lvlJc w:val="left"/>
+      <w:pPr>
+        <w:ind w:left="6005" w:hanging="188"/>
+      </w:pPr>
+      <w:rPr>
+        <w:rFonts w:ascii="Symbol" w:hAnsi="Symbol" w:cs="Symbol" w:hint="default"/>
+        <w:lang w:val="es-ES" w:eastAsia="en-US" w:bidi="ar-SA"/>
+      </w:rPr>
+    </w:lvl>
+    <w:lvl w:ilvl="5">
+      <w:start w:val="1"/>
+      <w:numFmt w:val="bullet"/>
+      <w:lvlText w:val=""/>
+      <w:lvlJc w:val="left"/>
+      <w:pPr>
+        <w:ind w:left="7442" w:hanging="188"/>
+      </w:pPr>
+      <w:rPr>
+        <w:rFonts w:ascii="Symbol" w:hAnsi="Symbol" w:cs="Symbol" w:hint="default"/>
+        <w:lang w:val="es-ES" w:eastAsia="en-US" w:bidi="ar-SA"/>
+      </w:rPr>
+    </w:lvl>
+    <w:lvl w:ilvl="6">
+      <w:start w:val="1"/>
+      <w:numFmt w:val="bullet"/>
+      <w:lvlText w:val=""/>
+      <w:lvlJc w:val="left"/>
+      <w:pPr>
+        <w:ind w:left="8878" w:hanging="188"/>
+      </w:pPr>
+      <w:rPr>
+        <w:rFonts w:ascii="Symbol" w:hAnsi="Symbol" w:cs="Symbol" w:hint="default"/>
+        <w:lang w:val="es-ES" w:eastAsia="en-US" w:bidi="ar-SA"/>
+      </w:rPr>
+    </w:lvl>
+    <w:lvl w:ilvl="7">
+      <w:start w:val="1"/>
+      <w:numFmt w:val="bullet"/>
+      <w:lvlText w:val=""/>
+      <w:lvlJc w:val="left"/>
+      <w:pPr>
+        <w:ind w:left="10314" w:hanging="188"/>
+      </w:pPr>
+      <w:rPr>
+        <w:rFonts w:ascii="Symbol" w:hAnsi="Symbol" w:cs="Symbol" w:hint="default"/>
+        <w:lang w:val="es-ES" w:eastAsia="en-US" w:bidi="ar-SA"/>
+      </w:rPr>
+    </w:lvl>
+    <w:lvl w:ilvl="8">
+      <w:start w:val="1"/>
+      <w:numFmt w:val="bullet"/>
+      <w:lvlText w:val=""/>
+      <w:lvlJc w:val="left"/>
+      <w:pPr>
+        <w:ind w:left="11751" w:hanging="188"/>
+      </w:pPr>
+      <w:rPr>
+        <w:rFonts w:ascii="Symbol" w:hAnsi="Symbol" w:cs="Symbol" w:hint="default"/>
+        <w:lang w:val="es-ES" w:eastAsia="en-US" w:bidi="ar-SA"/>
+      </w:rPr>
+    </w:lvl>
+  </w:abstractNum>
+  <w:abstractNum w:abstractNumId="3" w15:restartNumberingAfterBreak="0">
     <w:nsid w:val="16D815D1"/>
     <w:multiLevelType w:val="multilevel"/>
     <w:tmpl w:val="BA5047C8"/>
@@ -9657,7 +9344,93 @@
       </w:rPr>
     </w:lvl>
   </w:abstractNum>
-  <w:abstractNum w:abstractNumId="3">
+  <w:abstractNum w:abstractNumId="4" w15:restartNumberingAfterBreak="0">
+    <w:nsid w:val="1B7803E1"/>
+    <w:multiLevelType w:val="hybridMultilevel"/>
+    <w:tmpl w:val="F3DCE2F0"/>
+    <w:lvl w:ilvl="0" w:tplc="240A000F">
+      <w:start w:val="1"/>
+      <w:numFmt w:val="decimal"/>
+      <w:lvlText w:val="%1."/>
+      <w:lvlJc w:val="left"/>
+      <w:pPr>
+        <w:ind w:left="720" w:hanging="360"/>
+      </w:pPr>
+    </w:lvl>
+    <w:lvl w:ilvl="1" w:tplc="240A0019" w:tentative="1">
+      <w:start w:val="1"/>
+      <w:numFmt w:val="lowerLetter"/>
+      <w:lvlText w:val="%2."/>
+      <w:lvlJc w:val="left"/>
+      <w:pPr>
+        <w:ind w:left="1440" w:hanging="360"/>
+      </w:pPr>
+    </w:lvl>
+    <w:lvl w:ilvl="2" w:tplc="240A001B" w:tentative="1">
+      <w:start w:val="1"/>
+      <w:numFmt w:val="lowerRoman"/>
+      <w:lvlText w:val="%3."/>
+      <w:lvlJc w:val="right"/>
+      <w:pPr>
+        <w:ind w:left="2160" w:hanging="180"/>
+      </w:pPr>
+    </w:lvl>
+    <w:lvl w:ilvl="3" w:tplc="240A000F" w:tentative="1">
+      <w:start w:val="1"/>
+      <w:numFmt w:val="decimal"/>
+      <w:lvlText w:val="%4."/>
+      <w:lvlJc w:val="left"/>
+      <w:pPr>
+        <w:ind w:left="2880" w:hanging="360"/>
+      </w:pPr>
+    </w:lvl>
+    <w:lvl w:ilvl="4" w:tplc="240A0019" w:tentative="1">
+      <w:start w:val="1"/>
+      <w:numFmt w:val="lowerLetter"/>
+      <w:lvlText w:val="%5."/>
+      <w:lvlJc w:val="left"/>
+      <w:pPr>
+        <w:ind w:left="3600" w:hanging="360"/>
+      </w:pPr>
+    </w:lvl>
+    <w:lvl w:ilvl="5" w:tplc="240A001B" w:tentative="1">
+      <w:start w:val="1"/>
+      <w:numFmt w:val="lowerRoman"/>
+      <w:lvlText w:val="%6."/>
+      <w:lvlJc w:val="right"/>
+      <w:pPr>
+        <w:ind w:left="4320" w:hanging="180"/>
+      </w:pPr>
+    </w:lvl>
+    <w:lvl w:ilvl="6" w:tplc="240A000F" w:tentative="1">
+      <w:start w:val="1"/>
+      <w:numFmt w:val="decimal"/>
+      <w:lvlText w:val="%7."/>
+      <w:lvlJc w:val="left"/>
+      <w:pPr>
+        <w:ind w:left="5040" w:hanging="360"/>
+      </w:pPr>
+    </w:lvl>
+    <w:lvl w:ilvl="7" w:tplc="240A0019" w:tentative="1">
+      <w:start w:val="1"/>
+      <w:numFmt w:val="lowerLetter"/>
+      <w:lvlText w:val="%8."/>
+      <w:lvlJc w:val="left"/>
+      <w:pPr>
+        <w:ind w:left="5760" w:hanging="360"/>
+      </w:pPr>
+    </w:lvl>
+    <w:lvl w:ilvl="8" w:tplc="240A001B" w:tentative="1">
+      <w:start w:val="1"/>
+      <w:numFmt w:val="lowerRoman"/>
+      <w:lvlText w:val="%9."/>
+      <w:lvlJc w:val="right"/>
+      <w:pPr>
+        <w:ind w:left="6480" w:hanging="180"/>
+      </w:pPr>
+    </w:lvl>
+  </w:abstractNum>
+  <w:abstractNum w:abstractNumId="5" w15:restartNumberingAfterBreak="0">
     <w:nsid w:val="20174DC9"/>
     <w:multiLevelType w:val="hybridMultilevel"/>
     <w:tmpl w:val="99BAE834"/>
@@ -9797,7 +9570,120 @@
       </w:rPr>
     </w:lvl>
   </w:abstractNum>
-  <w:abstractNum w:abstractNumId="4">
+  <w:abstractNum w:abstractNumId="6" w15:restartNumberingAfterBreak="0">
+    <w:nsid w:val="22BC34B6"/>
+    <w:multiLevelType w:val="hybridMultilevel"/>
+    <w:tmpl w:val="EBB66E02"/>
+    <w:lvl w:ilvl="0" w:tplc="240A0001">
+      <w:start w:val="1"/>
+      <w:numFmt w:val="bullet"/>
+      <w:lvlText w:val=""/>
+      <w:lvlJc w:val="left"/>
+      <w:pPr>
+        <w:ind w:left="720" w:hanging="360"/>
+      </w:pPr>
+      <w:rPr>
+        <w:rFonts w:ascii="Symbol" w:hAnsi="Symbol" w:hint="default"/>
+      </w:rPr>
+    </w:lvl>
+    <w:lvl w:ilvl="1" w:tplc="240A0003" w:tentative="1">
+      <w:start w:val="1"/>
+      <w:numFmt w:val="bullet"/>
+      <w:lvlText w:val="o"/>
+      <w:lvlJc w:val="left"/>
+      <w:pPr>
+        <w:ind w:left="1440" w:hanging="360"/>
+      </w:pPr>
+      <w:rPr>
+        <w:rFonts w:ascii="Courier New" w:hAnsi="Courier New" w:cs="Courier New" w:hint="default"/>
+      </w:rPr>
+    </w:lvl>
+    <w:lvl w:ilvl="2" w:tplc="240A0005" w:tentative="1">
+      <w:start w:val="1"/>
+      <w:numFmt w:val="bullet"/>
+      <w:lvlText w:val=""/>
+      <w:lvlJc w:val="left"/>
+      <w:pPr>
+        <w:ind w:left="2160" w:hanging="360"/>
+      </w:pPr>
+      <w:rPr>
+        <w:rFonts w:ascii="Wingdings" w:hAnsi="Wingdings" w:hint="default"/>
+      </w:rPr>
+    </w:lvl>
+    <w:lvl w:ilvl="3" w:tplc="240A0001" w:tentative="1">
+      <w:start w:val="1"/>
+      <w:numFmt w:val="bullet"/>
+      <w:lvlText w:val=""/>
+      <w:lvlJc w:val="left"/>
+      <w:pPr>
+        <w:ind w:left="2880" w:hanging="360"/>
+      </w:pPr>
+      <w:rPr>
+        <w:rFonts w:ascii="Symbol" w:hAnsi="Symbol" w:hint="default"/>
+      </w:rPr>
+    </w:lvl>
+    <w:lvl w:ilvl="4" w:tplc="240A0003" w:tentative="1">
+      <w:start w:val="1"/>
+      <w:numFmt w:val="bullet"/>
+      <w:lvlText w:val="o"/>
+      <w:lvlJc w:val="left"/>
+      <w:pPr>
+        <w:ind w:left="3600" w:hanging="360"/>
+      </w:pPr>
+      <w:rPr>
+        <w:rFonts w:ascii="Courier New" w:hAnsi="Courier New" w:cs="Courier New" w:hint="default"/>
+      </w:rPr>
+    </w:lvl>
+    <w:lvl w:ilvl="5" w:tplc="240A0005" w:tentative="1">
+      <w:start w:val="1"/>
+      <w:numFmt w:val="bullet"/>
+      <w:lvlText w:val=""/>
+      <w:lvlJc w:val="left"/>
+      <w:pPr>
+        <w:ind w:left="4320" w:hanging="360"/>
+      </w:pPr>
+      <w:rPr>
+        <w:rFonts w:ascii="Wingdings" w:hAnsi="Wingdings" w:hint="default"/>
+      </w:rPr>
+    </w:lvl>
+    <w:lvl w:ilvl="6" w:tplc="240A0001" w:tentative="1">
+      <w:start w:val="1"/>
+      <w:numFmt w:val="bullet"/>
+      <w:lvlText w:val=""/>
+      <w:lvlJc w:val="left"/>
+      <w:pPr>
+        <w:ind w:left="5040" w:hanging="360"/>
+      </w:pPr>
+      <w:rPr>
+        <w:rFonts w:ascii="Symbol" w:hAnsi="Symbol" w:hint="default"/>
+      </w:rPr>
+    </w:lvl>
+    <w:lvl w:ilvl="7" w:tplc="240A0003" w:tentative="1">
+      <w:start w:val="1"/>
+      <w:numFmt w:val="bullet"/>
+      <w:lvlText w:val="o"/>
+      <w:lvlJc w:val="left"/>
+      <w:pPr>
+        <w:ind w:left="5760" w:hanging="360"/>
+      </w:pPr>
+      <w:rPr>
+        <w:rFonts w:ascii="Courier New" w:hAnsi="Courier New" w:cs="Courier New" w:hint="default"/>
+      </w:rPr>
+    </w:lvl>
+    <w:lvl w:ilvl="8" w:tplc="240A0005" w:tentative="1">
+      <w:start w:val="1"/>
+      <w:numFmt w:val="bullet"/>
+      <w:lvlText w:val=""/>
+      <w:lvlJc w:val="left"/>
+      <w:pPr>
+        <w:ind w:left="6480" w:hanging="360"/>
+      </w:pPr>
+      <w:rPr>
+        <w:rFonts w:ascii="Wingdings" w:hAnsi="Wingdings" w:hint="default"/>
+      </w:rPr>
+    </w:lvl>
+  </w:abstractNum>
+  <w:abstractNum w:abstractNumId="7" w15:restartNumberingAfterBreak="0">
     <w:nsid w:val="24797B44"/>
     <w:multiLevelType w:val="hybridMultilevel"/>
     <w:tmpl w:val="DA5460FA"/>
@@ -9938,10 +9824,10 @@
       </w:rPr>
     </w:lvl>
   </w:abstractNum>
-  <w:abstractNum w:abstractNumId="5">
+  <w:abstractNum w:abstractNumId="8" w15:restartNumberingAfterBreak="0">
     <w:nsid w:val="2A99686F"/>
     <w:multiLevelType w:val="multilevel"/>
-    <w:tmpl w:val="351A9E06"/>
+    <w:tmpl w:val="F08E2832"/>
     <w:lvl w:ilvl="0">
       <w:start w:val="1"/>
       <w:numFmt w:val="decimal"/>
@@ -9956,6 +9842,8 @@
       </w:pPr>
       <w:rPr>
         <w:rFonts w:hint="default"/>
+        <w:b/>
+        <w:color w:val="auto"/>
         <w:sz w:val="28"/>
       </w:rPr>
     </w:lvl>
@@ -10097,7 +9985,7 @@
       </w:rPr>
     </w:lvl>
   </w:abstractNum>
-  <w:abstractNum w:abstractNumId="6">
+  <w:abstractNum w:abstractNumId="9" w15:restartNumberingAfterBreak="0">
     <w:nsid w:val="2ECC0BB4"/>
     <w:multiLevelType w:val="hybridMultilevel"/>
     <w:tmpl w:val="6E5AD10C"/>
@@ -10237,7 +10125,7 @@
       </w:rPr>
     </w:lvl>
   </w:abstractNum>
-  <w:abstractNum w:abstractNumId="7">
+  <w:abstractNum w:abstractNumId="10" w15:restartNumberingAfterBreak="0">
     <w:nsid w:val="35FC3886"/>
     <w:multiLevelType w:val="hybridMultilevel"/>
     <w:tmpl w:val="5F663ACE"/>
@@ -10377,7 +10265,7 @@
       </w:rPr>
     </w:lvl>
   </w:abstractNum>
-  <w:abstractNum w:abstractNumId="8">
+  <w:abstractNum w:abstractNumId="11" w15:restartNumberingAfterBreak="0">
     <w:nsid w:val="3CDF710E"/>
     <w:multiLevelType w:val="hybridMultilevel"/>
     <w:tmpl w:val="E3A010CA"/>
@@ -10517,7 +10405,7 @@
       </w:rPr>
     </w:lvl>
   </w:abstractNum>
-  <w:abstractNum w:abstractNumId="9">
+  <w:abstractNum w:abstractNumId="12" w15:restartNumberingAfterBreak="0">
     <w:nsid w:val="4B4263C9"/>
     <w:multiLevelType w:val="multilevel"/>
     <w:tmpl w:val="AB729E7E"/>
@@ -10657,7 +10545,7 @@
       </w:rPr>
     </w:lvl>
   </w:abstractNum>
-  <w:abstractNum w:abstractNumId="10">
+  <w:abstractNum w:abstractNumId="13" w15:restartNumberingAfterBreak="0">
     <w:nsid w:val="57261EAA"/>
     <w:multiLevelType w:val="hybridMultilevel"/>
     <w:tmpl w:val="30A800BC"/>
@@ -10797,7 +10685,260 @@
       </w:rPr>
     </w:lvl>
   </w:abstractNum>
-  <w:abstractNum w:abstractNumId="11">
+  <w:abstractNum w:abstractNumId="14" w15:restartNumberingAfterBreak="0">
+    <w:nsid w:val="63C84E2B"/>
+    <w:multiLevelType w:val="hybridMultilevel"/>
+    <w:tmpl w:val="03D44D0A"/>
+    <w:lvl w:ilvl="0" w:tplc="240A0001">
+      <w:start w:val="1"/>
+      <w:numFmt w:val="bullet"/>
+      <w:lvlText w:val=""/>
+      <w:lvlJc w:val="left"/>
+      <w:pPr>
+        <w:ind w:left="720" w:hanging="360"/>
+      </w:pPr>
+      <w:rPr>
+        <w:rFonts w:ascii="Symbol" w:hAnsi="Symbol" w:hint="default"/>
+      </w:rPr>
+    </w:lvl>
+    <w:lvl w:ilvl="1" w:tplc="240A0003" w:tentative="1">
+      <w:start w:val="1"/>
+      <w:numFmt w:val="bullet"/>
+      <w:lvlText w:val="o"/>
+      <w:lvlJc w:val="left"/>
+      <w:pPr>
+        <w:ind w:left="1440" w:hanging="360"/>
+      </w:pPr>
+      <w:rPr>
+        <w:rFonts w:ascii="Courier New" w:hAnsi="Courier New" w:cs="Courier New" w:hint="default"/>
+      </w:rPr>
+    </w:lvl>
+    <w:lvl w:ilvl="2" w:tplc="240A0005" w:tentative="1">
+      <w:start w:val="1"/>
+      <w:numFmt w:val="bullet"/>
+      <w:lvlText w:val=""/>
+      <w:lvlJc w:val="left"/>
+      <w:pPr>
+        <w:ind w:left="2160" w:hanging="360"/>
+      </w:pPr>
+      <w:rPr>
+        <w:rFonts w:ascii="Wingdings" w:hAnsi="Wingdings" w:hint="default"/>
+      </w:rPr>
+    </w:lvl>
+    <w:lvl w:ilvl="3" w:tplc="240A0001" w:tentative="1">
+      <w:start w:val="1"/>
+      <w:numFmt w:val="bullet"/>
+      <w:lvlText w:val=""/>
+      <w:lvlJc w:val="left"/>
+      <w:pPr>
+        <w:ind w:left="2880" w:hanging="360"/>
+      </w:pPr>
+      <w:rPr>
+        <w:rFonts w:ascii="Symbol" w:hAnsi="Symbol" w:hint="default"/>
+      </w:rPr>
+    </w:lvl>
+    <w:lvl w:ilvl="4" w:tplc="240A0003" w:tentative="1">
+      <w:start w:val="1"/>
+      <w:numFmt w:val="bullet"/>
+      <w:lvlText w:val="o"/>
+      <w:lvlJc w:val="left"/>
+      <w:pPr>
+        <w:ind w:left="3600" w:hanging="360"/>
+      </w:pPr>
+      <w:rPr>
+        <w:rFonts w:ascii="Courier New" w:hAnsi="Courier New" w:cs="Courier New" w:hint="default"/>
+      </w:rPr>
+    </w:lvl>
+    <w:lvl w:ilvl="5" w:tplc="240A0005" w:tentative="1">
+      <w:start w:val="1"/>
+      <w:numFmt w:val="bullet"/>
+      <w:lvlText w:val=""/>
+      <w:lvlJc w:val="left"/>
+      <w:pPr>
+        <w:ind w:left="4320" w:hanging="360"/>
+      </w:pPr>
+      <w:rPr>
+        <w:rFonts w:ascii="Wingdings" w:hAnsi="Wingdings" w:hint="default"/>
+      </w:rPr>
+    </w:lvl>
+    <w:lvl w:ilvl="6" w:tplc="240A0001" w:tentative="1">
+      <w:start w:val="1"/>
+      <w:numFmt w:val="bullet"/>
+      <w:lvlText w:val=""/>
+      <w:lvlJc w:val="left"/>
+      <w:pPr>
+        <w:ind w:left="5040" w:hanging="360"/>
+      </w:pPr>
+      <w:rPr>
+        <w:rFonts w:ascii="Symbol" w:hAnsi="Symbol" w:hint="default"/>
+      </w:rPr>
+    </w:lvl>
+    <w:lvl w:ilvl="7" w:tplc="240A0003" w:tentative="1">
+      <w:start w:val="1"/>
+      <w:numFmt w:val="bullet"/>
+      <w:lvlText w:val="o"/>
+      <w:lvlJc w:val="left"/>
+      <w:pPr>
+        <w:ind w:left="5760" w:hanging="360"/>
+      </w:pPr>
+      <w:rPr>
+        <w:rFonts w:ascii="Courier New" w:hAnsi="Courier New" w:cs="Courier New" w:hint="default"/>
+      </w:rPr>
+    </w:lvl>
+    <w:lvl w:ilvl="8" w:tplc="240A0005" w:tentative="1">
+      <w:start w:val="1"/>
+      <w:numFmt w:val="bullet"/>
+      <w:lvlText w:val=""/>
+      <w:lvlJc w:val="left"/>
+      <w:pPr>
+        <w:ind w:left="6480" w:hanging="360"/>
+      </w:pPr>
+      <w:rPr>
+        <w:rFonts w:ascii="Wingdings" w:hAnsi="Wingdings" w:hint="default"/>
+      </w:rPr>
+    </w:lvl>
+  </w:abstractNum>
+  <w:abstractNum w:abstractNumId="15" w15:restartNumberingAfterBreak="0">
+    <w:nsid w:val="7C745155"/>
+    <w:multiLevelType w:val="hybridMultilevel"/>
+    <w:tmpl w:val="C450E32E"/>
+    <w:lvl w:ilvl="0" w:tplc="FF34302E">
+      <w:start w:val="1"/>
+      <w:numFmt w:val="bullet"/>
+      <w:lvlText w:val="•"/>
+      <w:lvlJc w:val="left"/>
+      <w:pPr>
+        <w:tabs>
+          <w:tab w:val="num" w:pos="720"/>
+        </w:tabs>
+        <w:ind w:left="720" w:hanging="360"/>
+      </w:pPr>
+      <w:rPr>
+        <w:rFonts w:ascii="Arial" w:hAnsi="Arial" w:hint="default"/>
+      </w:rPr>
+    </w:lvl>
+    <w:lvl w:ilvl="1" w:tplc="A398AAE4">
+      <w:start w:val="1"/>
+      <w:numFmt w:val="bullet"/>
+      <w:lvlText w:val="•"/>
+      <w:lvlJc w:val="left"/>
+      <w:pPr>
+        <w:tabs>
+          <w:tab w:val="num" w:pos="1440"/>
+        </w:tabs>
+        <w:ind w:left="1440" w:hanging="360"/>
+      </w:pPr>
+      <w:rPr>
+        <w:rFonts w:ascii="Arial" w:hAnsi="Arial" w:hint="default"/>
+      </w:rPr>
+    </w:lvl>
+    <w:lvl w:ilvl="2" w:tplc="899A4860" w:tentative="1">
+      <w:start w:val="1"/>
+      <w:numFmt w:val="bullet"/>
+      <w:lvlText w:val="•"/>
+      <w:lvlJc w:val="left"/>
+      <w:pPr>
+        <w:tabs>
+          <w:tab w:val="num" w:pos="2160"/>
+        </w:tabs>
+        <w:ind w:left="2160" w:hanging="360"/>
+      </w:pPr>
+      <w:rPr>
+        <w:rFonts w:ascii="Arial" w:hAnsi="Arial" w:hint="default"/>
+      </w:rPr>
+    </w:lvl>
+    <w:lvl w:ilvl="3" w:tplc="D76E36DC" w:tentative="1">
+      <w:start w:val="1"/>
+      <w:numFmt w:val="bullet"/>
+      <w:lvlText w:val="•"/>
+      <w:lvlJc w:val="left"/>
+      <w:pPr>
+        <w:tabs>
+          <w:tab w:val="num" w:pos="2880"/>
+        </w:tabs>
+        <w:ind w:left="2880" w:hanging="360"/>
+      </w:pPr>
+      <w:rPr>
+        <w:rFonts w:ascii="Arial" w:hAnsi="Arial" w:hint="default"/>
+      </w:rPr>
+    </w:lvl>
+    <w:lvl w:ilvl="4" w:tplc="F040832A" w:tentative="1">
+      <w:start w:val="1"/>
+      <w:numFmt w:val="bullet"/>
+      <w:lvlText w:val="•"/>
+      <w:lvlJc w:val="left"/>
+      <w:pPr>
+        <w:tabs>
+          <w:tab w:val="num" w:pos="3600"/>
+        </w:tabs>
+        <w:ind w:left="3600" w:hanging="360"/>
+      </w:pPr>
+      <w:rPr>
+        <w:rFonts w:ascii="Arial" w:hAnsi="Arial" w:hint="default"/>
+      </w:rPr>
+    </w:lvl>
+    <w:lvl w:ilvl="5" w:tplc="4B2C4670" w:tentative="1">
+      <w:start w:val="1"/>
+      <w:numFmt w:val="bullet"/>
+      <w:lvlText w:val="•"/>
+      <w:lvlJc w:val="left"/>
+      <w:pPr>
+        <w:tabs>
+          <w:tab w:val="num" w:pos="4320"/>
+        </w:tabs>
+        <w:ind w:left="4320" w:hanging="360"/>
+      </w:pPr>
+      <w:rPr>
+        <w:rFonts w:ascii="Arial" w:hAnsi="Arial" w:hint="default"/>
+      </w:rPr>
+    </w:lvl>
+    <w:lvl w:ilvl="6" w:tplc="8F3EBB0E" w:tentative="1">
+      <w:start w:val="1"/>
+      <w:numFmt w:val="bullet"/>
+      <w:lvlText w:val="•"/>
+      <w:lvlJc w:val="left"/>
+      <w:pPr>
+        <w:tabs>
+          <w:tab w:val="num" w:pos="5040"/>
+        </w:tabs>
+        <w:ind w:left="5040" w:hanging="360"/>
+      </w:pPr>
+      <w:rPr>
+        <w:rFonts w:ascii="Arial" w:hAnsi="Arial" w:hint="default"/>
+      </w:rPr>
+    </w:lvl>
+    <w:lvl w:ilvl="7" w:tplc="93D85E34" w:tentative="1">
+      <w:start w:val="1"/>
+      <w:numFmt w:val="bullet"/>
+      <w:lvlText w:val="•"/>
+      <w:lvlJc w:val="left"/>
+      <w:pPr>
+        <w:tabs>
+          <w:tab w:val="num" w:pos="5760"/>
+        </w:tabs>
+        <w:ind w:left="5760" w:hanging="360"/>
+      </w:pPr>
+      <w:rPr>
+        <w:rFonts w:ascii="Arial" w:hAnsi="Arial" w:hint="default"/>
+      </w:rPr>
+    </w:lvl>
+    <w:lvl w:ilvl="8" w:tplc="79F2C99A" w:tentative="1">
+      <w:start w:val="1"/>
+      <w:numFmt w:val="bullet"/>
+      <w:lvlText w:val="•"/>
+      <w:lvlJc w:val="left"/>
+      <w:pPr>
+        <w:tabs>
+          <w:tab w:val="num" w:pos="6480"/>
+        </w:tabs>
+        <w:ind w:left="6480" w:hanging="360"/>
+      </w:pPr>
+      <w:rPr>
+        <w:rFonts w:ascii="Arial" w:hAnsi="Arial" w:hint="default"/>
+      </w:rPr>
+    </w:lvl>
+  </w:abstractNum>
+  <w:abstractNum w:abstractNumId="16" w15:restartNumberingAfterBreak="0">
     <w:nsid w:val="7D241405"/>
     <w:multiLevelType w:val="hybridMultilevel"/>
     <w:tmpl w:val="984AFB4A"/>
@@ -10939,7 +11080,7 @@
       </w:rPr>
     </w:lvl>
   </w:abstractNum>
-  <w:abstractNum w:abstractNumId="12">
+  <w:abstractNum w:abstractNumId="17" w15:restartNumberingAfterBreak="0">
     <w:nsid w:val="7E276B95"/>
     <w:multiLevelType w:val="hybridMultilevel"/>
     <w:tmpl w:val="1CD6C782"/>
@@ -11080,52 +11221,67 @@
     </w:lvl>
   </w:abstractNum>
   <w:num w:numId="1">
-    <w:abstractNumId w:val="5"/>
+    <w:abstractNumId w:val="8"/>
   </w:num>
   <w:num w:numId="2">
-    <w:abstractNumId w:val="9"/>
+    <w:abstractNumId w:val="12"/>
   </w:num>
   <w:num w:numId="3">
-    <w:abstractNumId w:val="11"/>
+    <w:abstractNumId w:val="16"/>
   </w:num>
   <w:num w:numId="4">
-    <w:abstractNumId w:val="2"/>
+    <w:abstractNumId w:val="3"/>
   </w:num>
   <w:num w:numId="5">
     <w:abstractNumId w:val="1"/>
   </w:num>
   <w:num w:numId="6">
-    <w:abstractNumId w:val="10"/>
+    <w:abstractNumId w:val="13"/>
   </w:num>
   <w:num w:numId="7">
     <w:abstractNumId w:val="0"/>
   </w:num>
   <w:num w:numId="8">
+    <w:abstractNumId w:val="10"/>
+  </w:num>
+  <w:num w:numId="9">
+    <w:abstractNumId w:val="11"/>
+  </w:num>
+  <w:num w:numId="10">
+    <w:abstractNumId w:val="9"/>
+  </w:num>
+  <w:num w:numId="11">
+    <w:abstractNumId w:val="5"/>
+  </w:num>
+  <w:num w:numId="12">
     <w:abstractNumId w:val="7"/>
   </w:num>
-  <w:num w:numId="9">
+  <w:num w:numId="13">
+    <w:abstractNumId w:val="17"/>
+  </w:num>
+  <w:num w:numId="14">
     <w:abstractNumId w:val="8"/>
   </w:num>
-  <w:num w:numId="10">
+  <w:num w:numId="15">
+    <w:abstractNumId w:val="8"/>
+  </w:num>
+  <w:num w:numId="16">
+    <w:abstractNumId w:val="8"/>
+  </w:num>
+  <w:num w:numId="17">
+    <w:abstractNumId w:val="15"/>
+  </w:num>
+  <w:num w:numId="18">
     <w:abstractNumId w:val="6"/>
   </w:num>
-  <w:num w:numId="11">
-    <w:abstractNumId w:val="3"/>
+  <w:num w:numId="19">
+    <w:abstractNumId w:val="2"/>
   </w:num>
-  <w:num w:numId="12">
+  <w:num w:numId="20">
     <w:abstractNumId w:val="4"/>
   </w:num>
-  <w:num w:numId="13">
-    <w:abstractNumId w:val="12"/>
-  </w:num>
-  <w:num w:numId="14">
-    <w:abstractNumId w:val="5"/>
-  </w:num>
-  <w:num w:numId="15">
-    <w:abstractNumId w:val="5"/>
-  </w:num>
-  <w:num w:numId="16">
-    <w:abstractNumId w:val="5"/>
+  <w:num w:numId="21">
+    <w:abstractNumId w:val="14"/>
   </w:num>
   <w:numIdMacAtCleanup w:val="13"/>
 </w:numbering>
@@ -11518,7 +11674,7 @@
   <w:style w:type="paragraph" w:default="1" w:styleId="Normal">
     <w:name w:val="Normal"/>
     <w:qFormat/>
-    <w:rsid w:val="00A53C5F"/>
+    <w:rsid w:val="00A30444"/>
     <w:rPr>
       <w:noProof/>
       <w:sz w:val="24"/>
@@ -11720,7 +11876,6 @@
   <w:style w:type="character" w:default="1" w:styleId="Fuentedeprrafopredeter">
     <w:name w:val="Default Paragraph Font"/>
     <w:uiPriority w:val="1"/>
-    <w:semiHidden/>
     <w:unhideWhenUsed/>
   </w:style>
   <w:style w:type="table" w:default="1" w:styleId="Tablanormal">
@@ -12526,6 +12681,34 @@
       <w:szCs w:val="24"/>
     </w:rPr>
   </w:style>
+  <w:style w:type="paragraph" w:styleId="Prrafodelista">
+    <w:name w:val="List Paragraph"/>
+    <w:basedOn w:val="Normal"/>
+    <w:uiPriority w:val="34"/>
+    <w:qFormat/>
+    <w:rsid w:val="00301110"/>
+    <w:pPr>
+      <w:ind w:left="720"/>
+      <w:contextualSpacing/>
+    </w:pPr>
+  </w:style>
+  <w:style w:type="paragraph" w:customStyle="1" w:styleId="TableParagraph">
+    <w:name w:val="Table Paragraph"/>
+    <w:basedOn w:val="Normal"/>
+    <w:uiPriority w:val="1"/>
+    <w:qFormat/>
+    <w:rsid w:val="00457184"/>
+    <w:pPr>
+      <w:widowControl w:val="0"/>
+    </w:pPr>
+    <w:rPr>
+      <w:rFonts w:ascii="Arial" w:eastAsia="Arial" w:hAnsi="Arial" w:cs="Arial"/>
+      <w:noProof w:val="0"/>
+      <w:sz w:val="22"/>
+      <w:szCs w:val="22"/>
+      <w:lang w:val="es-ES" w:eastAsia="en-US"/>
+    </w:rPr>
+  </w:style>
 </w:styles>
 </file>
 
@@ -12854,7 +13037,7 @@
 </file>
 
 <file path=customXml/itemProps1.xml><?xml version="1.0" encoding="utf-8"?>
-<ds:datastoreItem xmlns:ds="http://schemas.openxmlformats.org/officeDocument/2006/customXml" ds:itemID="{9F015468-1F91-4C5B-A39D-5FA54F368231}">
+<ds:datastoreItem xmlns:ds="http://schemas.openxmlformats.org/officeDocument/2006/customXml" ds:itemID="{9969B426-8F0C-4A48-9DC4-58ACF721285B}">
   <ds:schemaRefs>
     <ds:schemaRef ds:uri="http://schemas.openxmlformats.org/officeDocument/2006/bibliography"/>
   </ds:schemaRefs>

</xml_diff>

<commit_message>
Archivos de Gestión Proyecto
</commit_message>
<xml_diff>
--- a/docs/trim1/gestion_proyecto/2_plan_proyecto.docx
+++ b/docs/trim1/gestion_proyecto/2_plan_proyecto.docx
@@ -9,6 +9,8 @@
           <w:sz w:val="32"/>
         </w:rPr>
       </w:pPr>
+      <w:bookmarkStart w:id="0" w:name="_GoBack"/>
+      <w:bookmarkEnd w:id="0"/>
     </w:p>
     <w:p>
       <w:pPr>
@@ -267,8 +269,6 @@
         </w:rPr>
         <w:t>Elián Eduardo Ibarra Contreras</w:t>
       </w:r>
-      <w:bookmarkStart w:id="0" w:name="_GoBack"/>
-      <w:bookmarkEnd w:id="0"/>
     </w:p>
     <w:p>
       <w:pPr>
@@ -2646,6 +2646,7 @@
             <w:gridSpan w:val="4"/>
             <w:tcBorders>
               <w:top w:val="single" w:sz="4" w:space="0" w:color="auto"/>
+              <w:bottom w:val="single" w:sz="4" w:space="0" w:color="auto"/>
             </w:tcBorders>
             <w:vAlign w:val="center"/>
           </w:tcPr>
@@ -2705,6 +2706,10 @@
           <w:tcPr>
             <w:tcW w:w="5580" w:type="dxa"/>
             <w:gridSpan w:val="4"/>
+            <w:tcBorders>
+              <w:top w:val="single" w:sz="4" w:space="0" w:color="auto"/>
+              <w:bottom w:val="single" w:sz="4" w:space="0" w:color="auto"/>
+            </w:tcBorders>
             <w:vAlign w:val="center"/>
           </w:tcPr>
           <w:p>
@@ -2758,6 +2763,9 @@
           <w:tcPr>
             <w:tcW w:w="5580" w:type="dxa"/>
             <w:gridSpan w:val="4"/>
+            <w:tcBorders>
+              <w:top w:val="single" w:sz="4" w:space="0" w:color="auto"/>
+            </w:tcBorders>
             <w:vAlign w:val="center"/>
           </w:tcPr>
           <w:p>
@@ -3530,7 +3538,15 @@
                 <w:sz w:val="20"/>
                 <w:lang w:val="es-CO"/>
               </w:rPr>
-              <w:t xml:space="preserve"> un sistema (base de datos) automat</w:t>
+              <w:t xml:space="preserve"> un sistema </w:t>
+            </w:r>
+            <w:r>
+              <w:rPr>
+                <w:rFonts w:ascii="Arial" w:hAnsi="Arial" w:cs="Arial"/>
+                <w:sz w:val="20"/>
+                <w:lang w:val="es-CO"/>
+              </w:rPr>
+              <w:t>automat</w:t>
             </w:r>
             <w:r>
               <w:rPr>
@@ -3546,7 +3562,7 @@
                 <w:sz w:val="20"/>
                 <w:lang w:val="es-ES"/>
               </w:rPr>
-              <w:t>ventas e  inventarios.</w:t>
+              <w:t>ventas e  inventarios, que permita vincular con el distribuidor.</w:t>
             </w:r>
           </w:p>
           <w:p>
@@ -3936,13 +3952,6 @@
     <w:p>
       <w:pPr>
         <w:rPr>
-          <w:lang w:val="es-ES"/>
-        </w:rPr>
-      </w:pPr>
-    </w:p>
-    <w:p>
-      <w:pPr>
-        <w:rPr>
           <w:rFonts w:ascii="Arial" w:hAnsi="Arial" w:cs="Arial"/>
           <w:lang w:val="es-ES"/>
         </w:rPr>
@@ -3999,7 +4008,23 @@
           <w:sz w:val="20"/>
           <w:lang w:val="es-CO"/>
         </w:rPr>
-        <w:t>De acuerdo a la investigación realizada en la Empresa Miscelánea Osiris se identificó que cuentan con dos sedes: La distribuidora y el negocio que vende los productos, entre estas dos no hay una integración en los aspectos de inventario y ventas, por lo que no hay una organización de estos para optimizar los costes de los productos y de su existencia en el stock, así como de las ventas para lograr ver el desempeño económico de la empresa en cierto tiempo.</w:t>
+        <w:t>De acuerdo a la investigación realizada en la Empresa Miscelánea Osiris se identificó que cuentan con dos sede</w:t>
+      </w:r>
+      <w:r>
+        <w:rPr>
+          <w:rFonts w:ascii="Arial" w:hAnsi="Arial" w:cs="Arial"/>
+          <w:sz w:val="20"/>
+          <w:lang w:val="es-CO"/>
+        </w:rPr>
+        <w:t>s: La distribuidora y la papelería</w:t>
+      </w:r>
+      <w:r>
+        <w:rPr>
+          <w:rFonts w:ascii="Arial" w:hAnsi="Arial" w:cs="Arial"/>
+          <w:sz w:val="20"/>
+          <w:lang w:val="es-CO"/>
+        </w:rPr>
+        <w:t xml:space="preserve"> que vende los productos, entre estas dos no hay una integración en los aspectos de inventario y ventas, por lo que no hay una organización de estos para optimizar los costes de los productos y de su existencia en el stock, así como de las ventas para lograr ver el desempeño económico de la empresa en cierto tiempo.</w:t>
       </w:r>
       <w:r>
         <w:rPr>
@@ -4111,7 +4136,23 @@
           <w:sz w:val="20"/>
           <w:lang w:val="es-MX"/>
         </w:rPr>
-        <w:t>Gestionar los Usuarios de la Miscelánea Osiris</w:t>
+        <w:t xml:space="preserve">Gestionar los Usuarios de la </w:t>
+      </w:r>
+      <w:r>
+        <w:rPr>
+          <w:rFonts w:ascii="Arial" w:hAnsi="Arial" w:cs="Arial"/>
+          <w:sz w:val="20"/>
+          <w:lang w:val="es-MX"/>
+        </w:rPr>
+        <w:t xml:space="preserve">Empresa </w:t>
+      </w:r>
+      <w:r>
+        <w:rPr>
+          <w:rFonts w:ascii="Arial" w:hAnsi="Arial" w:cs="Arial"/>
+          <w:sz w:val="20"/>
+          <w:lang w:val="es-MX"/>
+        </w:rPr>
+        <w:t>Miscelánea Osiris</w:t>
       </w:r>
     </w:p>
     <w:p>
@@ -4287,7 +4328,23 @@
           <w:sz w:val="20"/>
           <w:lang w:val="es-ES"/>
         </w:rPr>
-        <w:t>Desarrollo de nuevas herramientas aportando al mercado tecnológico y nacional el cual no ha sido muy trabajado en el país, tan bien brindar desarrollo a diferentes empresas que cuenten con las necesidades tecnológicas a mejorar en sus procesos de actividades.</w:t>
+        <w:t>Desarrollo de nuevas herramientas aportando al mercado tecnológico y nacional el cual no ha sido</w:t>
+      </w:r>
+      <w:r>
+        <w:rPr>
+          <w:rFonts w:ascii="Arial" w:hAnsi="Arial" w:cs="Arial"/>
+          <w:sz w:val="20"/>
+          <w:lang w:val="es-ES"/>
+        </w:rPr>
+        <w:t xml:space="preserve"> muy trabajado en el país, tambié</w:t>
+      </w:r>
+      <w:r>
+        <w:rPr>
+          <w:rFonts w:ascii="Arial" w:hAnsi="Arial" w:cs="Arial"/>
+          <w:sz w:val="20"/>
+          <w:lang w:val="es-ES"/>
+        </w:rPr>
+        <w:t>n brindar desarrollo a diferentes empresas que cuenten con las necesidades tecnológicas a mejorar en sus procesos de actividades.</w:t>
       </w:r>
     </w:p>
     <w:p>
@@ -4658,7 +4715,27 @@
           <w:szCs w:val="24"/>
           <w:lang w:eastAsia="es-ES"/>
         </w:rPr>
-        <w:t>Inconvenientes al adaptar el programa al proceso productivo de la empresa/ Dialogar con los clientes informando cuales son los aspecto del Programa y su manejo y uso a través de los manuales.</w:t>
+        <w:t>Inconvenientes al adaptar el programa al proceso productivo de la empresa/ Dialogar con los clientes informando cuales son los aspecto</w:t>
+      </w:r>
+      <w:r>
+        <w:rPr>
+          <w:rFonts w:eastAsia="Times New Roman"/>
+          <w:noProof/>
+          <w:sz w:val="20"/>
+          <w:szCs w:val="24"/>
+          <w:lang w:eastAsia="es-ES"/>
+        </w:rPr>
+        <w:t>s</w:t>
+      </w:r>
+      <w:r>
+        <w:rPr>
+          <w:rFonts w:eastAsia="Times New Roman"/>
+          <w:noProof/>
+          <w:sz w:val="20"/>
+          <w:szCs w:val="24"/>
+          <w:lang w:eastAsia="es-ES"/>
+        </w:rPr>
+        <w:t xml:space="preserve"> del Programa y su manejo y uso a través de los manuales.</w:t>
       </w:r>
     </w:p>
     <w:p>
@@ -4791,7 +4868,25 @@
           <w:sz w:val="20"/>
           <w:szCs w:val="20"/>
         </w:rPr>
-        <w:t>Cronograma de Actividades</w:t>
+        <w:t>Cronograma de Activ</w:t>
+      </w:r>
+      <w:r>
+        <w:rPr>
+          <w:rStyle w:val="Hipervnculo"/>
+          <w:rFonts w:ascii="Arial" w:hAnsi="Arial" w:cs="Arial"/>
+          <w:sz w:val="20"/>
+          <w:szCs w:val="20"/>
+        </w:rPr>
+        <w:t>ggg</w:t>
+      </w:r>
+      <w:r>
+        <w:rPr>
+          <w:rStyle w:val="Hipervnculo"/>
+          <w:rFonts w:ascii="Arial" w:hAnsi="Arial" w:cs="Arial"/>
+          <w:sz w:val="20"/>
+          <w:szCs w:val="20"/>
+        </w:rPr>
+        <w:t>idades</w:t>
       </w:r>
     </w:p>
     <w:p>
@@ -8864,7 +8959,7 @@
                 <w:bCs/>
                 <w:sz w:val="20"/>
               </w:rPr>
-              <w:t>1</w:t>
+              <w:t>8</w:t>
             </w:r>
             <w:r>
               <w:rPr>
@@ -13372,7 +13467,7 @@
 </file>
 
 <file path=customXml/itemProps1.xml><?xml version="1.0" encoding="utf-8"?>
-<ds:datastoreItem xmlns:ds="http://schemas.openxmlformats.org/officeDocument/2006/customXml" ds:itemID="{3EE8C2A3-D2F2-40D9-9C07-E26D93B33294}">
+<ds:datastoreItem xmlns:ds="http://schemas.openxmlformats.org/officeDocument/2006/customXml" ds:itemID="{9430EFC7-9DA1-4138-B3F5-4FFEA536B464}">
   <ds:schemaRefs>
     <ds:schemaRef ds:uri="http://schemas.openxmlformats.org/officeDocument/2006/bibliography"/>
   </ds:schemaRefs>

</xml_diff>